<commit_message>
report summary completed #86
</commit_message>
<xml_diff>
--- a/report/report.docx
+++ b/report/report.docx
@@ -5,70 +5,65 @@
     <w:p>
       <w:pPr>
         <w:pStyle w:val="Title"/>
+      </w:pPr>
+    </w:p>
+    <w:p>
+      <w:pPr>
+        <w:pStyle w:val="Title"/>
+      </w:pPr>
+    </w:p>
+    <w:p>
+      <w:pPr>
+        <w:pStyle w:val="Title"/>
         <w:jc w:val="center"/>
-        <w:rPr>
-          <w:b/>
-          <w:bCs/>
-        </w:rPr>
-      </w:pPr>
-      <w:r>
-        <w:rPr>
-          <w:b/>
-          <w:bCs/>
-        </w:rPr>
-        <w:t xml:space="preserve">CMPT 756.211 </w:t>
+      </w:pPr>
+    </w:p>
+    <w:p>
+      <w:pPr>
+        <w:pStyle w:val="Title"/>
+        <w:jc w:val="center"/>
+      </w:pPr>
+    </w:p>
+    <w:p>
+      <w:pPr>
+        <w:pStyle w:val="Title"/>
+        <w:jc w:val="center"/>
+      </w:pPr>
+      <w:r>
+        <w:t>CMPT 756</w:t>
+      </w:r>
+      <w:r>
+        <w:t xml:space="preserve"> </w:t>
       </w:r>
       <w:proofErr w:type="spellStart"/>
       <w:r>
-        <w:rPr>
-          <w:b/>
-          <w:bCs/>
-        </w:rPr>
         <w:t>Kube</w:t>
       </w:r>
       <w:proofErr w:type="spellEnd"/>
       <w:r>
-        <w:rPr>
-          <w:b/>
-          <w:bCs/>
-        </w:rPr>
-        <w:t xml:space="preserve"> Squad</w:t>
-      </w:r>
-      <w:r>
-        <w:rPr>
-          <w:b/>
-          <w:bCs/>
-        </w:rPr>
-        <w:t>/Square</w:t>
-      </w:r>
-      <w:r>
-        <w:rPr>
-          <w:b/>
-          <w:bCs/>
-        </w:rPr>
-        <w:t xml:space="preserve"> Term Project Report</w:t>
+        <w:t xml:space="preserve"> Squad/Square Term Project Report</w:t>
       </w:r>
     </w:p>
     <w:p/>
     <w:tbl>
       <w:tblPr>
-        <w:tblStyle w:val="TableGrid"/>
-        <w:tblpPr w:leftFromText="180" w:rightFromText="180" w:vertAnchor="page" w:horzAnchor="margin" w:tblpY="3541"/>
+        <w:tblStyle w:val="TableGrid1"/>
+        <w:tblpPr w:leftFromText="180" w:rightFromText="180" w:vertAnchor="page" w:horzAnchor="margin" w:tblpY="4516"/>
         <w:tblW w:w="0" w:type="auto"/>
         <w:tblLook w:val="04A0" w:firstRow="1" w:lastRow="0" w:firstColumn="1" w:lastColumn="0" w:noHBand="0" w:noVBand="1"/>
       </w:tblPr>
       <w:tblGrid>
-        <w:gridCol w:w="1234"/>
-        <w:gridCol w:w="2431"/>
-        <w:gridCol w:w="1610"/>
-        <w:gridCol w:w="1417"/>
-        <w:gridCol w:w="1430"/>
-        <w:gridCol w:w="1228"/>
+        <w:gridCol w:w="902"/>
+        <w:gridCol w:w="2639"/>
+        <w:gridCol w:w="1408"/>
+        <w:gridCol w:w="1531"/>
+        <w:gridCol w:w="1546"/>
+        <w:gridCol w:w="1324"/>
       </w:tblGrid>
       <w:tr>
         <w:tc>
           <w:tcPr>
-            <w:tcW w:w="1234" w:type="dxa"/>
+            <w:tcW w:w="902" w:type="dxa"/>
           </w:tcPr>
           <w:p>
             <w:pPr>
@@ -79,6 +74,7 @@
                 <w:szCs w:val="24"/>
               </w:rPr>
             </w:pPr>
+            <w:bookmarkStart w:id="0" w:name="_Hlk98317858"/>
             <w:r>
               <w:rPr>
                 <w:b/>
@@ -92,90 +88,48 @@
         </w:tc>
         <w:tc>
           <w:tcPr>
-            <w:tcW w:w="2431" w:type="dxa"/>
+            <w:tcW w:w="1928" w:type="dxa"/>
           </w:tcPr>
           <w:p>
-            <w:pPr>
-              <w:rPr>
-                <w:sz w:val="20"/>
-                <w:szCs w:val="20"/>
-              </w:rPr>
-            </w:pPr>
             <w:proofErr w:type="spellStart"/>
             <w:r>
-              <w:rPr>
-                <w:sz w:val="20"/>
-                <w:szCs w:val="20"/>
-              </w:rPr>
               <w:t>Kube</w:t>
             </w:r>
             <w:proofErr w:type="spellEnd"/>
             <w:r>
-              <w:rPr>
-                <w:sz w:val="20"/>
-                <w:szCs w:val="20"/>
-              </w:rPr>
               <w:t xml:space="preserve"> Squad/Square</w:t>
             </w:r>
           </w:p>
         </w:tc>
         <w:tc>
           <w:tcPr>
-            <w:tcW w:w="1610" w:type="dxa"/>
+            <w:tcW w:w="2119" w:type="dxa"/>
           </w:tcPr>
-          <w:p>
-            <w:pPr>
-              <w:rPr>
-                <w:sz w:val="20"/>
-                <w:szCs w:val="20"/>
-              </w:rPr>
-            </w:pPr>
-          </w:p>
+          <w:p/>
         </w:tc>
         <w:tc>
           <w:tcPr>
-            <w:tcW w:w="1417" w:type="dxa"/>
+            <w:tcW w:w="1531" w:type="dxa"/>
           </w:tcPr>
-          <w:p>
-            <w:pPr>
-              <w:rPr>
-                <w:sz w:val="20"/>
-                <w:szCs w:val="20"/>
-              </w:rPr>
-            </w:pPr>
-          </w:p>
+          <w:p/>
         </w:tc>
         <w:tc>
           <w:tcPr>
-            <w:tcW w:w="1430" w:type="dxa"/>
+            <w:tcW w:w="1546" w:type="dxa"/>
           </w:tcPr>
-          <w:p>
-            <w:pPr>
-              <w:rPr>
-                <w:sz w:val="20"/>
-                <w:szCs w:val="20"/>
-              </w:rPr>
-            </w:pPr>
-          </w:p>
+          <w:p/>
         </w:tc>
         <w:tc>
           <w:tcPr>
-            <w:tcW w:w="1228" w:type="dxa"/>
+            <w:tcW w:w="1324" w:type="dxa"/>
           </w:tcPr>
-          <w:p>
-            <w:pPr>
-              <w:rPr>
-                <w:sz w:val="20"/>
-                <w:szCs w:val="20"/>
-              </w:rPr>
-            </w:pPr>
-          </w:p>
+          <w:p/>
         </w:tc>
       </w:tr>
       <w:tr>
         <w:tc>
           <w:tcPr>
-            <w:tcW w:w="1234" w:type="dxa"/>
+            <w:tcW w:w="902" w:type="dxa"/>
           </w:tcPr>
           <w:p>
             <w:pPr>
@@ -199,81 +153,43 @@
         </w:tc>
         <w:tc>
           <w:tcPr>
-            <w:tcW w:w="2431" w:type="dxa"/>
+            <w:tcW w:w="1928" w:type="dxa"/>
           </w:tcPr>
           <w:p>
-            <w:pPr>
-              <w:rPr>
-                <w:sz w:val="20"/>
-                <w:szCs w:val="20"/>
-              </w:rPr>
-            </w:pPr>
             <w:r>
-              <w:rPr>
-                <w:sz w:val="20"/>
-                <w:szCs w:val="20"/>
-              </w:rPr>
               <w:t>https://github.com/scp756-221/term-project-kube-squad/tree/music-service-port</w:t>
             </w:r>
           </w:p>
         </w:tc>
         <w:tc>
           <w:tcPr>
-            <w:tcW w:w="1610" w:type="dxa"/>
+            <w:tcW w:w="2119" w:type="dxa"/>
           </w:tcPr>
-          <w:p>
-            <w:pPr>
-              <w:rPr>
-                <w:sz w:val="20"/>
-                <w:szCs w:val="20"/>
-              </w:rPr>
-            </w:pPr>
-          </w:p>
+          <w:p/>
         </w:tc>
         <w:tc>
           <w:tcPr>
-            <w:tcW w:w="1417" w:type="dxa"/>
+            <w:tcW w:w="1531" w:type="dxa"/>
           </w:tcPr>
-          <w:p>
-            <w:pPr>
-              <w:rPr>
-                <w:sz w:val="20"/>
-                <w:szCs w:val="20"/>
-              </w:rPr>
-            </w:pPr>
-          </w:p>
+          <w:p/>
         </w:tc>
         <w:tc>
           <w:tcPr>
-            <w:tcW w:w="1430" w:type="dxa"/>
+            <w:tcW w:w="1546" w:type="dxa"/>
           </w:tcPr>
-          <w:p>
-            <w:pPr>
-              <w:rPr>
-                <w:sz w:val="20"/>
-                <w:szCs w:val="20"/>
-              </w:rPr>
-            </w:pPr>
-          </w:p>
+          <w:p/>
         </w:tc>
         <w:tc>
           <w:tcPr>
-            <w:tcW w:w="1228" w:type="dxa"/>
+            <w:tcW w:w="1324" w:type="dxa"/>
           </w:tcPr>
-          <w:p>
-            <w:pPr>
-              <w:rPr>
-                <w:sz w:val="20"/>
-                <w:szCs w:val="20"/>
-              </w:rPr>
-            </w:pPr>
-          </w:p>
+          <w:p/>
         </w:tc>
       </w:tr>
       <w:tr>
         <w:tc>
           <w:tcPr>
-            <w:tcW w:w="1234" w:type="dxa"/>
+            <w:tcW w:w="902" w:type="dxa"/>
           </w:tcPr>
           <w:p>
             <w:pPr>
@@ -297,68 +213,34 @@
         </w:tc>
         <w:tc>
           <w:tcPr>
-            <w:tcW w:w="2431" w:type="dxa"/>
+            <w:tcW w:w="1928" w:type="dxa"/>
           </w:tcPr>
           <w:p>
-            <w:pPr>
-              <w:rPr>
-                <w:sz w:val="20"/>
-                <w:szCs w:val="20"/>
-              </w:rPr>
-            </w:pPr>
             <w:r>
-              <w:rPr>
-                <w:sz w:val="20"/>
-                <w:szCs w:val="20"/>
-              </w:rPr>
               <w:t>Aidan Vickars</w:t>
             </w:r>
           </w:p>
         </w:tc>
         <w:tc>
           <w:tcPr>
-            <w:tcW w:w="1610" w:type="dxa"/>
+            <w:tcW w:w="2119" w:type="dxa"/>
           </w:tcPr>
           <w:p>
-            <w:pPr>
-              <w:rPr>
-                <w:sz w:val="20"/>
-                <w:szCs w:val="20"/>
-              </w:rPr>
-            </w:pPr>
             <w:r>
-              <w:rPr>
-                <w:sz w:val="20"/>
-                <w:szCs w:val="20"/>
-              </w:rPr>
               <w:t>Rishabh Kaushal</w:t>
             </w:r>
           </w:p>
         </w:tc>
         <w:tc>
           <w:tcPr>
-            <w:tcW w:w="1417" w:type="dxa"/>
+            <w:tcW w:w="1531" w:type="dxa"/>
           </w:tcPr>
           <w:p>
-            <w:pPr>
-              <w:rPr>
-                <w:sz w:val="20"/>
-                <w:szCs w:val="20"/>
-              </w:rPr>
-            </w:pPr>
             <w:r>
-              <w:rPr>
-                <w:sz w:val="20"/>
-                <w:szCs w:val="20"/>
-              </w:rPr>
               <w:t xml:space="preserve">Anant </w:t>
             </w:r>
             <w:proofErr w:type="spellStart"/>
             <w:r>
-              <w:rPr>
-                <w:sz w:val="20"/>
-                <w:szCs w:val="20"/>
-              </w:rPr>
               <w:t>Awasthy</w:t>
             </w:r>
             <w:proofErr w:type="spellEnd"/>
@@ -366,28 +248,14 @@
         </w:tc>
         <w:tc>
           <w:tcPr>
-            <w:tcW w:w="1430" w:type="dxa"/>
+            <w:tcW w:w="1546" w:type="dxa"/>
           </w:tcPr>
           <w:p>
-            <w:pPr>
-              <w:rPr>
-                <w:sz w:val="20"/>
-                <w:szCs w:val="20"/>
-              </w:rPr>
-            </w:pPr>
             <w:r>
-              <w:rPr>
-                <w:sz w:val="20"/>
-                <w:szCs w:val="20"/>
-              </w:rPr>
               <w:t xml:space="preserve">Karthik </w:t>
             </w:r>
             <w:proofErr w:type="spellStart"/>
             <w:r>
-              <w:rPr>
-                <w:sz w:val="20"/>
-                <w:szCs w:val="20"/>
-              </w:rPr>
               <w:t>Srinatha</w:t>
             </w:r>
             <w:proofErr w:type="spellEnd"/>
@@ -395,20 +263,10 @@
         </w:tc>
         <w:tc>
           <w:tcPr>
-            <w:tcW w:w="1228" w:type="dxa"/>
+            <w:tcW w:w="1324" w:type="dxa"/>
           </w:tcPr>
           <w:p>
-            <w:pPr>
-              <w:rPr>
-                <w:sz w:val="20"/>
-                <w:szCs w:val="20"/>
-              </w:rPr>
-            </w:pPr>
             <w:r>
-              <w:rPr>
-                <w:sz w:val="20"/>
-                <w:szCs w:val="20"/>
-              </w:rPr>
               <w:t>Abhishek Nair</w:t>
             </w:r>
           </w:p>
@@ -417,7 +275,7 @@
       <w:tr>
         <w:tc>
           <w:tcPr>
-            <w:tcW w:w="1234" w:type="dxa"/>
+            <w:tcW w:w="902" w:type="dxa"/>
           </w:tcPr>
           <w:p>
             <w:pPr>
@@ -441,100 +299,50 @@
         </w:tc>
         <w:tc>
           <w:tcPr>
-            <w:tcW w:w="2431" w:type="dxa"/>
+            <w:tcW w:w="1928" w:type="dxa"/>
           </w:tcPr>
           <w:p>
-            <w:pPr>
-              <w:rPr>
-                <w:sz w:val="20"/>
-                <w:szCs w:val="20"/>
-              </w:rPr>
-            </w:pPr>
             <w:r>
-              <w:rPr>
-                <w:sz w:val="20"/>
-                <w:szCs w:val="20"/>
-              </w:rPr>
               <w:t>avickars@sfu.ca</w:t>
             </w:r>
           </w:p>
         </w:tc>
         <w:tc>
           <w:tcPr>
-            <w:tcW w:w="1610" w:type="dxa"/>
+            <w:tcW w:w="2119" w:type="dxa"/>
           </w:tcPr>
           <w:p>
-            <w:pPr>
-              <w:rPr>
-                <w:sz w:val="20"/>
-                <w:szCs w:val="20"/>
-              </w:rPr>
-            </w:pPr>
             <w:r>
-              <w:rPr>
-                <w:sz w:val="20"/>
-                <w:szCs w:val="20"/>
-              </w:rPr>
               <w:t>rka73@sfu.ca</w:t>
             </w:r>
           </w:p>
         </w:tc>
         <w:tc>
           <w:tcPr>
-            <w:tcW w:w="1417" w:type="dxa"/>
+            <w:tcW w:w="1531" w:type="dxa"/>
           </w:tcPr>
           <w:p>
-            <w:pPr>
-              <w:rPr>
-                <w:sz w:val="20"/>
-                <w:szCs w:val="20"/>
-              </w:rPr>
-            </w:pPr>
             <w:r>
-              <w:rPr>
-                <w:sz w:val="20"/>
-                <w:szCs w:val="20"/>
-              </w:rPr>
               <w:t>asa404@sfu.ca</w:t>
             </w:r>
           </w:p>
         </w:tc>
         <w:tc>
           <w:tcPr>
-            <w:tcW w:w="1430" w:type="dxa"/>
+            <w:tcW w:w="1546" w:type="dxa"/>
           </w:tcPr>
           <w:p>
-            <w:pPr>
-              <w:rPr>
-                <w:sz w:val="20"/>
-                <w:szCs w:val="20"/>
-              </w:rPr>
-            </w:pPr>
             <w:r>
-              <w:rPr>
-                <w:sz w:val="20"/>
-                <w:szCs w:val="20"/>
-              </w:rPr>
               <w:t>ksa166@sfu.ca</w:t>
             </w:r>
           </w:p>
         </w:tc>
         <w:tc>
           <w:tcPr>
-            <w:tcW w:w="1228" w:type="dxa"/>
+            <w:tcW w:w="1324" w:type="dxa"/>
           </w:tcPr>
           <w:p>
-            <w:pPr>
-              <w:rPr>
-                <w:sz w:val="20"/>
-                <w:szCs w:val="20"/>
-              </w:rPr>
-            </w:pPr>
             <w:r>
-              <w:rPr>
-                <w:sz w:val="20"/>
-                <w:szCs w:val="20"/>
-              </w:rPr>
               <w:t>asn4@sfu.ca</w:t>
             </w:r>
           </w:p>
@@ -543,7 +351,7 @@
       <w:tr>
         <w:tc>
           <w:tcPr>
-            <w:tcW w:w="1234" w:type="dxa"/>
+            <w:tcW w:w="902" w:type="dxa"/>
           </w:tcPr>
           <w:p>
             <w:pPr>
@@ -578,81 +386,41 @@
         </w:tc>
         <w:tc>
           <w:tcPr>
-            <w:tcW w:w="2431" w:type="dxa"/>
+            <w:tcW w:w="1928" w:type="dxa"/>
           </w:tcPr>
           <w:p>
-            <w:pPr>
-              <w:rPr>
-                <w:sz w:val="20"/>
-                <w:szCs w:val="20"/>
-              </w:rPr>
-            </w:pPr>
             <w:r>
-              <w:rPr>
-                <w:sz w:val="20"/>
-                <w:szCs w:val="20"/>
-              </w:rPr>
               <w:t>avickars</w:t>
             </w:r>
           </w:p>
         </w:tc>
         <w:tc>
           <w:tcPr>
-            <w:tcW w:w="1610" w:type="dxa"/>
+            <w:tcW w:w="2119" w:type="dxa"/>
           </w:tcPr>
           <w:p>
-            <w:pPr>
-              <w:rPr>
-                <w:sz w:val="20"/>
-                <w:szCs w:val="20"/>
-              </w:rPr>
-            </w:pPr>
             <w:r>
-              <w:rPr>
-                <w:sz w:val="20"/>
-                <w:szCs w:val="20"/>
-              </w:rPr>
               <w:t>rishabhkaushal07</w:t>
             </w:r>
           </w:p>
         </w:tc>
         <w:tc>
           <w:tcPr>
-            <w:tcW w:w="1417" w:type="dxa"/>
+            <w:tcW w:w="1531" w:type="dxa"/>
           </w:tcPr>
           <w:p>
-            <w:pPr>
-              <w:rPr>
-                <w:sz w:val="20"/>
-                <w:szCs w:val="20"/>
-              </w:rPr>
-            </w:pPr>
             <w:r>
-              <w:rPr>
-                <w:sz w:val="20"/>
-                <w:szCs w:val="20"/>
-              </w:rPr>
               <w:t>asa-404</w:t>
             </w:r>
           </w:p>
         </w:tc>
         <w:tc>
           <w:tcPr>
-            <w:tcW w:w="1430" w:type="dxa"/>
+            <w:tcW w:w="1546" w:type="dxa"/>
           </w:tcPr>
           <w:p>
-            <w:pPr>
-              <w:rPr>
-                <w:sz w:val="20"/>
-                <w:szCs w:val="20"/>
-              </w:rPr>
-            </w:pPr>
             <w:proofErr w:type="spellStart"/>
             <w:r>
-              <w:rPr>
-                <w:sz w:val="20"/>
-                <w:szCs w:val="20"/>
-              </w:rPr>
               <w:t>Karthiksrinatha</w:t>
             </w:r>
             <w:proofErr w:type="spellEnd"/>
@@ -660,23 +428,15 @@
         </w:tc>
         <w:tc>
           <w:tcPr>
-            <w:tcW w:w="1228" w:type="dxa"/>
+            <w:tcW w:w="1324" w:type="dxa"/>
           </w:tcPr>
           <w:p>
             <w:pPr>
               <w:tabs>
                 <w:tab w:val="left" w:pos="780"/>
               </w:tabs>
-              <w:rPr>
-                <w:sz w:val="20"/>
-                <w:szCs w:val="20"/>
-              </w:rPr>
             </w:pPr>
             <w:r>
-              <w:rPr>
-                <w:sz w:val="20"/>
-                <w:szCs w:val="20"/>
-              </w:rPr>
               <w:t>abs990</w:t>
             </w:r>
           </w:p>
@@ -685,7 +445,7 @@
       <w:tr>
         <w:tc>
           <w:tcPr>
-            <w:tcW w:w="1234" w:type="dxa"/>
+            <w:tcW w:w="902" w:type="dxa"/>
           </w:tcPr>
           <w:p>
             <w:pPr>
@@ -709,33 +469,26 @@
         </w:tc>
         <w:tc>
           <w:tcPr>
-            <w:tcW w:w="8116" w:type="dxa"/>
+            <w:tcW w:w="8448" w:type="dxa"/>
             <w:gridSpan w:val="5"/>
           </w:tcPr>
           <w:p>
-            <w:pPr>
-              <w:rPr>
-                <w:sz w:val="20"/>
-                <w:szCs w:val="20"/>
-              </w:rPr>
-            </w:pPr>
             <w:r>
-              <w:rPr>
-                <w:sz w:val="20"/>
-                <w:szCs w:val="20"/>
-              </w:rPr>
               <w:t>Currently the development branch we are using is "music-service-port".  We will be changing to "main" once the project is complete.</w:t>
             </w:r>
           </w:p>
         </w:tc>
       </w:tr>
+      <w:bookmarkEnd w:id="0"/>
     </w:tbl>
     <w:p/>
     <w:p/>
     <w:p/>
+    <w:p/>
+    <w:p/>
     <w:p>
       <w:r>
-        <w:br w:type="page"/>
+        <w:tab/>
       </w:r>
     </w:p>
     <w:p>
@@ -743,51 +496,2410 @@
         <w:pStyle w:val="Heading1"/>
       </w:pPr>
       <w:r>
+        <w:br w:type="page"/>
+      </w:r>
+      <w:r>
         <w:lastRenderedPageBreak/>
-        <w:t>Summary</w:t>
-      </w:r>
-      <w:r>
-        <w:t xml:space="preserve"> of Application</w:t>
+        <w:t>Summary of Application</w:t>
       </w:r>
     </w:p>
     <w:p>
-      <w:pPr>
-        <w:pStyle w:val="Heading1"/>
-      </w:pPr>
-      <w:r>
-        <w:t>GitHub</w:t>
-      </w:r>
-      <w:r>
-        <w:t xml:space="preserve"> Guide</w:t>
-      </w:r>
-      <w:r>
-        <w:t>]</w:t>
+      <w:r>
+        <w:tab/>
+        <w:t xml:space="preserve">Due to the large number of members in our group, and general interest we developed three original micro-services that </w:t>
+      </w:r>
+      <w:r>
+        <w:t>work together to form a playlist application with corresponding authentication and subscription services.  The application is visualized below</w:t>
+      </w:r>
+      <w:r>
+        <w:t xml:space="preserve"> in Figure 1</w:t>
+      </w:r>
+      <w:r>
+        <w:t>.</w:t>
       </w:r>
     </w:p>
     <w:p>
       <w:pPr>
-        <w:pStyle w:val="Heading1"/>
-      </w:pPr>
-      <w:r>
-        <w:t>Observations</w:t>
+        <w:jc w:val="center"/>
+      </w:pPr>
+      <w:r>
+        <w:rPr>
+          <w:noProof/>
+        </w:rPr>
+        <w:drawing>
+          <wp:anchor distT="0" distB="0" distL="114300" distR="114300" simplePos="0" relativeHeight="251658240" behindDoc="0" locked="0" layoutInCell="1" allowOverlap="1" wp14:anchorId="3539EA4D" wp14:editId="5D241E2E">
+            <wp:simplePos x="0" y="0"/>
+            <wp:positionH relativeFrom="margin">
+              <wp:align>center</wp:align>
+            </wp:positionH>
+            <wp:positionV relativeFrom="paragraph">
+              <wp:posOffset>2540</wp:posOffset>
+            </wp:positionV>
+            <wp:extent cx="3757389" cy="3441503"/>
+            <wp:effectExtent l="0" t="0" r="0" b="0"/>
+            <wp:wrapTopAndBottom/>
+            <wp:docPr id="2" name="Picture 2" descr="Graphical user interface, diagram&#10;&#10;Description automatically generated"/>
+            <wp:cNvGraphicFramePr>
+              <a:graphicFrameLocks xmlns:a="http://schemas.openxmlformats.org/drawingml/2006/main" noChangeAspect="1"/>
+            </wp:cNvGraphicFramePr>
+            <a:graphic xmlns:a="http://schemas.openxmlformats.org/drawingml/2006/main">
+              <a:graphicData uri="http://schemas.openxmlformats.org/drawingml/2006/picture">
+                <pic:pic xmlns:pic="http://schemas.openxmlformats.org/drawingml/2006/picture">
+                  <pic:nvPicPr>
+                    <pic:cNvPr id="2" name="Picture 2" descr="Graphical user interface, diagram&#10;&#10;Description automatically generated"/>
+                    <pic:cNvPicPr/>
+                  </pic:nvPicPr>
+                  <pic:blipFill>
+                    <a:blip r:embed="rId8" cstate="print">
+                      <a:extLst>
+                        <a:ext uri="{28A0092B-C50C-407E-A947-70E740481C1C}">
+                          <a14:useLocalDpi xmlns:a14="http://schemas.microsoft.com/office/drawing/2010/main" val="0"/>
+                        </a:ext>
+                      </a:extLst>
+                    </a:blip>
+                    <a:stretch>
+                      <a:fillRect/>
+                    </a:stretch>
+                  </pic:blipFill>
+                  <pic:spPr>
+                    <a:xfrm>
+                      <a:off x="0" y="0"/>
+                      <a:ext cx="3757389" cy="3441503"/>
+                    </a:xfrm>
+                    <a:prstGeom prst="rect">
+                      <a:avLst/>
+                    </a:prstGeom>
+                  </pic:spPr>
+                </pic:pic>
+              </a:graphicData>
+            </a:graphic>
+            <wp14:sizeRelH relativeFrom="page">
+              <wp14:pctWidth>0</wp14:pctWidth>
+            </wp14:sizeRelH>
+            <wp14:sizeRelV relativeFrom="page">
+              <wp14:pctHeight>0</wp14:pctHeight>
+            </wp14:sizeRelV>
+          </wp:anchor>
+        </w:drawing>
+      </w:r>
+      <w:r>
+        <w:t>Figure 1: Playlist Application</w:t>
       </w:r>
     </w:p>
     <w:p>
       <w:pPr>
+        <w:ind w:firstLine="720"/>
+      </w:pPr>
+      <w:r>
+        <w:t>The architecture of the application has bee</w:t>
+      </w:r>
+      <w:r>
+        <w:t xml:space="preserve">n split into three separate micro-services that run on Kubernetes. </w:t>
+      </w:r>
+      <w:r>
+        <w:t xml:space="preserve"> </w:t>
+      </w:r>
+      <w:r>
+        <w:t xml:space="preserve">Beginning with the Authentication service.  This service allows users to create or login into their account respectively and subsequently access the Playlist microservice that will be described shortly.  Like any normal application, accessing features often requires a paid subscription.  Our application is no different, </w:t>
+      </w:r>
+      <w:r>
+        <w:t xml:space="preserve">accessing </w:t>
+      </w:r>
+      <w:r>
+        <w:t xml:space="preserve">the </w:t>
+      </w:r>
+      <w:r>
+        <w:t>features in the playlist micro-service</w:t>
+      </w:r>
+      <w:r>
+        <w:t xml:space="preserve"> require</w:t>
+      </w:r>
+      <w:r>
+        <w:t>s</w:t>
+      </w:r>
+      <w:r>
+        <w:t xml:space="preserve"> a paid subscription.  We have implemented this in the Subscription service, where users after logging in </w:t>
+      </w:r>
+      <w:r>
+        <w:t>can subscribe</w:t>
+      </w:r>
+      <w:r>
+        <w:t xml:space="preserve"> by adding a credit card that passes through a simulated validation</w:t>
+      </w:r>
+      <w:r>
+        <w:t xml:space="preserve">.  </w:t>
+      </w:r>
+      <w:r>
+        <w:t>Once</w:t>
+      </w:r>
+      <w:r>
+        <w:t xml:space="preserve"> users have logged in and subscri</w:t>
+      </w:r>
+      <w:r>
+        <w:t>bed to the service</w:t>
+      </w:r>
+      <w:r>
+        <w:t>, they can access the Playlist service</w:t>
+      </w:r>
+      <w:r>
+        <w:t xml:space="preserve"> that contains a variety of features</w:t>
+      </w:r>
+      <w:r>
+        <w:t xml:space="preserve">.  </w:t>
+      </w:r>
+      <w:r>
+        <w:t xml:space="preserve">In this micro-service </w:t>
+      </w:r>
+      <w:r>
+        <w:t>users can create, view, and edit playlists</w:t>
+      </w:r>
+      <w:r>
+        <w:t>, as well as find information related to specific songs such as the lyrics, genre, and artist.</w:t>
+      </w:r>
+      <w:r>
+        <w:t xml:space="preserve">  All three services leverage Dynamo DB and independently query Dynamo DB to access information like users, song information, subscription status etc.</w:t>
+      </w:r>
+      <w:r>
+        <w:t xml:space="preserve">  Finally, f</w:t>
+      </w:r>
+      <w:r>
+        <w:t>rom the user perspective, we have modified the given MCLI application to make HTTP requests to each</w:t>
+      </w:r>
+      <w:r>
+        <w:t xml:space="preserve"> micro-service.  The MCLI application continues to run as a command line application.</w:t>
+      </w:r>
+    </w:p>
+    <w:p>
+      <w:pPr>
         <w:pStyle w:val="Heading1"/>
       </w:pPr>
       <w:r>
+        <w:t>GitHub Guide</w:t>
+      </w:r>
+    </w:p>
+    <w:p/>
+    <w:p/>
+    <w:p>
+      <w:pPr>
+        <w:pStyle w:val="Heading1"/>
+      </w:pPr>
+      <w:r>
+        <w:t>Observations</w:t>
+      </w:r>
+    </w:p>
+    <w:p/>
+    <w:p/>
+    <w:p>
+      <w:pPr>
+        <w:pStyle w:val="Heading1"/>
+      </w:pPr>
+      <w:r>
         <w:t>Analysis</w:t>
       </w:r>
+    </w:p>
+    <w:p>
+      <w:pPr>
+        <w:spacing w:after="0" w:line="240" w:lineRule="auto"/>
+        <w:rPr>
+          <w:rFonts w:asciiTheme="majorHAnsi" w:eastAsiaTheme="minorEastAsia" w:hAnsiTheme="majorHAnsi"/>
+          <w:b/>
+          <w:color w:val="C00000"/>
+          <w:spacing w:val="15"/>
+        </w:rPr>
+      </w:pPr>
     </w:p>
     <w:sectPr>
+      <w:headerReference w:type="default" r:id="rId9"/>
+      <w:footerReference w:type="default" r:id="rId10"/>
       <w:pgSz w:w="12240" w:h="15840"/>
-      <w:pgMar w:top="1440" w:right="1440" w:bottom="1440" w:left="1440" w:header="708" w:footer="708" w:gutter="0"/>
-      <w:cols w:space="708"/>
-      <w:docGrid w:linePitch="360"/>
+      <w:pgMar w:top="1440" w:right="1440" w:bottom="1440" w:left="1440" w:header="0" w:footer="720" w:gutter="0"/>
+      <w:cols w:space="720"/>
+      <w:formProt w:val="0"/>
+      <w:docGrid w:linePitch="360" w:charSpace="8192"/>
     </w:sectPr>
   </w:body>
 </w:document>
+</file>
+
+<file path=word/endnotes.xml><?xml version="1.0" encoding="utf-8"?>
+<w:endnotes xmlns:wpc="http://schemas.microsoft.com/office/word/2010/wordprocessingCanvas" xmlns:cx="http://schemas.microsoft.com/office/drawing/2014/chartex" xmlns:cx1="http://schemas.microsoft.com/office/drawing/2015/9/8/chartex" xmlns:cx2="http://schemas.microsoft.com/office/drawing/2015/10/21/chartex" xmlns:cx3="http://schemas.microsoft.com/office/drawing/2016/5/9/chartex" xmlns:cx4="http://schemas.microsoft.com/office/drawing/2016/5/10/chartex" xmlns:cx5="http://schemas.microsoft.com/office/drawing/2016/5/11/chartex" xmlns:cx6="http://schemas.microsoft.com/office/drawing/2016/5/12/chartex" xmlns:cx7="http://schemas.microsoft.com/office/drawing/2016/5/13/chartex" xmlns:cx8="http://schemas.microsoft.com/office/drawing/2016/5/14/chartex" xmlns:mc="http://schemas.openxmlformats.org/markup-compatibility/2006" xmlns:aink="http://schemas.microsoft.com/office/drawing/2016/ink" xmlns:am3d="http://schemas.microsoft.com/office/drawing/2017/model3d" xmlns:o="urn:schemas-microsoft-com:office:office" xmlns:r="http://schemas.openxmlformats.org/officeDocument/2006/relationships" xmlns:m="http://schemas.openxmlformats.org/officeDocument/2006/math" xmlns:v="urn:schemas-microsoft-com:vml" xmlns:wp14="http://schemas.microsoft.com/office/word/2010/wordprocessingDrawing" xmlns:wp="http://schemas.openxmlformats.org/drawingml/2006/wordprocessingDrawing" xmlns:w10="urn:schemas-microsoft-com:office:word" xmlns:w="http://schemas.openxmlformats.org/wordprocessingml/2006/main" xmlns:w14="http://schemas.microsoft.com/office/word/2010/wordml" xmlns:w15="http://schemas.microsoft.com/office/word/2012/wordml" xmlns:w16cex="http://schemas.microsoft.com/office/word/2018/wordml/cex" xmlns:w16cid="http://schemas.microsoft.com/office/word/2016/wordml/cid" xmlns:w16="http://schemas.microsoft.com/office/word/2018/wordml" xmlns:w16sdtdh="http://schemas.microsoft.com/office/word/2020/wordml/sdtdatahash" xmlns:w16se="http://schemas.microsoft.com/office/word/2015/wordml/symex" xmlns:wpg="http://schemas.microsoft.com/office/word/2010/wordprocessingGroup" xmlns:wpi="http://schemas.microsoft.com/office/word/2010/wordprocessingInk" xmlns:wne="http://schemas.microsoft.com/office/word/2006/wordml" xmlns:wps="http://schemas.microsoft.com/office/word/2010/wordprocessingShape" mc:Ignorable="w14 w15 w16se w16cid w16 w16cex w16sdtdh wp14">
+  <w:endnote w:type="separator" w:id="-1">
+    <w:p>
+      <w:pPr>
+        <w:spacing w:after="0" w:line="240" w:lineRule="auto"/>
+      </w:pPr>
+      <w:r>
+        <w:separator/>
+      </w:r>
+    </w:p>
+  </w:endnote>
+  <w:endnote w:type="continuationSeparator" w:id="0">
+    <w:p>
+      <w:pPr>
+        <w:spacing w:after="0" w:line="240" w:lineRule="auto"/>
+      </w:pPr>
+      <w:r>
+        <w:continuationSeparator/>
+      </w:r>
+    </w:p>
+  </w:endnote>
+  <w:endnote w:type="continuationNotice" w:id="1">
+    <w:p>
+      <w:pPr>
+        <w:spacing w:after="0" w:line="240" w:lineRule="auto"/>
+      </w:pPr>
+    </w:p>
+  </w:endnote>
+</w:endnotes>
+</file>
+
+<file path=word/footer1.xml><?xml version="1.0" encoding="utf-8"?>
+<w:ftr xmlns:wpc="http://schemas.microsoft.com/office/word/2010/wordprocessingCanvas" xmlns:cx="http://schemas.microsoft.com/office/drawing/2014/chartex" xmlns:cx1="http://schemas.microsoft.com/office/drawing/2015/9/8/chartex" xmlns:cx2="http://schemas.microsoft.com/office/drawing/2015/10/21/chartex" xmlns:cx3="http://schemas.microsoft.com/office/drawing/2016/5/9/chartex" xmlns:cx4="http://schemas.microsoft.com/office/drawing/2016/5/10/chartex" xmlns:cx5="http://schemas.microsoft.com/office/drawing/2016/5/11/chartex" xmlns:cx6="http://schemas.microsoft.com/office/drawing/2016/5/12/chartex" xmlns:cx7="http://schemas.microsoft.com/office/drawing/2016/5/13/chartex" xmlns:cx8="http://schemas.microsoft.com/office/drawing/2016/5/14/chartex" xmlns:mc="http://schemas.openxmlformats.org/markup-compatibility/2006" xmlns:aink="http://schemas.microsoft.com/office/drawing/2016/ink" xmlns:am3d="http://schemas.microsoft.com/office/drawing/2017/model3d" xmlns:o="urn:schemas-microsoft-com:office:office" xmlns:r="http://schemas.openxmlformats.org/officeDocument/2006/relationships" xmlns:m="http://schemas.openxmlformats.org/officeDocument/2006/math" xmlns:v="urn:schemas-microsoft-com:vml" xmlns:wp14="http://schemas.microsoft.com/office/word/2010/wordprocessingDrawing" xmlns:wp="http://schemas.openxmlformats.org/drawingml/2006/wordprocessingDrawing" xmlns:w10="urn:schemas-microsoft-com:office:word" xmlns:w="http://schemas.openxmlformats.org/wordprocessingml/2006/main" xmlns:w14="http://schemas.microsoft.com/office/word/2010/wordml" xmlns:w15="http://schemas.microsoft.com/office/word/2012/wordml" xmlns:w16cex="http://schemas.microsoft.com/office/word/2018/wordml/cex" xmlns:w16cid="http://schemas.microsoft.com/office/word/2016/wordml/cid" xmlns:w16="http://schemas.microsoft.com/office/word/2018/wordml" xmlns:w16sdtdh="http://schemas.microsoft.com/office/word/2020/wordml/sdtdatahash" xmlns:w16se="http://schemas.microsoft.com/office/word/2015/wordml/symex" xmlns:wpg="http://schemas.microsoft.com/office/word/2010/wordprocessingGroup" xmlns:wpi="http://schemas.microsoft.com/office/word/2010/wordprocessingInk" xmlns:wne="http://schemas.microsoft.com/office/word/2006/wordml" xmlns:wps="http://schemas.microsoft.com/office/word/2010/wordprocessingShape" mc:Ignorable="w14 w15 w16se w16cid w16 w16cex w16sdtdh wp14">
+  <w:sdt>
+    <w:sdtPr>
+      <w:id w:val="419535087"/>
+      <w:docPartObj>
+        <w:docPartGallery w:val="Page Numbers (Bottom of Page)"/>
+        <w:docPartUnique/>
+      </w:docPartObj>
+    </w:sdtPr>
+    <w:sdtEndPr>
+      <w:rPr>
+        <w:noProof/>
+        <w:color w:val="C00000"/>
+      </w:rPr>
+    </w:sdtEndPr>
+    <w:sdtContent>
+      <w:p>
+        <w:pPr>
+          <w:pStyle w:val="Footer"/>
+          <w:jc w:val="right"/>
+          <w:rPr>
+            <w:color w:val="C00000"/>
+          </w:rPr>
+        </w:pPr>
+        <w:r>
+          <w:rPr>
+            <w:color w:val="C00000"/>
+          </w:rPr>
+          <w:fldChar w:fldCharType="begin"/>
+        </w:r>
+        <w:r>
+          <w:rPr>
+            <w:color w:val="C00000"/>
+          </w:rPr>
+          <w:instrText xml:space="preserve"> PAGE   \* MERGEFORMAT </w:instrText>
+        </w:r>
+        <w:r>
+          <w:rPr>
+            <w:color w:val="C00000"/>
+          </w:rPr>
+          <w:fldChar w:fldCharType="separate"/>
+        </w:r>
+        <w:r>
+          <w:rPr>
+            <w:noProof/>
+            <w:color w:val="C00000"/>
+          </w:rPr>
+          <w:t>2</w:t>
+        </w:r>
+        <w:r>
+          <w:rPr>
+            <w:noProof/>
+            <w:color w:val="C00000"/>
+          </w:rPr>
+          <w:fldChar w:fldCharType="end"/>
+        </w:r>
+      </w:p>
+    </w:sdtContent>
+  </w:sdt>
+  <w:p>
+    <w:pPr>
+      <w:pStyle w:val="Footer"/>
+    </w:pPr>
+  </w:p>
+</w:ftr>
+</file>
+
+<file path=word/footnotes.xml><?xml version="1.0" encoding="utf-8"?>
+<w:footnotes xmlns:wpc="http://schemas.microsoft.com/office/word/2010/wordprocessingCanvas" xmlns:cx="http://schemas.microsoft.com/office/drawing/2014/chartex" xmlns:cx1="http://schemas.microsoft.com/office/drawing/2015/9/8/chartex" xmlns:cx2="http://schemas.microsoft.com/office/drawing/2015/10/21/chartex" xmlns:cx3="http://schemas.microsoft.com/office/drawing/2016/5/9/chartex" xmlns:cx4="http://schemas.microsoft.com/office/drawing/2016/5/10/chartex" xmlns:cx5="http://schemas.microsoft.com/office/drawing/2016/5/11/chartex" xmlns:cx6="http://schemas.microsoft.com/office/drawing/2016/5/12/chartex" xmlns:cx7="http://schemas.microsoft.com/office/drawing/2016/5/13/chartex" xmlns:cx8="http://schemas.microsoft.com/office/drawing/2016/5/14/chartex" xmlns:mc="http://schemas.openxmlformats.org/markup-compatibility/2006" xmlns:aink="http://schemas.microsoft.com/office/drawing/2016/ink" xmlns:am3d="http://schemas.microsoft.com/office/drawing/2017/model3d" xmlns:o="urn:schemas-microsoft-com:office:office" xmlns:r="http://schemas.openxmlformats.org/officeDocument/2006/relationships" xmlns:m="http://schemas.openxmlformats.org/officeDocument/2006/math" xmlns:v="urn:schemas-microsoft-com:vml" xmlns:wp14="http://schemas.microsoft.com/office/word/2010/wordprocessingDrawing" xmlns:wp="http://schemas.openxmlformats.org/drawingml/2006/wordprocessingDrawing" xmlns:w10="urn:schemas-microsoft-com:office:word" xmlns:w="http://schemas.openxmlformats.org/wordprocessingml/2006/main" xmlns:w14="http://schemas.microsoft.com/office/word/2010/wordml" xmlns:w15="http://schemas.microsoft.com/office/word/2012/wordml" xmlns:w16cex="http://schemas.microsoft.com/office/word/2018/wordml/cex" xmlns:w16cid="http://schemas.microsoft.com/office/word/2016/wordml/cid" xmlns:w16="http://schemas.microsoft.com/office/word/2018/wordml" xmlns:w16sdtdh="http://schemas.microsoft.com/office/word/2020/wordml/sdtdatahash" xmlns:w16se="http://schemas.microsoft.com/office/word/2015/wordml/symex" xmlns:wpg="http://schemas.microsoft.com/office/word/2010/wordprocessingGroup" xmlns:wpi="http://schemas.microsoft.com/office/word/2010/wordprocessingInk" xmlns:wne="http://schemas.microsoft.com/office/word/2006/wordml" xmlns:wps="http://schemas.microsoft.com/office/word/2010/wordprocessingShape" mc:Ignorable="w14 w15 w16se w16cid w16 w16cex w16sdtdh wp14">
+  <w:footnote w:type="separator" w:id="-1">
+    <w:p>
+      <w:pPr>
+        <w:spacing w:after="0" w:line="240" w:lineRule="auto"/>
+      </w:pPr>
+      <w:r>
+        <w:separator/>
+      </w:r>
+    </w:p>
+  </w:footnote>
+  <w:footnote w:type="continuationSeparator" w:id="0">
+    <w:p>
+      <w:pPr>
+        <w:spacing w:after="0" w:line="240" w:lineRule="auto"/>
+      </w:pPr>
+      <w:r>
+        <w:continuationSeparator/>
+      </w:r>
+    </w:p>
+  </w:footnote>
+  <w:footnote w:type="continuationNotice" w:id="1">
+    <w:p>
+      <w:pPr>
+        <w:spacing w:after="0" w:line="240" w:lineRule="auto"/>
+      </w:pPr>
+    </w:p>
+  </w:footnote>
+</w:footnotes>
+</file>
+
+<file path=word/header1.xml><?xml version="1.0" encoding="utf-8"?>
+<w:hdr xmlns:wpc="http://schemas.microsoft.com/office/word/2010/wordprocessingCanvas" xmlns:cx="http://schemas.microsoft.com/office/drawing/2014/chartex" xmlns:cx1="http://schemas.microsoft.com/office/drawing/2015/9/8/chartex" xmlns:cx2="http://schemas.microsoft.com/office/drawing/2015/10/21/chartex" xmlns:cx3="http://schemas.microsoft.com/office/drawing/2016/5/9/chartex" xmlns:cx4="http://schemas.microsoft.com/office/drawing/2016/5/10/chartex" xmlns:cx5="http://schemas.microsoft.com/office/drawing/2016/5/11/chartex" xmlns:cx6="http://schemas.microsoft.com/office/drawing/2016/5/12/chartex" xmlns:cx7="http://schemas.microsoft.com/office/drawing/2016/5/13/chartex" xmlns:cx8="http://schemas.microsoft.com/office/drawing/2016/5/14/chartex" xmlns:mc="http://schemas.openxmlformats.org/markup-compatibility/2006" xmlns:aink="http://schemas.microsoft.com/office/drawing/2016/ink" xmlns:am3d="http://schemas.microsoft.com/office/drawing/2017/model3d" xmlns:o="urn:schemas-microsoft-com:office:office" xmlns:r="http://schemas.openxmlformats.org/officeDocument/2006/relationships" xmlns:m="http://schemas.openxmlformats.org/officeDocument/2006/math" xmlns:v="urn:schemas-microsoft-com:vml" xmlns:wp14="http://schemas.microsoft.com/office/word/2010/wordprocessingDrawing" xmlns:wp="http://schemas.openxmlformats.org/drawingml/2006/wordprocessingDrawing" xmlns:w10="urn:schemas-microsoft-com:office:word" xmlns:w="http://schemas.openxmlformats.org/wordprocessingml/2006/main" xmlns:w14="http://schemas.microsoft.com/office/word/2010/wordml" xmlns:w15="http://schemas.microsoft.com/office/word/2012/wordml" xmlns:w16cex="http://schemas.microsoft.com/office/word/2018/wordml/cex" xmlns:w16cid="http://schemas.microsoft.com/office/word/2016/wordml/cid" xmlns:w16="http://schemas.microsoft.com/office/word/2018/wordml" xmlns:w16sdtdh="http://schemas.microsoft.com/office/word/2020/wordml/sdtdatahash" xmlns:w16se="http://schemas.microsoft.com/office/word/2015/wordml/symex" xmlns:wpg="http://schemas.microsoft.com/office/word/2010/wordprocessingGroup" xmlns:wpi="http://schemas.microsoft.com/office/word/2010/wordprocessingInk" xmlns:wne="http://schemas.microsoft.com/office/word/2006/wordml" xmlns:wps="http://schemas.microsoft.com/office/word/2010/wordprocessingShape" mc:Ignorable="w14 w15 w16se w16cid w16 w16cex w16sdtdh wp14">
+  <w:p>
+    <w:pPr>
+      <w:pStyle w:val="Header"/>
+    </w:pPr>
+    <w:r>
+      <w:rPr>
+        <w:noProof/>
+      </w:rPr>
+      <w:drawing>
+        <wp:anchor distT="0" distB="0" distL="114300" distR="114300" simplePos="0" relativeHeight="251658240" behindDoc="1" locked="0" layoutInCell="1" allowOverlap="1" wp14:anchorId="3C7A3082" wp14:editId="36A3CFDB">
+          <wp:simplePos x="0" y="0"/>
+          <wp:positionH relativeFrom="page">
+            <wp:align>left</wp:align>
+          </wp:positionH>
+          <wp:positionV relativeFrom="paragraph">
+            <wp:posOffset>5080</wp:posOffset>
+          </wp:positionV>
+          <wp:extent cx="7772400" cy="476250"/>
+          <wp:effectExtent l="0" t="0" r="0" b="0"/>
+          <wp:wrapSquare wrapText="bothSides"/>
+          <wp:docPr id="5" name="Picture 3"/>
+          <wp:cNvGraphicFramePr>
+            <a:graphicFrameLocks xmlns:a="http://schemas.openxmlformats.org/drawingml/2006/main" noChangeAspect="1"/>
+          </wp:cNvGraphicFramePr>
+          <a:graphic xmlns:a="http://schemas.openxmlformats.org/drawingml/2006/main">
+            <a:graphicData uri="http://schemas.openxmlformats.org/drawingml/2006/picture">
+              <pic:pic xmlns:pic="http://schemas.openxmlformats.org/drawingml/2006/picture">
+                <pic:nvPicPr>
+                  <pic:cNvPr id="12" name="Picture 3"/>
+                  <pic:cNvPicPr>
+                    <a:picLocks noChangeAspect="1" noChangeArrowheads="1"/>
+                  </pic:cNvPicPr>
+                </pic:nvPicPr>
+                <pic:blipFill>
+                  <a:blip r:embed="rId1"/>
+                  <a:stretch>
+                    <a:fillRect/>
+                  </a:stretch>
+                </pic:blipFill>
+                <pic:spPr bwMode="auto">
+                  <a:xfrm>
+                    <a:off x="0" y="0"/>
+                    <a:ext cx="7772400" cy="476250"/>
+                  </a:xfrm>
+                  <a:prstGeom prst="rect">
+                    <a:avLst/>
+                  </a:prstGeom>
+                </pic:spPr>
+              </pic:pic>
+            </a:graphicData>
+          </a:graphic>
+        </wp:anchor>
+      </w:drawing>
+    </w:r>
+  </w:p>
+</w:hdr>
+</file>
+
+<file path=word/intelligence.xml><?xml version="1.0" encoding="utf-8"?>
+<int:Intelligence xmlns:int="http://schemas.microsoft.com/office/intelligence/2019/intelligence">
+  <int:IntelligenceSettings/>
+  <int:Manifest>
+    <int:WordHash hashCode="eYV92Y5qjoYafo" id="N6N6uEyv"/>
+    <int:WordHash hashCode="LK0cS9LVNzGj/1" id="HLrqhxB8"/>
+    <int:ParagraphRange paragraphId="1149312032" textId="602749131" start="537" length="5" invalidationStart="537" invalidationLength="5" id="hjTwPWrq"/>
+    <int:WordHash hashCode="F25ZWgi0+Qn/Ny" id="7qRHIcuK"/>
+    <int:WordHash hashCode="in6sgKTKDvbkCD" id="CUcTxySP"/>
+  </int:Manifest>
+  <int:Observations>
+    <int:Content id="N6N6uEyv">
+      <int:Rejection type="LegacyProofing"/>
+    </int:Content>
+    <int:Content id="HLrqhxB8">
+      <int:Rejection type="LegacyProofing"/>
+    </int:Content>
+    <int:Content id="hjTwPWrq">
+      <int:Rejection type="LegacyProofing"/>
+    </int:Content>
+    <int:Content id="7qRHIcuK">
+      <int:Rejection type="AugLoop_Text_Critique"/>
+    </int:Content>
+    <int:Content id="CUcTxySP">
+      <int:Rejection type="LegacyProofing"/>
+    </int:Content>
+  </int:Observations>
+</int:Intelligence>
+</file>
+
+<file path=word/numbering.xml><?xml version="1.0" encoding="utf-8"?>
+<w:numbering xmlns:wpc="http://schemas.microsoft.com/office/word/2010/wordprocessingCanvas" xmlns:cx="http://schemas.microsoft.com/office/drawing/2014/chartex" xmlns:cx1="http://schemas.microsoft.com/office/drawing/2015/9/8/chartex" xmlns:cx2="http://schemas.microsoft.com/office/drawing/2015/10/21/chartex" xmlns:cx3="http://schemas.microsoft.com/office/drawing/2016/5/9/chartex" xmlns:cx4="http://schemas.microsoft.com/office/drawing/2016/5/10/chartex" xmlns:cx5="http://schemas.microsoft.com/office/drawing/2016/5/11/chartex" xmlns:cx6="http://schemas.microsoft.com/office/drawing/2016/5/12/chartex" xmlns:cx7="http://schemas.microsoft.com/office/drawing/2016/5/13/chartex" xmlns:cx8="http://schemas.microsoft.com/office/drawing/2016/5/14/chartex" xmlns:mc="http://schemas.openxmlformats.org/markup-compatibility/2006" xmlns:aink="http://schemas.microsoft.com/office/drawing/2016/ink" xmlns:am3d="http://schemas.microsoft.com/office/drawing/2017/model3d" xmlns:o="urn:schemas-microsoft-com:office:office" xmlns:r="http://schemas.openxmlformats.org/officeDocument/2006/relationships" xmlns:m="http://schemas.openxmlformats.org/officeDocument/2006/math" xmlns:v="urn:schemas-microsoft-com:vml" xmlns:wp14="http://schemas.microsoft.com/office/word/2010/wordprocessingDrawing" xmlns:wp="http://schemas.openxmlformats.org/drawingml/2006/wordprocessingDrawing" xmlns:w10="urn:schemas-microsoft-com:office:word" xmlns:w="http://schemas.openxmlformats.org/wordprocessingml/2006/main" xmlns:w14="http://schemas.microsoft.com/office/word/2010/wordml" xmlns:w15="http://schemas.microsoft.com/office/word/2012/wordml" xmlns:w16cex="http://schemas.microsoft.com/office/word/2018/wordml/cex" xmlns:w16cid="http://schemas.microsoft.com/office/word/2016/wordml/cid" xmlns:w16="http://schemas.microsoft.com/office/word/2018/wordml" xmlns:w16sdtdh="http://schemas.microsoft.com/office/word/2020/wordml/sdtdatahash" xmlns:w16se="http://schemas.microsoft.com/office/word/2015/wordml/symex" xmlns:wpg="http://schemas.microsoft.com/office/word/2010/wordprocessingGroup" xmlns:wpi="http://schemas.microsoft.com/office/word/2010/wordprocessingInk" xmlns:wne="http://schemas.microsoft.com/office/word/2006/wordml" xmlns:wps="http://schemas.microsoft.com/office/word/2010/wordprocessingShape" mc:Ignorable="w14 w15 w16se w16cid w16 w16cex w16sdtdh wp14">
+  <w:abstractNum w:abstractNumId="0" w15:restartNumberingAfterBreak="0">
+    <w:nsid w:val="05180C15"/>
+    <w:multiLevelType w:val="hybridMultilevel"/>
+    <w:tmpl w:val="37C0453C"/>
+    <w:lvl w:ilvl="0" w:tplc="10090001">
+      <w:start w:val="1"/>
+      <w:numFmt w:val="bullet"/>
+      <w:lvlText w:val=""/>
+      <w:lvlJc w:val="left"/>
+      <w:pPr>
+        <w:ind w:left="720" w:hanging="360"/>
+      </w:pPr>
+      <w:rPr>
+        <w:rFonts w:ascii="Symbol" w:hAnsi="Symbol" w:hint="default"/>
+      </w:rPr>
+    </w:lvl>
+    <w:lvl w:ilvl="1" w:tplc="10090003" w:tentative="1">
+      <w:start w:val="1"/>
+      <w:numFmt w:val="bullet"/>
+      <w:lvlText w:val="o"/>
+      <w:lvlJc w:val="left"/>
+      <w:pPr>
+        <w:ind w:left="1440" w:hanging="360"/>
+      </w:pPr>
+      <w:rPr>
+        <w:rFonts w:ascii="Courier New" w:hAnsi="Courier New" w:cs="Courier New" w:hint="default"/>
+      </w:rPr>
+    </w:lvl>
+    <w:lvl w:ilvl="2" w:tplc="10090005" w:tentative="1">
+      <w:start w:val="1"/>
+      <w:numFmt w:val="bullet"/>
+      <w:lvlText w:val=""/>
+      <w:lvlJc w:val="left"/>
+      <w:pPr>
+        <w:ind w:left="2160" w:hanging="360"/>
+      </w:pPr>
+      <w:rPr>
+        <w:rFonts w:ascii="Wingdings" w:hAnsi="Wingdings" w:hint="default"/>
+      </w:rPr>
+    </w:lvl>
+    <w:lvl w:ilvl="3" w:tplc="10090001" w:tentative="1">
+      <w:start w:val="1"/>
+      <w:numFmt w:val="bullet"/>
+      <w:lvlText w:val=""/>
+      <w:lvlJc w:val="left"/>
+      <w:pPr>
+        <w:ind w:left="2880" w:hanging="360"/>
+      </w:pPr>
+      <w:rPr>
+        <w:rFonts w:ascii="Symbol" w:hAnsi="Symbol" w:hint="default"/>
+      </w:rPr>
+    </w:lvl>
+    <w:lvl w:ilvl="4" w:tplc="10090003" w:tentative="1">
+      <w:start w:val="1"/>
+      <w:numFmt w:val="bullet"/>
+      <w:lvlText w:val="o"/>
+      <w:lvlJc w:val="left"/>
+      <w:pPr>
+        <w:ind w:left="3600" w:hanging="360"/>
+      </w:pPr>
+      <w:rPr>
+        <w:rFonts w:ascii="Courier New" w:hAnsi="Courier New" w:cs="Courier New" w:hint="default"/>
+      </w:rPr>
+    </w:lvl>
+    <w:lvl w:ilvl="5" w:tplc="10090005" w:tentative="1">
+      <w:start w:val="1"/>
+      <w:numFmt w:val="bullet"/>
+      <w:lvlText w:val=""/>
+      <w:lvlJc w:val="left"/>
+      <w:pPr>
+        <w:ind w:left="4320" w:hanging="360"/>
+      </w:pPr>
+      <w:rPr>
+        <w:rFonts w:ascii="Wingdings" w:hAnsi="Wingdings" w:hint="default"/>
+      </w:rPr>
+    </w:lvl>
+    <w:lvl w:ilvl="6" w:tplc="10090001" w:tentative="1">
+      <w:start w:val="1"/>
+      <w:numFmt w:val="bullet"/>
+      <w:lvlText w:val=""/>
+      <w:lvlJc w:val="left"/>
+      <w:pPr>
+        <w:ind w:left="5040" w:hanging="360"/>
+      </w:pPr>
+      <w:rPr>
+        <w:rFonts w:ascii="Symbol" w:hAnsi="Symbol" w:hint="default"/>
+      </w:rPr>
+    </w:lvl>
+    <w:lvl w:ilvl="7" w:tplc="10090003" w:tentative="1">
+      <w:start w:val="1"/>
+      <w:numFmt w:val="bullet"/>
+      <w:lvlText w:val="o"/>
+      <w:lvlJc w:val="left"/>
+      <w:pPr>
+        <w:ind w:left="5760" w:hanging="360"/>
+      </w:pPr>
+      <w:rPr>
+        <w:rFonts w:ascii="Courier New" w:hAnsi="Courier New" w:cs="Courier New" w:hint="default"/>
+      </w:rPr>
+    </w:lvl>
+    <w:lvl w:ilvl="8" w:tplc="10090005" w:tentative="1">
+      <w:start w:val="1"/>
+      <w:numFmt w:val="bullet"/>
+      <w:lvlText w:val=""/>
+      <w:lvlJc w:val="left"/>
+      <w:pPr>
+        <w:ind w:left="6480" w:hanging="360"/>
+      </w:pPr>
+      <w:rPr>
+        <w:rFonts w:ascii="Wingdings" w:hAnsi="Wingdings" w:hint="default"/>
+      </w:rPr>
+    </w:lvl>
+  </w:abstractNum>
+  <w:abstractNum w:abstractNumId="1" w15:restartNumberingAfterBreak="0">
+    <w:nsid w:val="093436C8"/>
+    <w:multiLevelType w:val="multilevel"/>
+    <w:tmpl w:val="BFC681E4"/>
+    <w:lvl w:ilvl="0">
+      <w:start w:val="1"/>
+      <w:numFmt w:val="bullet"/>
+      <w:lvlText w:val=""/>
+      <w:lvlJc w:val="left"/>
+      <w:pPr>
+        <w:ind w:left="720" w:hanging="360"/>
+      </w:pPr>
+      <w:rPr>
+        <w:rFonts w:ascii="Symbol" w:hAnsi="Symbol" w:cs="Symbol" w:hint="default"/>
+      </w:rPr>
+    </w:lvl>
+    <w:lvl w:ilvl="1">
+      <w:start w:val="1"/>
+      <w:numFmt w:val="bullet"/>
+      <w:lvlText w:val="o"/>
+      <w:lvlJc w:val="left"/>
+      <w:pPr>
+        <w:ind w:left="1440" w:hanging="360"/>
+      </w:pPr>
+      <w:rPr>
+        <w:rFonts w:ascii="Courier New" w:hAnsi="Courier New" w:cs="Courier New" w:hint="default"/>
+      </w:rPr>
+    </w:lvl>
+    <w:lvl w:ilvl="2">
+      <w:start w:val="1"/>
+      <w:numFmt w:val="bullet"/>
+      <w:lvlText w:val=""/>
+      <w:lvlJc w:val="left"/>
+      <w:pPr>
+        <w:ind w:left="2160" w:hanging="360"/>
+      </w:pPr>
+      <w:rPr>
+        <w:rFonts w:ascii="Wingdings" w:hAnsi="Wingdings" w:cs="Wingdings" w:hint="default"/>
+      </w:rPr>
+    </w:lvl>
+    <w:lvl w:ilvl="3">
+      <w:start w:val="1"/>
+      <w:numFmt w:val="bullet"/>
+      <w:lvlText w:val=""/>
+      <w:lvlJc w:val="left"/>
+      <w:pPr>
+        <w:ind w:left="2880" w:hanging="360"/>
+      </w:pPr>
+      <w:rPr>
+        <w:rFonts w:ascii="Symbol" w:hAnsi="Symbol" w:cs="Symbol" w:hint="default"/>
+      </w:rPr>
+    </w:lvl>
+    <w:lvl w:ilvl="4">
+      <w:start w:val="1"/>
+      <w:numFmt w:val="bullet"/>
+      <w:lvlText w:val="o"/>
+      <w:lvlJc w:val="left"/>
+      <w:pPr>
+        <w:ind w:left="3600" w:hanging="360"/>
+      </w:pPr>
+      <w:rPr>
+        <w:rFonts w:ascii="Courier New" w:hAnsi="Courier New" w:cs="Courier New" w:hint="default"/>
+      </w:rPr>
+    </w:lvl>
+    <w:lvl w:ilvl="5">
+      <w:start w:val="1"/>
+      <w:numFmt w:val="bullet"/>
+      <w:lvlText w:val=""/>
+      <w:lvlJc w:val="left"/>
+      <w:pPr>
+        <w:ind w:left="4320" w:hanging="360"/>
+      </w:pPr>
+      <w:rPr>
+        <w:rFonts w:ascii="Wingdings" w:hAnsi="Wingdings" w:cs="Wingdings" w:hint="default"/>
+      </w:rPr>
+    </w:lvl>
+    <w:lvl w:ilvl="6">
+      <w:start w:val="1"/>
+      <w:numFmt w:val="bullet"/>
+      <w:lvlText w:val=""/>
+      <w:lvlJc w:val="left"/>
+      <w:pPr>
+        <w:ind w:left="5040" w:hanging="360"/>
+      </w:pPr>
+      <w:rPr>
+        <w:rFonts w:ascii="Symbol" w:hAnsi="Symbol" w:cs="Symbol" w:hint="default"/>
+      </w:rPr>
+    </w:lvl>
+    <w:lvl w:ilvl="7">
+      <w:start w:val="1"/>
+      <w:numFmt w:val="bullet"/>
+      <w:lvlText w:val="o"/>
+      <w:lvlJc w:val="left"/>
+      <w:pPr>
+        <w:ind w:left="5760" w:hanging="360"/>
+      </w:pPr>
+      <w:rPr>
+        <w:rFonts w:ascii="Courier New" w:hAnsi="Courier New" w:cs="Courier New" w:hint="default"/>
+      </w:rPr>
+    </w:lvl>
+    <w:lvl w:ilvl="8">
+      <w:start w:val="1"/>
+      <w:numFmt w:val="bullet"/>
+      <w:lvlText w:val=""/>
+      <w:lvlJc w:val="left"/>
+      <w:pPr>
+        <w:ind w:left="6480" w:hanging="360"/>
+      </w:pPr>
+      <w:rPr>
+        <w:rFonts w:ascii="Wingdings" w:hAnsi="Wingdings" w:cs="Wingdings" w:hint="default"/>
+      </w:rPr>
+    </w:lvl>
+  </w:abstractNum>
+  <w:abstractNum w:abstractNumId="2" w15:restartNumberingAfterBreak="0">
+    <w:nsid w:val="0B2D67FA"/>
+    <w:multiLevelType w:val="multilevel"/>
+    <w:tmpl w:val="4DDAF356"/>
+    <w:lvl w:ilvl="0">
+      <w:start w:val="1"/>
+      <w:numFmt w:val="bullet"/>
+      <w:lvlText w:val=""/>
+      <w:lvlJc w:val="left"/>
+      <w:pPr>
+        <w:ind w:left="720" w:hanging="360"/>
+      </w:pPr>
+      <w:rPr>
+        <w:rFonts w:ascii="Symbol" w:hAnsi="Symbol" w:cs="Symbol" w:hint="default"/>
+      </w:rPr>
+    </w:lvl>
+    <w:lvl w:ilvl="1">
+      <w:start w:val="1"/>
+      <w:numFmt w:val="bullet"/>
+      <w:lvlText w:val="o"/>
+      <w:lvlJc w:val="left"/>
+      <w:pPr>
+        <w:ind w:left="1440" w:hanging="360"/>
+      </w:pPr>
+      <w:rPr>
+        <w:rFonts w:ascii="Courier New" w:hAnsi="Courier New" w:cs="Courier New" w:hint="default"/>
+      </w:rPr>
+    </w:lvl>
+    <w:lvl w:ilvl="2">
+      <w:start w:val="1"/>
+      <w:numFmt w:val="bullet"/>
+      <w:lvlText w:val=""/>
+      <w:lvlJc w:val="left"/>
+      <w:pPr>
+        <w:ind w:left="2160" w:hanging="360"/>
+      </w:pPr>
+      <w:rPr>
+        <w:rFonts w:ascii="Wingdings" w:hAnsi="Wingdings" w:cs="Wingdings" w:hint="default"/>
+      </w:rPr>
+    </w:lvl>
+    <w:lvl w:ilvl="3">
+      <w:start w:val="1"/>
+      <w:numFmt w:val="bullet"/>
+      <w:lvlText w:val=""/>
+      <w:lvlJc w:val="left"/>
+      <w:pPr>
+        <w:ind w:left="2880" w:hanging="360"/>
+      </w:pPr>
+      <w:rPr>
+        <w:rFonts w:ascii="Symbol" w:hAnsi="Symbol" w:cs="Symbol" w:hint="default"/>
+      </w:rPr>
+    </w:lvl>
+    <w:lvl w:ilvl="4">
+      <w:start w:val="1"/>
+      <w:numFmt w:val="bullet"/>
+      <w:lvlText w:val="o"/>
+      <w:lvlJc w:val="left"/>
+      <w:pPr>
+        <w:ind w:left="3600" w:hanging="360"/>
+      </w:pPr>
+      <w:rPr>
+        <w:rFonts w:ascii="Courier New" w:hAnsi="Courier New" w:cs="Courier New" w:hint="default"/>
+      </w:rPr>
+    </w:lvl>
+    <w:lvl w:ilvl="5">
+      <w:start w:val="1"/>
+      <w:numFmt w:val="bullet"/>
+      <w:lvlText w:val=""/>
+      <w:lvlJc w:val="left"/>
+      <w:pPr>
+        <w:ind w:left="4320" w:hanging="360"/>
+      </w:pPr>
+      <w:rPr>
+        <w:rFonts w:ascii="Wingdings" w:hAnsi="Wingdings" w:cs="Wingdings" w:hint="default"/>
+      </w:rPr>
+    </w:lvl>
+    <w:lvl w:ilvl="6">
+      <w:start w:val="1"/>
+      <w:numFmt w:val="bullet"/>
+      <w:lvlText w:val=""/>
+      <w:lvlJc w:val="left"/>
+      <w:pPr>
+        <w:ind w:left="5040" w:hanging="360"/>
+      </w:pPr>
+      <w:rPr>
+        <w:rFonts w:ascii="Symbol" w:hAnsi="Symbol" w:cs="Symbol" w:hint="default"/>
+      </w:rPr>
+    </w:lvl>
+    <w:lvl w:ilvl="7">
+      <w:start w:val="1"/>
+      <w:numFmt w:val="bullet"/>
+      <w:lvlText w:val="o"/>
+      <w:lvlJc w:val="left"/>
+      <w:pPr>
+        <w:ind w:left="5760" w:hanging="360"/>
+      </w:pPr>
+      <w:rPr>
+        <w:rFonts w:ascii="Courier New" w:hAnsi="Courier New" w:cs="Courier New" w:hint="default"/>
+      </w:rPr>
+    </w:lvl>
+    <w:lvl w:ilvl="8">
+      <w:start w:val="1"/>
+      <w:numFmt w:val="bullet"/>
+      <w:lvlText w:val=""/>
+      <w:lvlJc w:val="left"/>
+      <w:pPr>
+        <w:ind w:left="6480" w:hanging="360"/>
+      </w:pPr>
+      <w:rPr>
+        <w:rFonts w:ascii="Wingdings" w:hAnsi="Wingdings" w:cs="Wingdings" w:hint="default"/>
+      </w:rPr>
+    </w:lvl>
+  </w:abstractNum>
+  <w:abstractNum w:abstractNumId="3" w15:restartNumberingAfterBreak="0">
+    <w:nsid w:val="104D0F84"/>
+    <w:multiLevelType w:val="multilevel"/>
+    <w:tmpl w:val="E5103D9A"/>
+    <w:lvl w:ilvl="0">
+      <w:start w:val="1"/>
+      <w:numFmt w:val="bullet"/>
+      <w:lvlText w:val=""/>
+      <w:lvlJc w:val="left"/>
+      <w:pPr>
+        <w:ind w:left="360" w:hanging="360"/>
+      </w:pPr>
+      <w:rPr>
+        <w:rFonts w:ascii="Symbol" w:hAnsi="Symbol" w:cs="Symbol" w:hint="default"/>
+      </w:rPr>
+    </w:lvl>
+    <w:lvl w:ilvl="1">
+      <w:start w:val="1"/>
+      <w:numFmt w:val="bullet"/>
+      <w:lvlText w:val="o"/>
+      <w:lvlJc w:val="left"/>
+      <w:pPr>
+        <w:ind w:left="1080" w:hanging="360"/>
+      </w:pPr>
+      <w:rPr>
+        <w:rFonts w:ascii="Courier New" w:hAnsi="Courier New" w:cs="Courier New" w:hint="default"/>
+      </w:rPr>
+    </w:lvl>
+    <w:lvl w:ilvl="2">
+      <w:start w:val="1"/>
+      <w:numFmt w:val="bullet"/>
+      <w:lvlText w:val=""/>
+      <w:lvlJc w:val="left"/>
+      <w:pPr>
+        <w:ind w:left="1800" w:hanging="360"/>
+      </w:pPr>
+      <w:rPr>
+        <w:rFonts w:ascii="Wingdings" w:hAnsi="Wingdings" w:cs="Wingdings" w:hint="default"/>
+      </w:rPr>
+    </w:lvl>
+    <w:lvl w:ilvl="3">
+      <w:start w:val="1"/>
+      <w:numFmt w:val="bullet"/>
+      <w:lvlText w:val=""/>
+      <w:lvlJc w:val="left"/>
+      <w:pPr>
+        <w:ind w:left="2520" w:hanging="360"/>
+      </w:pPr>
+      <w:rPr>
+        <w:rFonts w:ascii="Symbol" w:hAnsi="Symbol" w:cs="Symbol" w:hint="default"/>
+      </w:rPr>
+    </w:lvl>
+    <w:lvl w:ilvl="4">
+      <w:start w:val="1"/>
+      <w:numFmt w:val="bullet"/>
+      <w:lvlText w:val="o"/>
+      <w:lvlJc w:val="left"/>
+      <w:pPr>
+        <w:ind w:left="3240" w:hanging="360"/>
+      </w:pPr>
+      <w:rPr>
+        <w:rFonts w:ascii="Courier New" w:hAnsi="Courier New" w:cs="Courier New" w:hint="default"/>
+      </w:rPr>
+    </w:lvl>
+    <w:lvl w:ilvl="5">
+      <w:start w:val="1"/>
+      <w:numFmt w:val="bullet"/>
+      <w:lvlText w:val=""/>
+      <w:lvlJc w:val="left"/>
+      <w:pPr>
+        <w:ind w:left="3960" w:hanging="360"/>
+      </w:pPr>
+      <w:rPr>
+        <w:rFonts w:ascii="Wingdings" w:hAnsi="Wingdings" w:cs="Wingdings" w:hint="default"/>
+      </w:rPr>
+    </w:lvl>
+    <w:lvl w:ilvl="6">
+      <w:start w:val="1"/>
+      <w:numFmt w:val="bullet"/>
+      <w:lvlText w:val=""/>
+      <w:lvlJc w:val="left"/>
+      <w:pPr>
+        <w:ind w:left="4680" w:hanging="360"/>
+      </w:pPr>
+      <w:rPr>
+        <w:rFonts w:ascii="Symbol" w:hAnsi="Symbol" w:cs="Symbol" w:hint="default"/>
+      </w:rPr>
+    </w:lvl>
+    <w:lvl w:ilvl="7">
+      <w:start w:val="1"/>
+      <w:numFmt w:val="bullet"/>
+      <w:lvlText w:val="o"/>
+      <w:lvlJc w:val="left"/>
+      <w:pPr>
+        <w:ind w:left="5400" w:hanging="360"/>
+      </w:pPr>
+      <w:rPr>
+        <w:rFonts w:ascii="Courier New" w:hAnsi="Courier New" w:cs="Courier New" w:hint="default"/>
+      </w:rPr>
+    </w:lvl>
+    <w:lvl w:ilvl="8">
+      <w:start w:val="1"/>
+      <w:numFmt w:val="bullet"/>
+      <w:lvlText w:val=""/>
+      <w:lvlJc w:val="left"/>
+      <w:pPr>
+        <w:ind w:left="6120" w:hanging="360"/>
+      </w:pPr>
+      <w:rPr>
+        <w:rFonts w:ascii="Wingdings" w:hAnsi="Wingdings" w:cs="Wingdings" w:hint="default"/>
+      </w:rPr>
+    </w:lvl>
+  </w:abstractNum>
+  <w:abstractNum w:abstractNumId="4" w15:restartNumberingAfterBreak="0">
+    <w:nsid w:val="2C1E273A"/>
+    <w:multiLevelType w:val="hybridMultilevel"/>
+    <w:tmpl w:val="442490A2"/>
+    <w:lvl w:ilvl="0" w:tplc="10090001">
+      <w:start w:val="1"/>
+      <w:numFmt w:val="bullet"/>
+      <w:lvlText w:val=""/>
+      <w:lvlJc w:val="left"/>
+      <w:pPr>
+        <w:ind w:left="720" w:hanging="360"/>
+      </w:pPr>
+      <w:rPr>
+        <w:rFonts w:ascii="Symbol" w:hAnsi="Symbol" w:hint="default"/>
+      </w:rPr>
+    </w:lvl>
+    <w:lvl w:ilvl="1" w:tplc="10090003" w:tentative="1">
+      <w:start w:val="1"/>
+      <w:numFmt w:val="bullet"/>
+      <w:lvlText w:val="o"/>
+      <w:lvlJc w:val="left"/>
+      <w:pPr>
+        <w:ind w:left="1440" w:hanging="360"/>
+      </w:pPr>
+      <w:rPr>
+        <w:rFonts w:ascii="Courier New" w:hAnsi="Courier New" w:cs="Courier New" w:hint="default"/>
+      </w:rPr>
+    </w:lvl>
+    <w:lvl w:ilvl="2" w:tplc="10090005" w:tentative="1">
+      <w:start w:val="1"/>
+      <w:numFmt w:val="bullet"/>
+      <w:lvlText w:val=""/>
+      <w:lvlJc w:val="left"/>
+      <w:pPr>
+        <w:ind w:left="2160" w:hanging="360"/>
+      </w:pPr>
+      <w:rPr>
+        <w:rFonts w:ascii="Wingdings" w:hAnsi="Wingdings" w:hint="default"/>
+      </w:rPr>
+    </w:lvl>
+    <w:lvl w:ilvl="3" w:tplc="10090001" w:tentative="1">
+      <w:start w:val="1"/>
+      <w:numFmt w:val="bullet"/>
+      <w:lvlText w:val=""/>
+      <w:lvlJc w:val="left"/>
+      <w:pPr>
+        <w:ind w:left="2880" w:hanging="360"/>
+      </w:pPr>
+      <w:rPr>
+        <w:rFonts w:ascii="Symbol" w:hAnsi="Symbol" w:hint="default"/>
+      </w:rPr>
+    </w:lvl>
+    <w:lvl w:ilvl="4" w:tplc="10090003" w:tentative="1">
+      <w:start w:val="1"/>
+      <w:numFmt w:val="bullet"/>
+      <w:lvlText w:val="o"/>
+      <w:lvlJc w:val="left"/>
+      <w:pPr>
+        <w:ind w:left="3600" w:hanging="360"/>
+      </w:pPr>
+      <w:rPr>
+        <w:rFonts w:ascii="Courier New" w:hAnsi="Courier New" w:cs="Courier New" w:hint="default"/>
+      </w:rPr>
+    </w:lvl>
+    <w:lvl w:ilvl="5" w:tplc="10090005" w:tentative="1">
+      <w:start w:val="1"/>
+      <w:numFmt w:val="bullet"/>
+      <w:lvlText w:val=""/>
+      <w:lvlJc w:val="left"/>
+      <w:pPr>
+        <w:ind w:left="4320" w:hanging="360"/>
+      </w:pPr>
+      <w:rPr>
+        <w:rFonts w:ascii="Wingdings" w:hAnsi="Wingdings" w:hint="default"/>
+      </w:rPr>
+    </w:lvl>
+    <w:lvl w:ilvl="6" w:tplc="10090001" w:tentative="1">
+      <w:start w:val="1"/>
+      <w:numFmt w:val="bullet"/>
+      <w:lvlText w:val=""/>
+      <w:lvlJc w:val="left"/>
+      <w:pPr>
+        <w:ind w:left="5040" w:hanging="360"/>
+      </w:pPr>
+      <w:rPr>
+        <w:rFonts w:ascii="Symbol" w:hAnsi="Symbol" w:hint="default"/>
+      </w:rPr>
+    </w:lvl>
+    <w:lvl w:ilvl="7" w:tplc="10090003" w:tentative="1">
+      <w:start w:val="1"/>
+      <w:numFmt w:val="bullet"/>
+      <w:lvlText w:val="o"/>
+      <w:lvlJc w:val="left"/>
+      <w:pPr>
+        <w:ind w:left="5760" w:hanging="360"/>
+      </w:pPr>
+      <w:rPr>
+        <w:rFonts w:ascii="Courier New" w:hAnsi="Courier New" w:cs="Courier New" w:hint="default"/>
+      </w:rPr>
+    </w:lvl>
+    <w:lvl w:ilvl="8" w:tplc="10090005" w:tentative="1">
+      <w:start w:val="1"/>
+      <w:numFmt w:val="bullet"/>
+      <w:lvlText w:val=""/>
+      <w:lvlJc w:val="left"/>
+      <w:pPr>
+        <w:ind w:left="6480" w:hanging="360"/>
+      </w:pPr>
+      <w:rPr>
+        <w:rFonts w:ascii="Wingdings" w:hAnsi="Wingdings" w:hint="default"/>
+      </w:rPr>
+    </w:lvl>
+  </w:abstractNum>
+  <w:abstractNum w:abstractNumId="5" w15:restartNumberingAfterBreak="0">
+    <w:nsid w:val="2F632114"/>
+    <w:multiLevelType w:val="hybridMultilevel"/>
+    <w:tmpl w:val="5706E860"/>
+    <w:lvl w:ilvl="0" w:tplc="10090001">
+      <w:start w:val="1"/>
+      <w:numFmt w:val="bullet"/>
+      <w:lvlText w:val=""/>
+      <w:lvlJc w:val="left"/>
+      <w:pPr>
+        <w:ind w:left="720" w:hanging="360"/>
+      </w:pPr>
+      <w:rPr>
+        <w:rFonts w:ascii="Symbol" w:hAnsi="Symbol" w:hint="default"/>
+      </w:rPr>
+    </w:lvl>
+    <w:lvl w:ilvl="1" w:tplc="10090003">
+      <w:start w:val="1"/>
+      <w:numFmt w:val="bullet"/>
+      <w:lvlText w:val="o"/>
+      <w:lvlJc w:val="left"/>
+      <w:pPr>
+        <w:ind w:left="1440" w:hanging="360"/>
+      </w:pPr>
+      <w:rPr>
+        <w:rFonts w:ascii="Courier New" w:hAnsi="Courier New" w:cs="Courier New" w:hint="default"/>
+      </w:rPr>
+    </w:lvl>
+    <w:lvl w:ilvl="2" w:tplc="10090005" w:tentative="1">
+      <w:start w:val="1"/>
+      <w:numFmt w:val="bullet"/>
+      <w:lvlText w:val=""/>
+      <w:lvlJc w:val="left"/>
+      <w:pPr>
+        <w:ind w:left="2160" w:hanging="360"/>
+      </w:pPr>
+      <w:rPr>
+        <w:rFonts w:ascii="Wingdings" w:hAnsi="Wingdings" w:hint="default"/>
+      </w:rPr>
+    </w:lvl>
+    <w:lvl w:ilvl="3" w:tplc="10090001" w:tentative="1">
+      <w:start w:val="1"/>
+      <w:numFmt w:val="bullet"/>
+      <w:lvlText w:val=""/>
+      <w:lvlJc w:val="left"/>
+      <w:pPr>
+        <w:ind w:left="2880" w:hanging="360"/>
+      </w:pPr>
+      <w:rPr>
+        <w:rFonts w:ascii="Symbol" w:hAnsi="Symbol" w:hint="default"/>
+      </w:rPr>
+    </w:lvl>
+    <w:lvl w:ilvl="4" w:tplc="10090003" w:tentative="1">
+      <w:start w:val="1"/>
+      <w:numFmt w:val="bullet"/>
+      <w:lvlText w:val="o"/>
+      <w:lvlJc w:val="left"/>
+      <w:pPr>
+        <w:ind w:left="3600" w:hanging="360"/>
+      </w:pPr>
+      <w:rPr>
+        <w:rFonts w:ascii="Courier New" w:hAnsi="Courier New" w:cs="Courier New" w:hint="default"/>
+      </w:rPr>
+    </w:lvl>
+    <w:lvl w:ilvl="5" w:tplc="10090005" w:tentative="1">
+      <w:start w:val="1"/>
+      <w:numFmt w:val="bullet"/>
+      <w:lvlText w:val=""/>
+      <w:lvlJc w:val="left"/>
+      <w:pPr>
+        <w:ind w:left="4320" w:hanging="360"/>
+      </w:pPr>
+      <w:rPr>
+        <w:rFonts w:ascii="Wingdings" w:hAnsi="Wingdings" w:hint="default"/>
+      </w:rPr>
+    </w:lvl>
+    <w:lvl w:ilvl="6" w:tplc="10090001" w:tentative="1">
+      <w:start w:val="1"/>
+      <w:numFmt w:val="bullet"/>
+      <w:lvlText w:val=""/>
+      <w:lvlJc w:val="left"/>
+      <w:pPr>
+        <w:ind w:left="5040" w:hanging="360"/>
+      </w:pPr>
+      <w:rPr>
+        <w:rFonts w:ascii="Symbol" w:hAnsi="Symbol" w:hint="default"/>
+      </w:rPr>
+    </w:lvl>
+    <w:lvl w:ilvl="7" w:tplc="10090003" w:tentative="1">
+      <w:start w:val="1"/>
+      <w:numFmt w:val="bullet"/>
+      <w:lvlText w:val="o"/>
+      <w:lvlJc w:val="left"/>
+      <w:pPr>
+        <w:ind w:left="5760" w:hanging="360"/>
+      </w:pPr>
+      <w:rPr>
+        <w:rFonts w:ascii="Courier New" w:hAnsi="Courier New" w:cs="Courier New" w:hint="default"/>
+      </w:rPr>
+    </w:lvl>
+    <w:lvl w:ilvl="8" w:tplc="10090005" w:tentative="1">
+      <w:start w:val="1"/>
+      <w:numFmt w:val="bullet"/>
+      <w:lvlText w:val=""/>
+      <w:lvlJc w:val="left"/>
+      <w:pPr>
+        <w:ind w:left="6480" w:hanging="360"/>
+      </w:pPr>
+      <w:rPr>
+        <w:rFonts w:ascii="Wingdings" w:hAnsi="Wingdings" w:hint="default"/>
+      </w:rPr>
+    </w:lvl>
+  </w:abstractNum>
+  <w:abstractNum w:abstractNumId="6" w15:restartNumberingAfterBreak="0">
+    <w:nsid w:val="331A2EA7"/>
+    <w:multiLevelType w:val="hybridMultilevel"/>
+    <w:tmpl w:val="FC7CC29E"/>
+    <w:lvl w:ilvl="0" w:tplc="10090001">
+      <w:start w:val="1"/>
+      <w:numFmt w:val="bullet"/>
+      <w:lvlText w:val=""/>
+      <w:lvlJc w:val="left"/>
+      <w:pPr>
+        <w:ind w:left="360" w:hanging="360"/>
+      </w:pPr>
+      <w:rPr>
+        <w:rFonts w:ascii="Symbol" w:hAnsi="Symbol" w:hint="default"/>
+      </w:rPr>
+    </w:lvl>
+    <w:lvl w:ilvl="1" w:tplc="10090003" w:tentative="1">
+      <w:start w:val="1"/>
+      <w:numFmt w:val="bullet"/>
+      <w:lvlText w:val="o"/>
+      <w:lvlJc w:val="left"/>
+      <w:pPr>
+        <w:ind w:left="1080" w:hanging="360"/>
+      </w:pPr>
+      <w:rPr>
+        <w:rFonts w:ascii="Courier New" w:hAnsi="Courier New" w:cs="Courier New" w:hint="default"/>
+      </w:rPr>
+    </w:lvl>
+    <w:lvl w:ilvl="2" w:tplc="10090005" w:tentative="1">
+      <w:start w:val="1"/>
+      <w:numFmt w:val="bullet"/>
+      <w:lvlText w:val=""/>
+      <w:lvlJc w:val="left"/>
+      <w:pPr>
+        <w:ind w:left="1800" w:hanging="360"/>
+      </w:pPr>
+      <w:rPr>
+        <w:rFonts w:ascii="Wingdings" w:hAnsi="Wingdings" w:hint="default"/>
+      </w:rPr>
+    </w:lvl>
+    <w:lvl w:ilvl="3" w:tplc="10090001" w:tentative="1">
+      <w:start w:val="1"/>
+      <w:numFmt w:val="bullet"/>
+      <w:lvlText w:val=""/>
+      <w:lvlJc w:val="left"/>
+      <w:pPr>
+        <w:ind w:left="2520" w:hanging="360"/>
+      </w:pPr>
+      <w:rPr>
+        <w:rFonts w:ascii="Symbol" w:hAnsi="Symbol" w:hint="default"/>
+      </w:rPr>
+    </w:lvl>
+    <w:lvl w:ilvl="4" w:tplc="10090003" w:tentative="1">
+      <w:start w:val="1"/>
+      <w:numFmt w:val="bullet"/>
+      <w:lvlText w:val="o"/>
+      <w:lvlJc w:val="left"/>
+      <w:pPr>
+        <w:ind w:left="3240" w:hanging="360"/>
+      </w:pPr>
+      <w:rPr>
+        <w:rFonts w:ascii="Courier New" w:hAnsi="Courier New" w:cs="Courier New" w:hint="default"/>
+      </w:rPr>
+    </w:lvl>
+    <w:lvl w:ilvl="5" w:tplc="10090005" w:tentative="1">
+      <w:start w:val="1"/>
+      <w:numFmt w:val="bullet"/>
+      <w:lvlText w:val=""/>
+      <w:lvlJc w:val="left"/>
+      <w:pPr>
+        <w:ind w:left="3960" w:hanging="360"/>
+      </w:pPr>
+      <w:rPr>
+        <w:rFonts w:ascii="Wingdings" w:hAnsi="Wingdings" w:hint="default"/>
+      </w:rPr>
+    </w:lvl>
+    <w:lvl w:ilvl="6" w:tplc="10090001" w:tentative="1">
+      <w:start w:val="1"/>
+      <w:numFmt w:val="bullet"/>
+      <w:lvlText w:val=""/>
+      <w:lvlJc w:val="left"/>
+      <w:pPr>
+        <w:ind w:left="4680" w:hanging="360"/>
+      </w:pPr>
+      <w:rPr>
+        <w:rFonts w:ascii="Symbol" w:hAnsi="Symbol" w:hint="default"/>
+      </w:rPr>
+    </w:lvl>
+    <w:lvl w:ilvl="7" w:tplc="10090003" w:tentative="1">
+      <w:start w:val="1"/>
+      <w:numFmt w:val="bullet"/>
+      <w:lvlText w:val="o"/>
+      <w:lvlJc w:val="left"/>
+      <w:pPr>
+        <w:ind w:left="5400" w:hanging="360"/>
+      </w:pPr>
+      <w:rPr>
+        <w:rFonts w:ascii="Courier New" w:hAnsi="Courier New" w:cs="Courier New" w:hint="default"/>
+      </w:rPr>
+    </w:lvl>
+    <w:lvl w:ilvl="8" w:tplc="10090005" w:tentative="1">
+      <w:start w:val="1"/>
+      <w:numFmt w:val="bullet"/>
+      <w:lvlText w:val=""/>
+      <w:lvlJc w:val="left"/>
+      <w:pPr>
+        <w:ind w:left="6120" w:hanging="360"/>
+      </w:pPr>
+      <w:rPr>
+        <w:rFonts w:ascii="Wingdings" w:hAnsi="Wingdings" w:hint="default"/>
+      </w:rPr>
+    </w:lvl>
+  </w:abstractNum>
+  <w:abstractNum w:abstractNumId="7" w15:restartNumberingAfterBreak="0">
+    <w:nsid w:val="41911B19"/>
+    <w:multiLevelType w:val="multilevel"/>
+    <w:tmpl w:val="A3322ED4"/>
+    <w:lvl w:ilvl="0">
+      <w:start w:val="1"/>
+      <w:numFmt w:val="bullet"/>
+      <w:lvlText w:val=""/>
+      <w:lvlJc w:val="left"/>
+      <w:pPr>
+        <w:ind w:left="720" w:hanging="360"/>
+      </w:pPr>
+      <w:rPr>
+        <w:rFonts w:ascii="Symbol" w:hAnsi="Symbol" w:cs="Symbol" w:hint="default"/>
+      </w:rPr>
+    </w:lvl>
+    <w:lvl w:ilvl="1">
+      <w:start w:val="1"/>
+      <w:numFmt w:val="bullet"/>
+      <w:lvlText w:val="o"/>
+      <w:lvlJc w:val="left"/>
+      <w:pPr>
+        <w:ind w:left="1440" w:hanging="360"/>
+      </w:pPr>
+      <w:rPr>
+        <w:rFonts w:ascii="Courier New" w:hAnsi="Courier New" w:cs="Courier New" w:hint="default"/>
+      </w:rPr>
+    </w:lvl>
+    <w:lvl w:ilvl="2">
+      <w:start w:val="1"/>
+      <w:numFmt w:val="bullet"/>
+      <w:lvlText w:val=""/>
+      <w:lvlJc w:val="left"/>
+      <w:pPr>
+        <w:ind w:left="2160" w:hanging="360"/>
+      </w:pPr>
+      <w:rPr>
+        <w:rFonts w:ascii="Wingdings" w:hAnsi="Wingdings" w:cs="Wingdings" w:hint="default"/>
+      </w:rPr>
+    </w:lvl>
+    <w:lvl w:ilvl="3">
+      <w:start w:val="1"/>
+      <w:numFmt w:val="bullet"/>
+      <w:lvlText w:val=""/>
+      <w:lvlJc w:val="left"/>
+      <w:pPr>
+        <w:ind w:left="2880" w:hanging="360"/>
+      </w:pPr>
+      <w:rPr>
+        <w:rFonts w:ascii="Symbol" w:hAnsi="Symbol" w:cs="Symbol" w:hint="default"/>
+      </w:rPr>
+    </w:lvl>
+    <w:lvl w:ilvl="4">
+      <w:start w:val="1"/>
+      <w:numFmt w:val="bullet"/>
+      <w:lvlText w:val="o"/>
+      <w:lvlJc w:val="left"/>
+      <w:pPr>
+        <w:ind w:left="3600" w:hanging="360"/>
+      </w:pPr>
+      <w:rPr>
+        <w:rFonts w:ascii="Courier New" w:hAnsi="Courier New" w:cs="Courier New" w:hint="default"/>
+      </w:rPr>
+    </w:lvl>
+    <w:lvl w:ilvl="5">
+      <w:start w:val="1"/>
+      <w:numFmt w:val="bullet"/>
+      <w:lvlText w:val=""/>
+      <w:lvlJc w:val="left"/>
+      <w:pPr>
+        <w:ind w:left="4320" w:hanging="360"/>
+      </w:pPr>
+      <w:rPr>
+        <w:rFonts w:ascii="Wingdings" w:hAnsi="Wingdings" w:cs="Wingdings" w:hint="default"/>
+      </w:rPr>
+    </w:lvl>
+    <w:lvl w:ilvl="6">
+      <w:start w:val="1"/>
+      <w:numFmt w:val="bullet"/>
+      <w:lvlText w:val=""/>
+      <w:lvlJc w:val="left"/>
+      <w:pPr>
+        <w:ind w:left="5040" w:hanging="360"/>
+      </w:pPr>
+      <w:rPr>
+        <w:rFonts w:ascii="Symbol" w:hAnsi="Symbol" w:cs="Symbol" w:hint="default"/>
+      </w:rPr>
+    </w:lvl>
+    <w:lvl w:ilvl="7">
+      <w:start w:val="1"/>
+      <w:numFmt w:val="bullet"/>
+      <w:lvlText w:val="o"/>
+      <w:lvlJc w:val="left"/>
+      <w:pPr>
+        <w:ind w:left="5760" w:hanging="360"/>
+      </w:pPr>
+      <w:rPr>
+        <w:rFonts w:ascii="Courier New" w:hAnsi="Courier New" w:cs="Courier New" w:hint="default"/>
+      </w:rPr>
+    </w:lvl>
+    <w:lvl w:ilvl="8">
+      <w:start w:val="1"/>
+      <w:numFmt w:val="bullet"/>
+      <w:lvlText w:val=""/>
+      <w:lvlJc w:val="left"/>
+      <w:pPr>
+        <w:ind w:left="6480" w:hanging="360"/>
+      </w:pPr>
+      <w:rPr>
+        <w:rFonts w:ascii="Wingdings" w:hAnsi="Wingdings" w:cs="Wingdings" w:hint="default"/>
+      </w:rPr>
+    </w:lvl>
+  </w:abstractNum>
+  <w:abstractNum w:abstractNumId="8" w15:restartNumberingAfterBreak="0">
+    <w:nsid w:val="4A4463C4"/>
+    <w:multiLevelType w:val="multilevel"/>
+    <w:tmpl w:val="3190ED80"/>
+    <w:lvl w:ilvl="0">
+      <w:start w:val="1"/>
+      <w:numFmt w:val="bullet"/>
+      <w:lvlText w:val=""/>
+      <w:lvlJc w:val="left"/>
+      <w:pPr>
+        <w:ind w:left="720" w:hanging="360"/>
+      </w:pPr>
+      <w:rPr>
+        <w:rFonts w:ascii="Symbol" w:hAnsi="Symbol" w:cs="Symbol" w:hint="default"/>
+      </w:rPr>
+    </w:lvl>
+    <w:lvl w:ilvl="1">
+      <w:start w:val="1"/>
+      <w:numFmt w:val="bullet"/>
+      <w:lvlText w:val="o"/>
+      <w:lvlJc w:val="left"/>
+      <w:pPr>
+        <w:ind w:left="1440" w:hanging="360"/>
+      </w:pPr>
+      <w:rPr>
+        <w:rFonts w:ascii="Courier New" w:hAnsi="Courier New" w:cs="Courier New" w:hint="default"/>
+      </w:rPr>
+    </w:lvl>
+    <w:lvl w:ilvl="2">
+      <w:start w:val="1"/>
+      <w:numFmt w:val="bullet"/>
+      <w:lvlText w:val=""/>
+      <w:lvlJc w:val="left"/>
+      <w:pPr>
+        <w:ind w:left="2160" w:hanging="360"/>
+      </w:pPr>
+      <w:rPr>
+        <w:rFonts w:ascii="Wingdings" w:hAnsi="Wingdings" w:cs="Wingdings" w:hint="default"/>
+      </w:rPr>
+    </w:lvl>
+    <w:lvl w:ilvl="3">
+      <w:start w:val="1"/>
+      <w:numFmt w:val="bullet"/>
+      <w:lvlText w:val=""/>
+      <w:lvlJc w:val="left"/>
+      <w:pPr>
+        <w:ind w:left="2880" w:hanging="360"/>
+      </w:pPr>
+      <w:rPr>
+        <w:rFonts w:ascii="Symbol" w:hAnsi="Symbol" w:cs="Symbol" w:hint="default"/>
+      </w:rPr>
+    </w:lvl>
+    <w:lvl w:ilvl="4">
+      <w:start w:val="1"/>
+      <w:numFmt w:val="bullet"/>
+      <w:lvlText w:val="o"/>
+      <w:lvlJc w:val="left"/>
+      <w:pPr>
+        <w:ind w:left="3600" w:hanging="360"/>
+      </w:pPr>
+      <w:rPr>
+        <w:rFonts w:ascii="Courier New" w:hAnsi="Courier New" w:cs="Courier New" w:hint="default"/>
+      </w:rPr>
+    </w:lvl>
+    <w:lvl w:ilvl="5">
+      <w:start w:val="1"/>
+      <w:numFmt w:val="bullet"/>
+      <w:lvlText w:val=""/>
+      <w:lvlJc w:val="left"/>
+      <w:pPr>
+        <w:ind w:left="4320" w:hanging="360"/>
+      </w:pPr>
+      <w:rPr>
+        <w:rFonts w:ascii="Wingdings" w:hAnsi="Wingdings" w:cs="Wingdings" w:hint="default"/>
+      </w:rPr>
+    </w:lvl>
+    <w:lvl w:ilvl="6">
+      <w:start w:val="1"/>
+      <w:numFmt w:val="bullet"/>
+      <w:lvlText w:val=""/>
+      <w:lvlJc w:val="left"/>
+      <w:pPr>
+        <w:ind w:left="5040" w:hanging="360"/>
+      </w:pPr>
+      <w:rPr>
+        <w:rFonts w:ascii="Symbol" w:hAnsi="Symbol" w:cs="Symbol" w:hint="default"/>
+      </w:rPr>
+    </w:lvl>
+    <w:lvl w:ilvl="7">
+      <w:start w:val="1"/>
+      <w:numFmt w:val="bullet"/>
+      <w:lvlText w:val="o"/>
+      <w:lvlJc w:val="left"/>
+      <w:pPr>
+        <w:ind w:left="5760" w:hanging="360"/>
+      </w:pPr>
+      <w:rPr>
+        <w:rFonts w:ascii="Courier New" w:hAnsi="Courier New" w:cs="Courier New" w:hint="default"/>
+      </w:rPr>
+    </w:lvl>
+    <w:lvl w:ilvl="8">
+      <w:start w:val="1"/>
+      <w:numFmt w:val="bullet"/>
+      <w:lvlText w:val=""/>
+      <w:lvlJc w:val="left"/>
+      <w:pPr>
+        <w:ind w:left="6480" w:hanging="360"/>
+      </w:pPr>
+      <w:rPr>
+        <w:rFonts w:ascii="Wingdings" w:hAnsi="Wingdings" w:cs="Wingdings" w:hint="default"/>
+      </w:rPr>
+    </w:lvl>
+  </w:abstractNum>
+  <w:abstractNum w:abstractNumId="9" w15:restartNumberingAfterBreak="0">
+    <w:nsid w:val="55EA28DC"/>
+    <w:multiLevelType w:val="multilevel"/>
+    <w:tmpl w:val="5FCC98E4"/>
+    <w:lvl w:ilvl="0">
+      <w:start w:val="1"/>
+      <w:numFmt w:val="bullet"/>
+      <w:lvlText w:val=""/>
+      <w:lvlJc w:val="left"/>
+      <w:pPr>
+        <w:ind w:left="360" w:hanging="360"/>
+      </w:pPr>
+      <w:rPr>
+        <w:rFonts w:ascii="Symbol" w:hAnsi="Symbol" w:cs="Symbol" w:hint="default"/>
+      </w:rPr>
+    </w:lvl>
+    <w:lvl w:ilvl="1">
+      <w:start w:val="1"/>
+      <w:numFmt w:val="bullet"/>
+      <w:lvlText w:val="o"/>
+      <w:lvlJc w:val="left"/>
+      <w:pPr>
+        <w:ind w:left="1080" w:hanging="360"/>
+      </w:pPr>
+      <w:rPr>
+        <w:rFonts w:ascii="Courier New" w:hAnsi="Courier New" w:cs="Courier New" w:hint="default"/>
+      </w:rPr>
+    </w:lvl>
+    <w:lvl w:ilvl="2">
+      <w:start w:val="1"/>
+      <w:numFmt w:val="bullet"/>
+      <w:lvlText w:val=""/>
+      <w:lvlJc w:val="left"/>
+      <w:pPr>
+        <w:ind w:left="1800" w:hanging="360"/>
+      </w:pPr>
+      <w:rPr>
+        <w:rFonts w:ascii="Wingdings" w:hAnsi="Wingdings" w:cs="Wingdings" w:hint="default"/>
+      </w:rPr>
+    </w:lvl>
+    <w:lvl w:ilvl="3">
+      <w:start w:val="1"/>
+      <w:numFmt w:val="bullet"/>
+      <w:lvlText w:val=""/>
+      <w:lvlJc w:val="left"/>
+      <w:pPr>
+        <w:ind w:left="2520" w:hanging="360"/>
+      </w:pPr>
+      <w:rPr>
+        <w:rFonts w:ascii="Symbol" w:hAnsi="Symbol" w:cs="Symbol" w:hint="default"/>
+      </w:rPr>
+    </w:lvl>
+    <w:lvl w:ilvl="4">
+      <w:start w:val="1"/>
+      <w:numFmt w:val="bullet"/>
+      <w:lvlText w:val="o"/>
+      <w:lvlJc w:val="left"/>
+      <w:pPr>
+        <w:ind w:left="3240" w:hanging="360"/>
+      </w:pPr>
+      <w:rPr>
+        <w:rFonts w:ascii="Courier New" w:hAnsi="Courier New" w:cs="Courier New" w:hint="default"/>
+      </w:rPr>
+    </w:lvl>
+    <w:lvl w:ilvl="5">
+      <w:start w:val="1"/>
+      <w:numFmt w:val="bullet"/>
+      <w:lvlText w:val=""/>
+      <w:lvlJc w:val="left"/>
+      <w:pPr>
+        <w:ind w:left="3960" w:hanging="360"/>
+      </w:pPr>
+      <w:rPr>
+        <w:rFonts w:ascii="Wingdings" w:hAnsi="Wingdings" w:cs="Wingdings" w:hint="default"/>
+      </w:rPr>
+    </w:lvl>
+    <w:lvl w:ilvl="6">
+      <w:start w:val="1"/>
+      <w:numFmt w:val="bullet"/>
+      <w:lvlText w:val=""/>
+      <w:lvlJc w:val="left"/>
+      <w:pPr>
+        <w:ind w:left="4680" w:hanging="360"/>
+      </w:pPr>
+      <w:rPr>
+        <w:rFonts w:ascii="Symbol" w:hAnsi="Symbol" w:cs="Symbol" w:hint="default"/>
+      </w:rPr>
+    </w:lvl>
+    <w:lvl w:ilvl="7">
+      <w:start w:val="1"/>
+      <w:numFmt w:val="bullet"/>
+      <w:lvlText w:val="o"/>
+      <w:lvlJc w:val="left"/>
+      <w:pPr>
+        <w:ind w:left="5400" w:hanging="360"/>
+      </w:pPr>
+      <w:rPr>
+        <w:rFonts w:ascii="Courier New" w:hAnsi="Courier New" w:cs="Courier New" w:hint="default"/>
+      </w:rPr>
+    </w:lvl>
+    <w:lvl w:ilvl="8">
+      <w:start w:val="1"/>
+      <w:numFmt w:val="bullet"/>
+      <w:lvlText w:val=""/>
+      <w:lvlJc w:val="left"/>
+      <w:pPr>
+        <w:ind w:left="6120" w:hanging="360"/>
+      </w:pPr>
+      <w:rPr>
+        <w:rFonts w:ascii="Wingdings" w:hAnsi="Wingdings" w:cs="Wingdings" w:hint="default"/>
+      </w:rPr>
+    </w:lvl>
+  </w:abstractNum>
+  <w:abstractNum w:abstractNumId="10" w15:restartNumberingAfterBreak="0">
+    <w:nsid w:val="5BC67474"/>
+    <w:multiLevelType w:val="hybridMultilevel"/>
+    <w:tmpl w:val="ABE29CB0"/>
+    <w:lvl w:ilvl="0" w:tplc="10090001">
+      <w:start w:val="1"/>
+      <w:numFmt w:val="bullet"/>
+      <w:lvlText w:val=""/>
+      <w:lvlJc w:val="left"/>
+      <w:pPr>
+        <w:ind w:left="2160" w:hanging="360"/>
+      </w:pPr>
+      <w:rPr>
+        <w:rFonts w:ascii="Symbol" w:hAnsi="Symbol" w:hint="default"/>
+      </w:rPr>
+    </w:lvl>
+    <w:lvl w:ilvl="1" w:tplc="10090003" w:tentative="1">
+      <w:start w:val="1"/>
+      <w:numFmt w:val="bullet"/>
+      <w:lvlText w:val="o"/>
+      <w:lvlJc w:val="left"/>
+      <w:pPr>
+        <w:ind w:left="2880" w:hanging="360"/>
+      </w:pPr>
+      <w:rPr>
+        <w:rFonts w:ascii="Courier New" w:hAnsi="Courier New" w:cs="Courier New" w:hint="default"/>
+      </w:rPr>
+    </w:lvl>
+    <w:lvl w:ilvl="2" w:tplc="10090005" w:tentative="1">
+      <w:start w:val="1"/>
+      <w:numFmt w:val="bullet"/>
+      <w:lvlText w:val=""/>
+      <w:lvlJc w:val="left"/>
+      <w:pPr>
+        <w:ind w:left="3600" w:hanging="360"/>
+      </w:pPr>
+      <w:rPr>
+        <w:rFonts w:ascii="Wingdings" w:hAnsi="Wingdings" w:hint="default"/>
+      </w:rPr>
+    </w:lvl>
+    <w:lvl w:ilvl="3" w:tplc="10090001" w:tentative="1">
+      <w:start w:val="1"/>
+      <w:numFmt w:val="bullet"/>
+      <w:lvlText w:val=""/>
+      <w:lvlJc w:val="left"/>
+      <w:pPr>
+        <w:ind w:left="4320" w:hanging="360"/>
+      </w:pPr>
+      <w:rPr>
+        <w:rFonts w:ascii="Symbol" w:hAnsi="Symbol" w:hint="default"/>
+      </w:rPr>
+    </w:lvl>
+    <w:lvl w:ilvl="4" w:tplc="10090003" w:tentative="1">
+      <w:start w:val="1"/>
+      <w:numFmt w:val="bullet"/>
+      <w:lvlText w:val="o"/>
+      <w:lvlJc w:val="left"/>
+      <w:pPr>
+        <w:ind w:left="5040" w:hanging="360"/>
+      </w:pPr>
+      <w:rPr>
+        <w:rFonts w:ascii="Courier New" w:hAnsi="Courier New" w:cs="Courier New" w:hint="default"/>
+      </w:rPr>
+    </w:lvl>
+    <w:lvl w:ilvl="5" w:tplc="10090005" w:tentative="1">
+      <w:start w:val="1"/>
+      <w:numFmt w:val="bullet"/>
+      <w:lvlText w:val=""/>
+      <w:lvlJc w:val="left"/>
+      <w:pPr>
+        <w:ind w:left="5760" w:hanging="360"/>
+      </w:pPr>
+      <w:rPr>
+        <w:rFonts w:ascii="Wingdings" w:hAnsi="Wingdings" w:hint="default"/>
+      </w:rPr>
+    </w:lvl>
+    <w:lvl w:ilvl="6" w:tplc="10090001" w:tentative="1">
+      <w:start w:val="1"/>
+      <w:numFmt w:val="bullet"/>
+      <w:lvlText w:val=""/>
+      <w:lvlJc w:val="left"/>
+      <w:pPr>
+        <w:ind w:left="6480" w:hanging="360"/>
+      </w:pPr>
+      <w:rPr>
+        <w:rFonts w:ascii="Symbol" w:hAnsi="Symbol" w:hint="default"/>
+      </w:rPr>
+    </w:lvl>
+    <w:lvl w:ilvl="7" w:tplc="10090003" w:tentative="1">
+      <w:start w:val="1"/>
+      <w:numFmt w:val="bullet"/>
+      <w:lvlText w:val="o"/>
+      <w:lvlJc w:val="left"/>
+      <w:pPr>
+        <w:ind w:left="7200" w:hanging="360"/>
+      </w:pPr>
+      <w:rPr>
+        <w:rFonts w:ascii="Courier New" w:hAnsi="Courier New" w:cs="Courier New" w:hint="default"/>
+      </w:rPr>
+    </w:lvl>
+    <w:lvl w:ilvl="8" w:tplc="10090005" w:tentative="1">
+      <w:start w:val="1"/>
+      <w:numFmt w:val="bullet"/>
+      <w:lvlText w:val=""/>
+      <w:lvlJc w:val="left"/>
+      <w:pPr>
+        <w:ind w:left="7920" w:hanging="360"/>
+      </w:pPr>
+      <w:rPr>
+        <w:rFonts w:ascii="Wingdings" w:hAnsi="Wingdings" w:hint="default"/>
+      </w:rPr>
+    </w:lvl>
+  </w:abstractNum>
+  <w:abstractNum w:abstractNumId="11" w15:restartNumberingAfterBreak="0">
+    <w:nsid w:val="6505465C"/>
+    <w:multiLevelType w:val="multilevel"/>
+    <w:tmpl w:val="19CE7AE2"/>
+    <w:lvl w:ilvl="0">
+      <w:start w:val="1"/>
+      <w:numFmt w:val="bullet"/>
+      <w:lvlText w:val=""/>
+      <w:lvlJc w:val="left"/>
+      <w:pPr>
+        <w:ind w:left="360" w:hanging="360"/>
+      </w:pPr>
+      <w:rPr>
+        <w:rFonts w:ascii="Symbol" w:hAnsi="Symbol" w:cs="Symbol" w:hint="default"/>
+      </w:rPr>
+    </w:lvl>
+    <w:lvl w:ilvl="1">
+      <w:start w:val="1"/>
+      <w:numFmt w:val="bullet"/>
+      <w:lvlText w:val="o"/>
+      <w:lvlJc w:val="left"/>
+      <w:pPr>
+        <w:ind w:left="1080" w:hanging="360"/>
+      </w:pPr>
+      <w:rPr>
+        <w:rFonts w:ascii="Courier New" w:hAnsi="Courier New" w:cs="Courier New" w:hint="default"/>
+      </w:rPr>
+    </w:lvl>
+    <w:lvl w:ilvl="2">
+      <w:start w:val="1"/>
+      <w:numFmt w:val="bullet"/>
+      <w:lvlText w:val=""/>
+      <w:lvlJc w:val="left"/>
+      <w:pPr>
+        <w:ind w:left="1800" w:hanging="360"/>
+      </w:pPr>
+      <w:rPr>
+        <w:rFonts w:ascii="Wingdings" w:hAnsi="Wingdings" w:cs="Wingdings" w:hint="default"/>
+      </w:rPr>
+    </w:lvl>
+    <w:lvl w:ilvl="3">
+      <w:start w:val="1"/>
+      <w:numFmt w:val="bullet"/>
+      <w:lvlText w:val=""/>
+      <w:lvlJc w:val="left"/>
+      <w:pPr>
+        <w:ind w:left="2520" w:hanging="360"/>
+      </w:pPr>
+      <w:rPr>
+        <w:rFonts w:ascii="Symbol" w:hAnsi="Symbol" w:cs="Symbol" w:hint="default"/>
+      </w:rPr>
+    </w:lvl>
+    <w:lvl w:ilvl="4">
+      <w:start w:val="1"/>
+      <w:numFmt w:val="bullet"/>
+      <w:lvlText w:val="o"/>
+      <w:lvlJc w:val="left"/>
+      <w:pPr>
+        <w:ind w:left="3240" w:hanging="360"/>
+      </w:pPr>
+      <w:rPr>
+        <w:rFonts w:ascii="Courier New" w:hAnsi="Courier New" w:cs="Courier New" w:hint="default"/>
+      </w:rPr>
+    </w:lvl>
+    <w:lvl w:ilvl="5">
+      <w:start w:val="1"/>
+      <w:numFmt w:val="bullet"/>
+      <w:lvlText w:val=""/>
+      <w:lvlJc w:val="left"/>
+      <w:pPr>
+        <w:ind w:left="3960" w:hanging="360"/>
+      </w:pPr>
+      <w:rPr>
+        <w:rFonts w:ascii="Wingdings" w:hAnsi="Wingdings" w:cs="Wingdings" w:hint="default"/>
+      </w:rPr>
+    </w:lvl>
+    <w:lvl w:ilvl="6">
+      <w:start w:val="1"/>
+      <w:numFmt w:val="bullet"/>
+      <w:lvlText w:val=""/>
+      <w:lvlJc w:val="left"/>
+      <w:pPr>
+        <w:ind w:left="4680" w:hanging="360"/>
+      </w:pPr>
+      <w:rPr>
+        <w:rFonts w:ascii="Symbol" w:hAnsi="Symbol" w:cs="Symbol" w:hint="default"/>
+      </w:rPr>
+    </w:lvl>
+    <w:lvl w:ilvl="7">
+      <w:start w:val="1"/>
+      <w:numFmt w:val="bullet"/>
+      <w:lvlText w:val="o"/>
+      <w:lvlJc w:val="left"/>
+      <w:pPr>
+        <w:ind w:left="5400" w:hanging="360"/>
+      </w:pPr>
+      <w:rPr>
+        <w:rFonts w:ascii="Courier New" w:hAnsi="Courier New" w:cs="Courier New" w:hint="default"/>
+      </w:rPr>
+    </w:lvl>
+    <w:lvl w:ilvl="8">
+      <w:start w:val="1"/>
+      <w:numFmt w:val="bullet"/>
+      <w:lvlText w:val=""/>
+      <w:lvlJc w:val="left"/>
+      <w:pPr>
+        <w:ind w:left="6120" w:hanging="360"/>
+      </w:pPr>
+      <w:rPr>
+        <w:rFonts w:ascii="Wingdings" w:hAnsi="Wingdings" w:cs="Wingdings" w:hint="default"/>
+      </w:rPr>
+    </w:lvl>
+  </w:abstractNum>
+  <w:abstractNum w:abstractNumId="12" w15:restartNumberingAfterBreak="0">
+    <w:nsid w:val="673A7265"/>
+    <w:multiLevelType w:val="multilevel"/>
+    <w:tmpl w:val="BF60762C"/>
+    <w:lvl w:ilvl="0">
+      <w:start w:val="1"/>
+      <w:numFmt w:val="bullet"/>
+      <w:lvlText w:val=""/>
+      <w:lvlJc w:val="left"/>
+      <w:pPr>
+        <w:ind w:left="360" w:hanging="360"/>
+      </w:pPr>
+      <w:rPr>
+        <w:rFonts w:ascii="Symbol" w:hAnsi="Symbol" w:cs="Symbol" w:hint="default"/>
+      </w:rPr>
+    </w:lvl>
+    <w:lvl w:ilvl="1">
+      <w:start w:val="1"/>
+      <w:numFmt w:val="bullet"/>
+      <w:lvlText w:val="o"/>
+      <w:lvlJc w:val="left"/>
+      <w:pPr>
+        <w:ind w:left="1080" w:hanging="360"/>
+      </w:pPr>
+      <w:rPr>
+        <w:rFonts w:ascii="Courier New" w:hAnsi="Courier New" w:cs="Courier New" w:hint="default"/>
+      </w:rPr>
+    </w:lvl>
+    <w:lvl w:ilvl="2">
+      <w:start w:val="1"/>
+      <w:numFmt w:val="bullet"/>
+      <w:lvlText w:val=""/>
+      <w:lvlJc w:val="left"/>
+      <w:pPr>
+        <w:ind w:left="1800" w:hanging="360"/>
+      </w:pPr>
+      <w:rPr>
+        <w:rFonts w:ascii="Wingdings" w:hAnsi="Wingdings" w:cs="Wingdings" w:hint="default"/>
+      </w:rPr>
+    </w:lvl>
+    <w:lvl w:ilvl="3">
+      <w:start w:val="1"/>
+      <w:numFmt w:val="bullet"/>
+      <w:lvlText w:val=""/>
+      <w:lvlJc w:val="left"/>
+      <w:pPr>
+        <w:ind w:left="2520" w:hanging="360"/>
+      </w:pPr>
+      <w:rPr>
+        <w:rFonts w:ascii="Symbol" w:hAnsi="Symbol" w:cs="Symbol" w:hint="default"/>
+      </w:rPr>
+    </w:lvl>
+    <w:lvl w:ilvl="4">
+      <w:start w:val="1"/>
+      <w:numFmt w:val="bullet"/>
+      <w:lvlText w:val="o"/>
+      <w:lvlJc w:val="left"/>
+      <w:pPr>
+        <w:ind w:left="3240" w:hanging="360"/>
+      </w:pPr>
+      <w:rPr>
+        <w:rFonts w:ascii="Courier New" w:hAnsi="Courier New" w:cs="Courier New" w:hint="default"/>
+      </w:rPr>
+    </w:lvl>
+    <w:lvl w:ilvl="5">
+      <w:start w:val="1"/>
+      <w:numFmt w:val="bullet"/>
+      <w:lvlText w:val=""/>
+      <w:lvlJc w:val="left"/>
+      <w:pPr>
+        <w:ind w:left="3960" w:hanging="360"/>
+      </w:pPr>
+      <w:rPr>
+        <w:rFonts w:ascii="Wingdings" w:hAnsi="Wingdings" w:cs="Wingdings" w:hint="default"/>
+      </w:rPr>
+    </w:lvl>
+    <w:lvl w:ilvl="6">
+      <w:start w:val="1"/>
+      <w:numFmt w:val="bullet"/>
+      <w:lvlText w:val=""/>
+      <w:lvlJc w:val="left"/>
+      <w:pPr>
+        <w:ind w:left="4680" w:hanging="360"/>
+      </w:pPr>
+      <w:rPr>
+        <w:rFonts w:ascii="Symbol" w:hAnsi="Symbol" w:cs="Symbol" w:hint="default"/>
+      </w:rPr>
+    </w:lvl>
+    <w:lvl w:ilvl="7">
+      <w:start w:val="1"/>
+      <w:numFmt w:val="bullet"/>
+      <w:lvlText w:val="o"/>
+      <w:lvlJc w:val="left"/>
+      <w:pPr>
+        <w:ind w:left="5400" w:hanging="360"/>
+      </w:pPr>
+      <w:rPr>
+        <w:rFonts w:ascii="Courier New" w:hAnsi="Courier New" w:cs="Courier New" w:hint="default"/>
+      </w:rPr>
+    </w:lvl>
+    <w:lvl w:ilvl="8">
+      <w:start w:val="1"/>
+      <w:numFmt w:val="bullet"/>
+      <w:lvlText w:val=""/>
+      <w:lvlJc w:val="left"/>
+      <w:pPr>
+        <w:ind w:left="6120" w:hanging="360"/>
+      </w:pPr>
+      <w:rPr>
+        <w:rFonts w:ascii="Wingdings" w:hAnsi="Wingdings" w:cs="Wingdings" w:hint="default"/>
+      </w:rPr>
+    </w:lvl>
+  </w:abstractNum>
+  <w:abstractNum w:abstractNumId="13" w15:restartNumberingAfterBreak="0">
+    <w:nsid w:val="68362FB1"/>
+    <w:multiLevelType w:val="multilevel"/>
+    <w:tmpl w:val="8B500C38"/>
+    <w:lvl w:ilvl="0">
+      <w:start w:val="1"/>
+      <w:numFmt w:val="none"/>
+      <w:suff w:val="nothing"/>
+      <w:lvlText w:val=""/>
+      <w:lvlJc w:val="left"/>
+      <w:pPr>
+        <w:ind w:left="0" w:firstLine="0"/>
+      </w:pPr>
+    </w:lvl>
+    <w:lvl w:ilvl="1">
+      <w:start w:val="1"/>
+      <w:numFmt w:val="none"/>
+      <w:suff w:val="nothing"/>
+      <w:lvlText w:val=""/>
+      <w:lvlJc w:val="left"/>
+      <w:pPr>
+        <w:ind w:left="0" w:firstLine="0"/>
+      </w:pPr>
+    </w:lvl>
+    <w:lvl w:ilvl="2">
+      <w:start w:val="1"/>
+      <w:numFmt w:val="none"/>
+      <w:suff w:val="nothing"/>
+      <w:lvlText w:val=""/>
+      <w:lvlJc w:val="left"/>
+      <w:pPr>
+        <w:ind w:left="0" w:firstLine="0"/>
+      </w:pPr>
+    </w:lvl>
+    <w:lvl w:ilvl="3">
+      <w:start w:val="1"/>
+      <w:numFmt w:val="none"/>
+      <w:suff w:val="nothing"/>
+      <w:lvlText w:val=""/>
+      <w:lvlJc w:val="left"/>
+      <w:pPr>
+        <w:ind w:left="0" w:firstLine="0"/>
+      </w:pPr>
+    </w:lvl>
+    <w:lvl w:ilvl="4">
+      <w:start w:val="1"/>
+      <w:numFmt w:val="none"/>
+      <w:suff w:val="nothing"/>
+      <w:lvlText w:val=""/>
+      <w:lvlJc w:val="left"/>
+      <w:pPr>
+        <w:ind w:left="0" w:firstLine="0"/>
+      </w:pPr>
+    </w:lvl>
+    <w:lvl w:ilvl="5">
+      <w:start w:val="1"/>
+      <w:numFmt w:val="none"/>
+      <w:suff w:val="nothing"/>
+      <w:lvlText w:val=""/>
+      <w:lvlJc w:val="left"/>
+      <w:pPr>
+        <w:ind w:left="0" w:firstLine="0"/>
+      </w:pPr>
+    </w:lvl>
+    <w:lvl w:ilvl="6">
+      <w:start w:val="1"/>
+      <w:numFmt w:val="none"/>
+      <w:suff w:val="nothing"/>
+      <w:lvlText w:val=""/>
+      <w:lvlJc w:val="left"/>
+      <w:pPr>
+        <w:ind w:left="0" w:firstLine="0"/>
+      </w:pPr>
+    </w:lvl>
+    <w:lvl w:ilvl="7">
+      <w:start w:val="1"/>
+      <w:numFmt w:val="none"/>
+      <w:suff w:val="nothing"/>
+      <w:lvlText w:val=""/>
+      <w:lvlJc w:val="left"/>
+      <w:pPr>
+        <w:ind w:left="0" w:firstLine="0"/>
+      </w:pPr>
+    </w:lvl>
+    <w:lvl w:ilvl="8">
+      <w:start w:val="1"/>
+      <w:numFmt w:val="none"/>
+      <w:suff w:val="nothing"/>
+      <w:lvlText w:val=""/>
+      <w:lvlJc w:val="left"/>
+      <w:pPr>
+        <w:ind w:left="0" w:firstLine="0"/>
+      </w:pPr>
+    </w:lvl>
+  </w:abstractNum>
+  <w:abstractNum w:abstractNumId="14" w15:restartNumberingAfterBreak="0">
+    <w:nsid w:val="6A877A8E"/>
+    <w:multiLevelType w:val="multilevel"/>
+    <w:tmpl w:val="BB32062C"/>
+    <w:lvl w:ilvl="0">
+      <w:start w:val="1"/>
+      <w:numFmt w:val="bullet"/>
+      <w:lvlText w:val=""/>
+      <w:lvlJc w:val="left"/>
+      <w:pPr>
+        <w:ind w:left="360" w:hanging="360"/>
+      </w:pPr>
+      <w:rPr>
+        <w:rFonts w:ascii="Symbol" w:hAnsi="Symbol" w:cs="Symbol" w:hint="default"/>
+      </w:rPr>
+    </w:lvl>
+    <w:lvl w:ilvl="1">
+      <w:start w:val="1"/>
+      <w:numFmt w:val="bullet"/>
+      <w:lvlText w:val="o"/>
+      <w:lvlJc w:val="left"/>
+      <w:pPr>
+        <w:ind w:left="1080" w:hanging="360"/>
+      </w:pPr>
+      <w:rPr>
+        <w:rFonts w:ascii="Courier New" w:hAnsi="Courier New" w:cs="Courier New" w:hint="default"/>
+      </w:rPr>
+    </w:lvl>
+    <w:lvl w:ilvl="2">
+      <w:start w:val="1"/>
+      <w:numFmt w:val="bullet"/>
+      <w:lvlText w:val=""/>
+      <w:lvlJc w:val="left"/>
+      <w:pPr>
+        <w:ind w:left="1800" w:hanging="360"/>
+      </w:pPr>
+      <w:rPr>
+        <w:rFonts w:ascii="Wingdings" w:hAnsi="Wingdings" w:cs="Wingdings" w:hint="default"/>
+      </w:rPr>
+    </w:lvl>
+    <w:lvl w:ilvl="3">
+      <w:start w:val="1"/>
+      <w:numFmt w:val="bullet"/>
+      <w:lvlText w:val=""/>
+      <w:lvlJc w:val="left"/>
+      <w:pPr>
+        <w:ind w:left="2520" w:hanging="360"/>
+      </w:pPr>
+      <w:rPr>
+        <w:rFonts w:ascii="Symbol" w:hAnsi="Symbol" w:cs="Symbol" w:hint="default"/>
+      </w:rPr>
+    </w:lvl>
+    <w:lvl w:ilvl="4">
+      <w:start w:val="1"/>
+      <w:numFmt w:val="bullet"/>
+      <w:lvlText w:val="o"/>
+      <w:lvlJc w:val="left"/>
+      <w:pPr>
+        <w:ind w:left="3240" w:hanging="360"/>
+      </w:pPr>
+      <w:rPr>
+        <w:rFonts w:ascii="Courier New" w:hAnsi="Courier New" w:cs="Courier New" w:hint="default"/>
+      </w:rPr>
+    </w:lvl>
+    <w:lvl w:ilvl="5">
+      <w:start w:val="1"/>
+      <w:numFmt w:val="bullet"/>
+      <w:lvlText w:val=""/>
+      <w:lvlJc w:val="left"/>
+      <w:pPr>
+        <w:ind w:left="3960" w:hanging="360"/>
+      </w:pPr>
+      <w:rPr>
+        <w:rFonts w:ascii="Wingdings" w:hAnsi="Wingdings" w:cs="Wingdings" w:hint="default"/>
+      </w:rPr>
+    </w:lvl>
+    <w:lvl w:ilvl="6">
+      <w:start w:val="1"/>
+      <w:numFmt w:val="bullet"/>
+      <w:lvlText w:val=""/>
+      <w:lvlJc w:val="left"/>
+      <w:pPr>
+        <w:ind w:left="4680" w:hanging="360"/>
+      </w:pPr>
+      <w:rPr>
+        <w:rFonts w:ascii="Symbol" w:hAnsi="Symbol" w:cs="Symbol" w:hint="default"/>
+      </w:rPr>
+    </w:lvl>
+    <w:lvl w:ilvl="7">
+      <w:start w:val="1"/>
+      <w:numFmt w:val="bullet"/>
+      <w:lvlText w:val="o"/>
+      <w:lvlJc w:val="left"/>
+      <w:pPr>
+        <w:ind w:left="5400" w:hanging="360"/>
+      </w:pPr>
+      <w:rPr>
+        <w:rFonts w:ascii="Courier New" w:hAnsi="Courier New" w:cs="Courier New" w:hint="default"/>
+      </w:rPr>
+    </w:lvl>
+    <w:lvl w:ilvl="8">
+      <w:start w:val="1"/>
+      <w:numFmt w:val="bullet"/>
+      <w:lvlText w:val=""/>
+      <w:lvlJc w:val="left"/>
+      <w:pPr>
+        <w:ind w:left="6120" w:hanging="360"/>
+      </w:pPr>
+      <w:rPr>
+        <w:rFonts w:ascii="Wingdings" w:hAnsi="Wingdings" w:cs="Wingdings" w:hint="default"/>
+      </w:rPr>
+    </w:lvl>
+  </w:abstractNum>
+  <w:abstractNum w:abstractNumId="15" w15:restartNumberingAfterBreak="0">
+    <w:nsid w:val="75114C3A"/>
+    <w:multiLevelType w:val="hybridMultilevel"/>
+    <w:tmpl w:val="3A94D3D2"/>
+    <w:lvl w:ilvl="0" w:tplc="10090001">
+      <w:start w:val="1"/>
+      <w:numFmt w:val="bullet"/>
+      <w:lvlText w:val=""/>
+      <w:lvlJc w:val="left"/>
+      <w:pPr>
+        <w:ind w:left="360" w:hanging="360"/>
+      </w:pPr>
+      <w:rPr>
+        <w:rFonts w:ascii="Symbol" w:hAnsi="Symbol" w:hint="default"/>
+      </w:rPr>
+    </w:lvl>
+    <w:lvl w:ilvl="1" w:tplc="10090003" w:tentative="1">
+      <w:start w:val="1"/>
+      <w:numFmt w:val="bullet"/>
+      <w:lvlText w:val="o"/>
+      <w:lvlJc w:val="left"/>
+      <w:pPr>
+        <w:ind w:left="1080" w:hanging="360"/>
+      </w:pPr>
+      <w:rPr>
+        <w:rFonts w:ascii="Courier New" w:hAnsi="Courier New" w:cs="Courier New" w:hint="default"/>
+      </w:rPr>
+    </w:lvl>
+    <w:lvl w:ilvl="2" w:tplc="10090005" w:tentative="1">
+      <w:start w:val="1"/>
+      <w:numFmt w:val="bullet"/>
+      <w:lvlText w:val=""/>
+      <w:lvlJc w:val="left"/>
+      <w:pPr>
+        <w:ind w:left="1800" w:hanging="360"/>
+      </w:pPr>
+      <w:rPr>
+        <w:rFonts w:ascii="Wingdings" w:hAnsi="Wingdings" w:hint="default"/>
+      </w:rPr>
+    </w:lvl>
+    <w:lvl w:ilvl="3" w:tplc="10090001" w:tentative="1">
+      <w:start w:val="1"/>
+      <w:numFmt w:val="bullet"/>
+      <w:lvlText w:val=""/>
+      <w:lvlJc w:val="left"/>
+      <w:pPr>
+        <w:ind w:left="2520" w:hanging="360"/>
+      </w:pPr>
+      <w:rPr>
+        <w:rFonts w:ascii="Symbol" w:hAnsi="Symbol" w:hint="default"/>
+      </w:rPr>
+    </w:lvl>
+    <w:lvl w:ilvl="4" w:tplc="10090003" w:tentative="1">
+      <w:start w:val="1"/>
+      <w:numFmt w:val="bullet"/>
+      <w:lvlText w:val="o"/>
+      <w:lvlJc w:val="left"/>
+      <w:pPr>
+        <w:ind w:left="3240" w:hanging="360"/>
+      </w:pPr>
+      <w:rPr>
+        <w:rFonts w:ascii="Courier New" w:hAnsi="Courier New" w:cs="Courier New" w:hint="default"/>
+      </w:rPr>
+    </w:lvl>
+    <w:lvl w:ilvl="5" w:tplc="10090005" w:tentative="1">
+      <w:start w:val="1"/>
+      <w:numFmt w:val="bullet"/>
+      <w:lvlText w:val=""/>
+      <w:lvlJc w:val="left"/>
+      <w:pPr>
+        <w:ind w:left="3960" w:hanging="360"/>
+      </w:pPr>
+      <w:rPr>
+        <w:rFonts w:ascii="Wingdings" w:hAnsi="Wingdings" w:hint="default"/>
+      </w:rPr>
+    </w:lvl>
+    <w:lvl w:ilvl="6" w:tplc="10090001" w:tentative="1">
+      <w:start w:val="1"/>
+      <w:numFmt w:val="bullet"/>
+      <w:lvlText w:val=""/>
+      <w:lvlJc w:val="left"/>
+      <w:pPr>
+        <w:ind w:left="4680" w:hanging="360"/>
+      </w:pPr>
+      <w:rPr>
+        <w:rFonts w:ascii="Symbol" w:hAnsi="Symbol" w:hint="default"/>
+      </w:rPr>
+    </w:lvl>
+    <w:lvl w:ilvl="7" w:tplc="10090003" w:tentative="1">
+      <w:start w:val="1"/>
+      <w:numFmt w:val="bullet"/>
+      <w:lvlText w:val="o"/>
+      <w:lvlJc w:val="left"/>
+      <w:pPr>
+        <w:ind w:left="5400" w:hanging="360"/>
+      </w:pPr>
+      <w:rPr>
+        <w:rFonts w:ascii="Courier New" w:hAnsi="Courier New" w:cs="Courier New" w:hint="default"/>
+      </w:rPr>
+    </w:lvl>
+    <w:lvl w:ilvl="8" w:tplc="10090005" w:tentative="1">
+      <w:start w:val="1"/>
+      <w:numFmt w:val="bullet"/>
+      <w:lvlText w:val=""/>
+      <w:lvlJc w:val="left"/>
+      <w:pPr>
+        <w:ind w:left="6120" w:hanging="360"/>
+      </w:pPr>
+      <w:rPr>
+        <w:rFonts w:ascii="Wingdings" w:hAnsi="Wingdings" w:hint="default"/>
+      </w:rPr>
+    </w:lvl>
+  </w:abstractNum>
+  <w:abstractNum w:abstractNumId="16" w15:restartNumberingAfterBreak="0">
+    <w:nsid w:val="780949BA"/>
+    <w:multiLevelType w:val="multilevel"/>
+    <w:tmpl w:val="2CFC3D96"/>
+    <w:lvl w:ilvl="0">
+      <w:start w:val="1"/>
+      <w:numFmt w:val="bullet"/>
+      <w:lvlText w:val=""/>
+      <w:lvlJc w:val="left"/>
+      <w:pPr>
+        <w:ind w:left="720" w:hanging="360"/>
+      </w:pPr>
+      <w:rPr>
+        <w:rFonts w:ascii="Symbol" w:hAnsi="Symbol" w:cs="Symbol" w:hint="default"/>
+      </w:rPr>
+    </w:lvl>
+    <w:lvl w:ilvl="1">
+      <w:start w:val="1"/>
+      <w:numFmt w:val="bullet"/>
+      <w:lvlText w:val="o"/>
+      <w:lvlJc w:val="left"/>
+      <w:pPr>
+        <w:ind w:left="1440" w:hanging="360"/>
+      </w:pPr>
+      <w:rPr>
+        <w:rFonts w:ascii="Courier New" w:hAnsi="Courier New" w:cs="Courier New" w:hint="default"/>
+      </w:rPr>
+    </w:lvl>
+    <w:lvl w:ilvl="2">
+      <w:start w:val="1"/>
+      <w:numFmt w:val="bullet"/>
+      <w:lvlText w:val=""/>
+      <w:lvlJc w:val="left"/>
+      <w:pPr>
+        <w:ind w:left="2160" w:hanging="360"/>
+      </w:pPr>
+      <w:rPr>
+        <w:rFonts w:ascii="Wingdings" w:hAnsi="Wingdings" w:cs="Wingdings" w:hint="default"/>
+      </w:rPr>
+    </w:lvl>
+    <w:lvl w:ilvl="3">
+      <w:start w:val="1"/>
+      <w:numFmt w:val="bullet"/>
+      <w:lvlText w:val=""/>
+      <w:lvlJc w:val="left"/>
+      <w:pPr>
+        <w:ind w:left="2880" w:hanging="360"/>
+      </w:pPr>
+      <w:rPr>
+        <w:rFonts w:ascii="Symbol" w:hAnsi="Symbol" w:cs="Symbol" w:hint="default"/>
+      </w:rPr>
+    </w:lvl>
+    <w:lvl w:ilvl="4">
+      <w:start w:val="1"/>
+      <w:numFmt w:val="bullet"/>
+      <w:lvlText w:val="o"/>
+      <w:lvlJc w:val="left"/>
+      <w:pPr>
+        <w:ind w:left="3600" w:hanging="360"/>
+      </w:pPr>
+      <w:rPr>
+        <w:rFonts w:ascii="Courier New" w:hAnsi="Courier New" w:cs="Courier New" w:hint="default"/>
+      </w:rPr>
+    </w:lvl>
+    <w:lvl w:ilvl="5">
+      <w:start w:val="1"/>
+      <w:numFmt w:val="bullet"/>
+      <w:lvlText w:val=""/>
+      <w:lvlJc w:val="left"/>
+      <w:pPr>
+        <w:ind w:left="4320" w:hanging="360"/>
+      </w:pPr>
+      <w:rPr>
+        <w:rFonts w:ascii="Wingdings" w:hAnsi="Wingdings" w:cs="Wingdings" w:hint="default"/>
+      </w:rPr>
+    </w:lvl>
+    <w:lvl w:ilvl="6">
+      <w:start w:val="1"/>
+      <w:numFmt w:val="bullet"/>
+      <w:lvlText w:val=""/>
+      <w:lvlJc w:val="left"/>
+      <w:pPr>
+        <w:ind w:left="5040" w:hanging="360"/>
+      </w:pPr>
+      <w:rPr>
+        <w:rFonts w:ascii="Symbol" w:hAnsi="Symbol" w:cs="Symbol" w:hint="default"/>
+      </w:rPr>
+    </w:lvl>
+    <w:lvl w:ilvl="7">
+      <w:start w:val="1"/>
+      <w:numFmt w:val="bullet"/>
+      <w:lvlText w:val="o"/>
+      <w:lvlJc w:val="left"/>
+      <w:pPr>
+        <w:ind w:left="5760" w:hanging="360"/>
+      </w:pPr>
+      <w:rPr>
+        <w:rFonts w:ascii="Courier New" w:hAnsi="Courier New" w:cs="Courier New" w:hint="default"/>
+      </w:rPr>
+    </w:lvl>
+    <w:lvl w:ilvl="8">
+      <w:start w:val="1"/>
+      <w:numFmt w:val="bullet"/>
+      <w:lvlText w:val=""/>
+      <w:lvlJc w:val="left"/>
+      <w:pPr>
+        <w:ind w:left="6480" w:hanging="360"/>
+      </w:pPr>
+      <w:rPr>
+        <w:rFonts w:ascii="Wingdings" w:hAnsi="Wingdings" w:cs="Wingdings" w:hint="default"/>
+      </w:rPr>
+    </w:lvl>
+  </w:abstractNum>
+  <w:num w:numId="1">
+    <w:abstractNumId w:val="16"/>
+  </w:num>
+  <w:num w:numId="2">
+    <w:abstractNumId w:val="2"/>
+  </w:num>
+  <w:num w:numId="3">
+    <w:abstractNumId w:val="9"/>
+  </w:num>
+  <w:num w:numId="4">
+    <w:abstractNumId w:val="1"/>
+  </w:num>
+  <w:num w:numId="5">
+    <w:abstractNumId w:val="7"/>
+  </w:num>
+  <w:num w:numId="6">
+    <w:abstractNumId w:val="12"/>
+  </w:num>
+  <w:num w:numId="7">
+    <w:abstractNumId w:val="14"/>
+  </w:num>
+  <w:num w:numId="8">
+    <w:abstractNumId w:val="3"/>
+  </w:num>
+  <w:num w:numId="9">
+    <w:abstractNumId w:val="11"/>
+  </w:num>
+  <w:num w:numId="10">
+    <w:abstractNumId w:val="8"/>
+  </w:num>
+  <w:num w:numId="11">
+    <w:abstractNumId w:val="13"/>
+  </w:num>
+  <w:num w:numId="12">
+    <w:abstractNumId w:val="5"/>
+  </w:num>
+  <w:num w:numId="13">
+    <w:abstractNumId w:val="0"/>
+  </w:num>
+  <w:num w:numId="14">
+    <w:abstractNumId w:val="4"/>
+  </w:num>
+  <w:num w:numId="15">
+    <w:abstractNumId w:val="10"/>
+  </w:num>
+  <w:num w:numId="16">
+    <w:abstractNumId w:val="15"/>
+  </w:num>
+  <w:num w:numId="17">
+    <w:abstractNumId w:val="6"/>
+  </w:num>
+</w:numbering>
 </file>
 
 <file path=word/styles.xml><?xml version="1.0" encoding="utf-8"?>
@@ -798,12 +2910,12 @@
         <w:rFonts w:asciiTheme="minorHAnsi" w:eastAsiaTheme="minorHAnsi" w:hAnsiTheme="minorHAnsi" w:cstheme="minorBidi"/>
         <w:sz w:val="22"/>
         <w:szCs w:val="22"/>
-        <w:lang w:val="en-CA" w:eastAsia="en-US" w:bidi="ar-SA"/>
+        <w:lang w:val="en-US" w:eastAsia="en-US" w:bidi="ar-SA"/>
       </w:rPr>
     </w:rPrDefault>
     <w:pPrDefault>
       <w:pPr>
-        <w:spacing w:after="160" w:line="259" w:lineRule="auto"/>
+        <w:suppressAutoHyphens/>
       </w:pPr>
     </w:pPrDefault>
   </w:docDefaults>
@@ -1188,6 +3300,9 @@
   <w:style w:type="paragraph" w:default="1" w:styleId="Normal">
     <w:name w:val="Normal"/>
     <w:qFormat/>
+    <w:pPr>
+      <w:spacing w:after="160" w:line="259" w:lineRule="auto"/>
+    </w:pPr>
   </w:style>
   <w:style w:type="paragraph" w:styleId="Heading1">
     <w:name w:val="heading 1"/>
@@ -1196,23 +3311,47 @@
     <w:link w:val="Heading1Char"/>
     <w:uiPriority w:val="9"/>
     <w:qFormat/>
-    <w:rsid w:val="00777406"/>
+    <w:rsid w:val="00B80E65"/>
     <w:pPr>
       <w:keepNext/>
       <w:keepLines/>
-      <w:spacing w:before="240" w:after="0"/>
+      <w:spacing w:after="0"/>
       <w:outlineLvl w:val="0"/>
     </w:pPr>
     <w:rPr>
       <w:rFonts w:asciiTheme="majorHAnsi" w:eastAsiaTheme="majorEastAsia" w:hAnsiTheme="majorHAnsi" w:cstheme="majorBidi"/>
-      <w:color w:val="2F5496" w:themeColor="accent1" w:themeShade="BF"/>
-      <w:sz w:val="32"/>
+      <w:b/>
+      <w:color w:val="C00000"/>
+      <w:sz w:val="24"/>
       <w:szCs w:val="32"/>
+    </w:rPr>
+  </w:style>
+  <w:style w:type="paragraph" w:styleId="Heading2">
+    <w:name w:val="heading 2"/>
+    <w:basedOn w:val="Normal"/>
+    <w:next w:val="Normal"/>
+    <w:link w:val="Heading2Char"/>
+    <w:uiPriority w:val="9"/>
+    <w:unhideWhenUsed/>
+    <w:qFormat/>
+    <w:rsid w:val="00B80E65"/>
+    <w:pPr>
+      <w:keepNext/>
+      <w:keepLines/>
+      <w:spacing w:after="0"/>
+      <w:outlineLvl w:val="1"/>
+    </w:pPr>
+    <w:rPr>
+      <w:rFonts w:asciiTheme="majorHAnsi" w:eastAsiaTheme="majorEastAsia" w:hAnsiTheme="majorHAnsi" w:cstheme="majorBidi"/>
+      <w:color w:val="C00000"/>
+      <w:sz w:val="20"/>
+      <w:szCs w:val="26"/>
     </w:rPr>
   </w:style>
   <w:style w:type="character" w:default="1" w:styleId="DefaultParagraphFont">
     <w:name w:val="Default Paragraph Font"/>
     <w:uiPriority w:val="1"/>
+    <w:semiHidden/>
     <w:unhideWhenUsed/>
   </w:style>
   <w:style w:type="table" w:default="1" w:styleId="TableNormal">
@@ -1236,27 +3375,187 @@
     <w:semiHidden/>
     <w:unhideWhenUsed/>
   </w:style>
+  <w:style w:type="character" w:customStyle="1" w:styleId="HeaderChar">
+    <w:name w:val="Header Char"/>
+    <w:basedOn w:val="DefaultParagraphFont"/>
+    <w:link w:val="Header"/>
+    <w:uiPriority w:val="99"/>
+    <w:qFormat/>
+    <w:rsid w:val="00EB6113"/>
+  </w:style>
+  <w:style w:type="character" w:customStyle="1" w:styleId="FooterChar">
+    <w:name w:val="Footer Char"/>
+    <w:basedOn w:val="DefaultParagraphFont"/>
+    <w:link w:val="Footer"/>
+    <w:uiPriority w:val="99"/>
+    <w:qFormat/>
+    <w:rsid w:val="00EB6113"/>
+  </w:style>
   <w:style w:type="character" w:customStyle="1" w:styleId="Heading1Char">
     <w:name w:val="Heading 1 Char"/>
     <w:basedOn w:val="DefaultParagraphFont"/>
     <w:link w:val="Heading1"/>
     <w:uiPriority w:val="9"/>
-    <w:rsid w:val="00777406"/>
+    <w:qFormat/>
+    <w:rsid w:val="00B80E65"/>
     <w:rPr>
       <w:rFonts w:asciiTheme="majorHAnsi" w:eastAsiaTheme="majorEastAsia" w:hAnsiTheme="majorHAnsi" w:cstheme="majorBidi"/>
-      <w:color w:val="2F5496" w:themeColor="accent1" w:themeShade="BF"/>
-      <w:sz w:val="32"/>
+      <w:b/>
+      <w:color w:val="C00000"/>
+      <w:sz w:val="24"/>
       <w:szCs w:val="32"/>
+    </w:rPr>
+  </w:style>
+  <w:style w:type="character" w:styleId="Hyperlink">
+    <w:name w:val="Hyperlink"/>
+    <w:basedOn w:val="DefaultParagraphFont"/>
+    <w:uiPriority w:val="99"/>
+    <w:unhideWhenUsed/>
+    <w:rsid w:val="00C9727F"/>
+    <w:rPr>
+      <w:color w:val="0563C1" w:themeColor="hyperlink"/>
+      <w:u w:val="single"/>
+    </w:rPr>
+  </w:style>
+  <w:style w:type="character" w:customStyle="1" w:styleId="IndexLink">
+    <w:name w:val="Index Link"/>
+    <w:qFormat/>
+  </w:style>
+  <w:style w:type="paragraph" w:customStyle="1" w:styleId="Heading">
+    <w:name w:val="Heading"/>
+    <w:basedOn w:val="Normal"/>
+    <w:next w:val="BodyText"/>
+    <w:qFormat/>
+    <w:pPr>
+      <w:keepNext/>
+      <w:spacing w:before="240" w:after="120"/>
+    </w:pPr>
+    <w:rPr>
+      <w:rFonts w:ascii="Liberation Sans" w:eastAsia="Noto Sans CJK SC" w:hAnsi="Liberation Sans" w:cs="Lohit Devanagari"/>
+      <w:sz w:val="28"/>
+      <w:szCs w:val="28"/>
+    </w:rPr>
+  </w:style>
+  <w:style w:type="paragraph" w:styleId="BodyText">
+    <w:name w:val="Body Text"/>
+    <w:basedOn w:val="Normal"/>
+    <w:pPr>
+      <w:spacing w:after="140" w:line="276" w:lineRule="auto"/>
+    </w:pPr>
+  </w:style>
+  <w:style w:type="paragraph" w:styleId="List">
+    <w:name w:val="List"/>
+    <w:basedOn w:val="BodyText"/>
+    <w:rPr>
+      <w:rFonts w:cs="Lohit Devanagari"/>
+    </w:rPr>
+  </w:style>
+  <w:style w:type="paragraph" w:styleId="Caption">
+    <w:name w:val="caption"/>
+    <w:basedOn w:val="Normal"/>
+    <w:qFormat/>
+    <w:pPr>
+      <w:suppressLineNumbers/>
+      <w:spacing w:before="120" w:after="120"/>
+    </w:pPr>
+    <w:rPr>
+      <w:rFonts w:cs="Lohit Devanagari"/>
+      <w:i/>
+      <w:iCs/>
+      <w:sz w:val="24"/>
+      <w:szCs w:val="24"/>
+    </w:rPr>
+  </w:style>
+  <w:style w:type="paragraph" w:customStyle="1" w:styleId="Index">
+    <w:name w:val="Index"/>
+    <w:basedOn w:val="Normal"/>
+    <w:qFormat/>
+    <w:pPr>
+      <w:suppressLineNumbers/>
+    </w:pPr>
+    <w:rPr>
+      <w:rFonts w:cs="Lohit Devanagari"/>
+    </w:rPr>
+  </w:style>
+  <w:style w:type="paragraph" w:customStyle="1" w:styleId="HeaderandFooter">
+    <w:name w:val="Header and Footer"/>
+    <w:basedOn w:val="Normal"/>
+    <w:qFormat/>
+  </w:style>
+  <w:style w:type="paragraph" w:styleId="Header">
+    <w:name w:val="header"/>
+    <w:basedOn w:val="Normal"/>
+    <w:link w:val="HeaderChar"/>
+    <w:uiPriority w:val="99"/>
+    <w:unhideWhenUsed/>
+    <w:rsid w:val="00EB6113"/>
+    <w:pPr>
+      <w:tabs>
+        <w:tab w:val="center" w:pos="4680"/>
+        <w:tab w:val="right" w:pos="9360"/>
+      </w:tabs>
+      <w:spacing w:after="0" w:line="240" w:lineRule="auto"/>
+    </w:pPr>
+  </w:style>
+  <w:style w:type="paragraph" w:styleId="Footer">
+    <w:name w:val="footer"/>
+    <w:basedOn w:val="Normal"/>
+    <w:link w:val="FooterChar"/>
+    <w:uiPriority w:val="99"/>
+    <w:unhideWhenUsed/>
+    <w:rsid w:val="00EB6113"/>
+    <w:pPr>
+      <w:tabs>
+        <w:tab w:val="center" w:pos="4680"/>
+        <w:tab w:val="right" w:pos="9360"/>
+      </w:tabs>
+      <w:spacing w:after="0" w:line="240" w:lineRule="auto"/>
+    </w:pPr>
+  </w:style>
+  <w:style w:type="paragraph" w:styleId="ListParagraph">
+    <w:name w:val="List Paragraph"/>
+    <w:basedOn w:val="Normal"/>
+    <w:uiPriority w:val="34"/>
+    <w:qFormat/>
+    <w:rsid w:val="00EB6113"/>
+    <w:pPr>
+      <w:ind w:left="720"/>
+      <w:contextualSpacing/>
+    </w:pPr>
+  </w:style>
+  <w:style w:type="paragraph" w:styleId="TOCHeading">
+    <w:name w:val="TOC Heading"/>
+    <w:basedOn w:val="Heading1"/>
+    <w:next w:val="Normal"/>
+    <w:uiPriority w:val="39"/>
+    <w:unhideWhenUsed/>
+    <w:qFormat/>
+    <w:rsid w:val="00C9727F"/>
+  </w:style>
+  <w:style w:type="paragraph" w:styleId="TOC1">
+    <w:name w:val="toc 1"/>
+    <w:basedOn w:val="Normal"/>
+    <w:next w:val="Normal"/>
+    <w:autoRedefine/>
+    <w:uiPriority w:val="39"/>
+    <w:unhideWhenUsed/>
+    <w:rsid w:val="00335E3C"/>
+    <w:pPr>
+      <w:tabs>
+        <w:tab w:val="right" w:leader="dot" w:pos="9350"/>
+      </w:tabs>
+      <w:spacing w:after="100"/>
+    </w:pPr>
+    <w:rPr>
+      <w:sz w:val="24"/>
+      <w:szCs w:val="24"/>
     </w:rPr>
   </w:style>
   <w:style w:type="table" w:styleId="TableGrid">
     <w:name w:val="Table Grid"/>
     <w:basedOn w:val="TableNormal"/>
     <w:uiPriority w:val="39"/>
-    <w:rsid w:val="00777406"/>
-    <w:pPr>
-      <w:spacing w:after="0" w:line="240" w:lineRule="auto"/>
-    </w:pPr>
+    <w:rsid w:val="000B548B"/>
     <w:tblPr>
       <w:tblBorders>
         <w:top w:val="single" w:sz="4" w:space="0" w:color="auto"/>
@@ -1268,15 +3567,75 @@
       </w:tblBorders>
     </w:tblPr>
   </w:style>
-  <w:style w:type="character" w:styleId="Hyperlink">
-    <w:name w:val="Hyperlink"/>
+  <w:style w:type="paragraph" w:styleId="Title">
+    <w:name w:val="Title"/>
+    <w:basedOn w:val="Normal"/>
+    <w:next w:val="Normal"/>
+    <w:link w:val="TitleChar"/>
+    <w:uiPriority w:val="10"/>
+    <w:qFormat/>
+    <w:rsid w:val="00694400"/>
+    <w:pPr>
+      <w:spacing w:after="0" w:line="240" w:lineRule="auto"/>
+      <w:contextualSpacing/>
+    </w:pPr>
+    <w:rPr>
+      <w:rFonts w:asciiTheme="majorHAnsi" w:eastAsiaTheme="majorEastAsia" w:hAnsiTheme="majorHAnsi" w:cstheme="majorBidi"/>
+      <w:b/>
+      <w:color w:val="C00000"/>
+      <w:spacing w:val="-10"/>
+      <w:kern w:val="28"/>
+      <w:sz w:val="40"/>
+      <w:szCs w:val="56"/>
+    </w:rPr>
+  </w:style>
+  <w:style w:type="character" w:customStyle="1" w:styleId="TitleChar">
+    <w:name w:val="Title Char"/>
     <w:basedOn w:val="DefaultParagraphFont"/>
-    <w:uiPriority w:val="99"/>
-    <w:unhideWhenUsed/>
-    <w:rsid w:val="00777406"/>
+    <w:link w:val="Title"/>
+    <w:uiPriority w:val="10"/>
+    <w:rsid w:val="00694400"/>
     <w:rPr>
-      <w:color w:val="0563C1" w:themeColor="hyperlink"/>
-      <w:u w:val="single"/>
+      <w:rFonts w:asciiTheme="majorHAnsi" w:eastAsiaTheme="majorEastAsia" w:hAnsiTheme="majorHAnsi" w:cstheme="majorBidi"/>
+      <w:b/>
+      <w:color w:val="C00000"/>
+      <w:spacing w:val="-10"/>
+      <w:kern w:val="28"/>
+      <w:sz w:val="40"/>
+      <w:szCs w:val="56"/>
+    </w:rPr>
+  </w:style>
+  <w:style w:type="paragraph" w:styleId="Subtitle">
+    <w:name w:val="Subtitle"/>
+    <w:basedOn w:val="Normal"/>
+    <w:next w:val="Normal"/>
+    <w:link w:val="SubtitleChar"/>
+    <w:uiPriority w:val="11"/>
+    <w:qFormat/>
+    <w:rsid w:val="00694400"/>
+    <w:pPr>
+      <w:numPr>
+        <w:ilvl w:val="1"/>
+      </w:numPr>
+    </w:pPr>
+    <w:rPr>
+      <w:rFonts w:asciiTheme="majorHAnsi" w:eastAsiaTheme="minorEastAsia" w:hAnsiTheme="majorHAnsi"/>
+      <w:b/>
+      <w:color w:val="C00000"/>
+      <w:spacing w:val="15"/>
+    </w:rPr>
+  </w:style>
+  <w:style w:type="character" w:customStyle="1" w:styleId="SubtitleChar">
+    <w:name w:val="Subtitle Char"/>
+    <w:basedOn w:val="DefaultParagraphFont"/>
+    <w:link w:val="Subtitle"/>
+    <w:uiPriority w:val="11"/>
+    <w:rsid w:val="00694400"/>
+    <w:rPr>
+      <w:rFonts w:asciiTheme="majorHAnsi" w:eastAsiaTheme="minorEastAsia" w:hAnsiTheme="majorHAnsi"/>
+      <w:b/>
+      <w:color w:val="C00000"/>
+      <w:spacing w:val="15"/>
     </w:rPr>
   </w:style>
   <w:style w:type="character" w:styleId="UnresolvedMention">
@@ -1285,45 +3644,106 @@
     <w:uiPriority w:val="99"/>
     <w:semiHidden/>
     <w:unhideWhenUsed/>
-    <w:rsid w:val="00777406"/>
+    <w:rsid w:val="00136A24"/>
     <w:rPr>
       <w:color w:val="605E5C"/>
       <w:shd w:val="clear" w:color="auto" w:fill="E1DFDD"/>
     </w:rPr>
   </w:style>
-  <w:style w:type="paragraph" w:styleId="Title">
-    <w:name w:val="Title"/>
+  <w:style w:type="character" w:styleId="PlaceholderText">
+    <w:name w:val="Placeholder Text"/>
+    <w:basedOn w:val="DefaultParagraphFont"/>
+    <w:uiPriority w:val="99"/>
+    <w:semiHidden/>
+    <w:rsid w:val="00A0134B"/>
+    <w:rPr>
+      <w:color w:val="808080"/>
+    </w:rPr>
+  </w:style>
+  <w:style w:type="character" w:styleId="FollowedHyperlink">
+    <w:name w:val="FollowedHyperlink"/>
+    <w:basedOn w:val="DefaultParagraphFont"/>
+    <w:uiPriority w:val="99"/>
+    <w:semiHidden/>
+    <w:unhideWhenUsed/>
+    <w:rsid w:val="00DA0BCE"/>
+    <w:rPr>
+      <w:color w:val="954F72" w:themeColor="followedHyperlink"/>
+      <w:u w:val="single"/>
+    </w:rPr>
+  </w:style>
+  <w:style w:type="character" w:customStyle="1" w:styleId="Heading2Char">
+    <w:name w:val="Heading 2 Char"/>
+    <w:basedOn w:val="DefaultParagraphFont"/>
+    <w:link w:val="Heading2"/>
+    <w:uiPriority w:val="9"/>
+    <w:rsid w:val="00B80E65"/>
+    <w:rPr>
+      <w:rFonts w:asciiTheme="majorHAnsi" w:eastAsiaTheme="majorEastAsia" w:hAnsiTheme="majorHAnsi" w:cstheme="majorBidi"/>
+      <w:color w:val="C00000"/>
+      <w:sz w:val="20"/>
+      <w:szCs w:val="26"/>
+    </w:rPr>
+  </w:style>
+  <w:style w:type="paragraph" w:styleId="FootnoteText">
+    <w:name w:val="footnote text"/>
     <w:basedOn w:val="Normal"/>
-    <w:next w:val="Normal"/>
-    <w:link w:val="TitleChar"/>
-    <w:uiPriority w:val="10"/>
-    <w:qFormat/>
-    <w:rsid w:val="00777406"/>
+    <w:link w:val="FootnoteTextChar"/>
+    <w:uiPriority w:val="99"/>
+    <w:unhideWhenUsed/>
+    <w:rsid w:val="000A74DD"/>
     <w:pPr>
       <w:spacing w:after="0" w:line="240" w:lineRule="auto"/>
-      <w:contextualSpacing/>
     </w:pPr>
     <w:rPr>
-      <w:rFonts w:asciiTheme="majorHAnsi" w:eastAsiaTheme="majorEastAsia" w:hAnsiTheme="majorHAnsi" w:cstheme="majorBidi"/>
-      <w:spacing w:val="-10"/>
-      <w:kern w:val="28"/>
-      <w:sz w:val="56"/>
-      <w:szCs w:val="56"/>
+      <w:sz w:val="20"/>
+      <w:szCs w:val="20"/>
     </w:rPr>
   </w:style>
-  <w:style w:type="character" w:customStyle="1" w:styleId="TitleChar">
-    <w:name w:val="Title Char"/>
+  <w:style w:type="character" w:customStyle="1" w:styleId="FootnoteTextChar">
+    <w:name w:val="Footnote Text Char"/>
     <w:basedOn w:val="DefaultParagraphFont"/>
-    <w:link w:val="Title"/>
-    <w:uiPriority w:val="10"/>
-    <w:rsid w:val="00777406"/>
+    <w:link w:val="FootnoteText"/>
+    <w:uiPriority w:val="99"/>
+    <w:rsid w:val="000A74DD"/>
     <w:rPr>
-      <w:rFonts w:asciiTheme="majorHAnsi" w:eastAsiaTheme="majorEastAsia" w:hAnsiTheme="majorHAnsi" w:cstheme="majorBidi"/>
-      <w:spacing w:val="-10"/>
-      <w:kern w:val="28"/>
-      <w:sz w:val="56"/>
-      <w:szCs w:val="56"/>
+      <w:sz w:val="20"/>
+      <w:szCs w:val="20"/>
     </w:rPr>
+  </w:style>
+  <w:style w:type="character" w:styleId="FootnoteReference">
+    <w:name w:val="footnote reference"/>
+    <w:basedOn w:val="DefaultParagraphFont"/>
+    <w:uiPriority w:val="99"/>
+    <w:semiHidden/>
+    <w:unhideWhenUsed/>
+    <w:rsid w:val="000A74DD"/>
+    <w:rPr>
+      <w:vertAlign w:val="superscript"/>
+    </w:rPr>
+  </w:style>
+  <w:style w:type="table" w:customStyle="1" w:styleId="TableGrid1">
+    <w:name w:val="Table Grid1"/>
+    <w:basedOn w:val="TableNormal"/>
+    <w:next w:val="TableGrid"/>
+    <w:uiPriority w:val="39"/>
+    <w:rsid w:val="00266483"/>
+    <w:pPr>
+      <w:suppressAutoHyphens w:val="0"/>
+    </w:pPr>
+    <w:rPr>
+      <w:lang w:val="en-CA"/>
+    </w:rPr>
+    <w:tblPr>
+      <w:tblBorders>
+        <w:top w:val="single" w:sz="4" w:space="0" w:color="auto"/>
+        <w:left w:val="single" w:sz="4" w:space="0" w:color="auto"/>
+        <w:bottom w:val="single" w:sz="4" w:space="0" w:color="auto"/>
+        <w:right w:val="single" w:sz="4" w:space="0" w:color="auto"/>
+        <w:insideH w:val="single" w:sz="4" w:space="0" w:color="auto"/>
+        <w:insideV w:val="single" w:sz="4" w:space="0" w:color="auto"/>
+      </w:tblBorders>
+    </w:tblPr>
   </w:style>
 </w:styles>
 </file>
@@ -1621,4 +4041,16 @@
     </a:ext>
   </a:extLst>
 </a:theme>
+</file>
+
+<file path=customXml/item1.xml><?xml version="1.0" encoding="utf-8"?>
+<b:Sources xmlns:b="http://schemas.openxmlformats.org/officeDocument/2006/bibliography" xmlns="http://schemas.openxmlformats.org/officeDocument/2006/bibliography" SelectedStyle="\CHICAGO.XSL" StyleName="Chicago" Version="16"/>
+</file>
+
+<file path=customXml/itemProps1.xml><?xml version="1.0" encoding="utf-8"?>
+<ds:datastoreItem xmlns:ds="http://schemas.openxmlformats.org/officeDocument/2006/customXml" ds:itemID="{E981EF15-E458-40C9-92CA-EDF5A474EA7F}">
+  <ds:schemaRefs>
+    <ds:schemaRef ds:uri="http://schemas.openxmlformats.org/officeDocument/2006/bibliography"/>
+  </ds:schemaRefs>
+</ds:datastoreItem>
 </file>
</xml_diff>

<commit_message>
completed GitHub Guide in Report #87
</commit_message>
<xml_diff>
--- a/report/report.docx
+++ b/report/report.docx
@@ -677,17 +677,258 @@
         <w:t>GitHub Guide</w:t>
       </w:r>
     </w:p>
-    <w:p/>
+    <w:p>
+      <w:pPr>
+        <w:ind w:firstLine="720"/>
+      </w:pPr>
+      <w:r>
+        <w:t xml:space="preserve">Beginning with the structure of the GitHub repository, </w:t>
+      </w:r>
+      <w:r>
+        <w:t xml:space="preserve">the central </w:t>
+      </w:r>
+      <w:r>
+        <w:t>branch is “</w:t>
+      </w:r>
+      <w:hyperlink r:id="rId9" w:history="1">
+        <w:r>
+          <w:rPr>
+            <w:rStyle w:val="Hyperlink"/>
+          </w:rPr>
+          <w:t>music-service-port</w:t>
+        </w:r>
+      </w:hyperlink>
+      <w:r>
+        <w:t xml:space="preserve">” that contains the </w:t>
+      </w:r>
+      <w:r>
+        <w:t xml:space="preserve">most recent working build of the application.  It is expected that any team member that merges their work </w:t>
+      </w:r>
+      <w:r>
+        <w:t xml:space="preserve">into </w:t>
+      </w:r>
+      <w:r>
+        <w:t xml:space="preserve">this branch, verifies that the branch remains in an error free condition.   It should be noted that once the application is completed, the </w:t>
+      </w:r>
+      <w:r>
+        <w:t>“</w:t>
+      </w:r>
+      <w:hyperlink r:id="rId10" w:history="1">
+        <w:r>
+          <w:rPr>
+            <w:rStyle w:val="Hyperlink"/>
+          </w:rPr>
+          <w:t>music-service-port</w:t>
+        </w:r>
+      </w:hyperlink>
+      <w:r>
+        <w:t>”</w:t>
+      </w:r>
+      <w:r>
+        <w:t xml:space="preserve"> branch will be merged into the </w:t>
+      </w:r>
+      <w:hyperlink r:id="rId11" w:history="1">
+        <w:r>
+          <w:rPr>
+            <w:rStyle w:val="Hyperlink"/>
+          </w:rPr>
+          <w:t>“main”</w:t>
+        </w:r>
+      </w:hyperlink>
+      <w:r>
+        <w:t xml:space="preserve"> branch.  </w:t>
+      </w:r>
+      <w:r>
+        <w:t xml:space="preserve">Furthermore, we utilize branching extensively during the development process.  </w:t>
+      </w:r>
+      <w:r>
+        <w:lastRenderedPageBreak/>
+        <w:t xml:space="preserve">When a developer is actively working on a feature or bug, they create a new branch to use as their working copy and merge the branch into the </w:t>
+      </w:r>
+      <w:r>
+        <w:t>“</w:t>
+      </w:r>
+      <w:hyperlink r:id="rId12" w:history="1">
+        <w:r>
+          <w:rPr>
+            <w:rStyle w:val="Hyperlink"/>
+          </w:rPr>
+          <w:t>music-service-port</w:t>
+        </w:r>
+      </w:hyperlink>
+      <w:r>
+        <w:t>”</w:t>
+      </w:r>
+      <w:r>
+        <w:t xml:space="preserve"> branch once their work is complete.  This is reflected in at the time of writing, there are 15 separate branches within the repository.</w:t>
+      </w:r>
+    </w:p>
+    <w:p>
+      <w:pPr>
+        <w:ind w:firstLine="720"/>
+      </w:pPr>
+      <w:r>
+        <w:t xml:space="preserve">To augment our development, we make extensive use of GitHub’s Project features and log every item of work as an issue in the repository.  The project we use to visualize the to be completed, in progress and completed work is the </w:t>
+      </w:r>
+      <w:hyperlink r:id="rId13" w:history="1">
+        <w:r>
+          <w:rPr>
+            <w:rStyle w:val="Hyperlink"/>
+          </w:rPr>
+          <w:t>“756 Project”</w:t>
+        </w:r>
+      </w:hyperlink>
+      <w:r>
+        <w:t xml:space="preserve">.  In this project, whenever a user embarks on a new piece of work, they create the corresponding tickets and place them in the “To do” column.  When the issue is actively being worked on, it is moved into the “In progress” column and finally once the issue is completed </w:t>
+      </w:r>
+      <w:r>
+        <w:t>it is moved to the “Done” column.  It should be noted, we do attempt to link our commits to the relevant issues, however we have found that remembering to do this a hit or miss.</w:t>
+      </w:r>
+    </w:p>
+    <w:p>
+      <w:pPr>
+        <w:pStyle w:val="Heading1"/>
+      </w:pPr>
+      <w:r>
+        <w:t>Observations</w:t>
+      </w:r>
+    </w:p>
+    <w:p>
+      <w:pPr>
+        <w:pStyle w:val="Heading2"/>
+      </w:pPr>
+      <w:r>
+        <w:t>Reflection on Development</w:t>
+      </w:r>
+    </w:p>
     <w:p/>
     <w:p>
       <w:pPr>
-        <w:pStyle w:val="Heading1"/>
-      </w:pPr>
-      <w:r>
-        <w:t>Observations</w:t>
+        <w:rPr>
+          <w:rFonts w:cstheme="minorHAnsi"/>
+          <w:b/>
+          <w:bCs/>
+          <w:color w:val="212529"/>
+        </w:rPr>
+      </w:pPr>
+      <w:r>
+        <w:rPr>
+          <w:rFonts w:cstheme="minorHAnsi"/>
+          <w:b/>
+          <w:bCs/>
+          <w:color w:val="212529"/>
+        </w:rPr>
+        <w:t xml:space="preserve">What did you observe from applying and using the scrum methodology? </w:t>
+      </w:r>
+      <w:r>
+        <w:rPr>
+          <w:rFonts w:cstheme="minorHAnsi"/>
+          <w:b/>
+          <w:bCs/>
+          <w:color w:val="212529"/>
+        </w:rPr>
+        <w:t xml:space="preserve"> </w:t>
+      </w:r>
+      <w:r>
+        <w:rPr>
+          <w:rFonts w:cstheme="minorHAnsi"/>
+          <w:b/>
+          <w:bCs/>
+          <w:color w:val="212529"/>
+        </w:rPr>
+        <w:t xml:space="preserve">What worked well? </w:t>
+      </w:r>
+      <w:r>
+        <w:rPr>
+          <w:rFonts w:cstheme="minorHAnsi"/>
+          <w:b/>
+          <w:bCs/>
+          <w:color w:val="212529"/>
+        </w:rPr>
+        <w:t xml:space="preserve"> </w:t>
+      </w:r>
+      <w:r>
+        <w:rPr>
+          <w:rFonts w:cstheme="minorHAnsi"/>
+          <w:b/>
+          <w:bCs/>
+          <w:color w:val="212529"/>
+        </w:rPr>
+        <w:t xml:space="preserve">What didn’t? </w:t>
+      </w:r>
+      <w:r>
+        <w:rPr>
+          <w:rFonts w:cstheme="minorHAnsi"/>
+          <w:b/>
+          <w:bCs/>
+          <w:color w:val="212529"/>
+        </w:rPr>
+        <w:t xml:space="preserve"> </w:t>
+      </w:r>
+      <w:r>
+        <w:rPr>
+          <w:rFonts w:cstheme="minorHAnsi"/>
+          <w:b/>
+          <w:bCs/>
+          <w:color w:val="212529"/>
+        </w:rPr>
+        <w:t>What surprised you?</w:t>
       </w:r>
     </w:p>
-    <w:p/>
+    <w:p>
+      <w:pPr>
+        <w:ind w:firstLine="720"/>
+        <w:rPr>
+          <w:rFonts w:cstheme="minorHAnsi"/>
+        </w:rPr>
+      </w:pPr>
+      <w:r>
+        <w:rPr>
+          <w:rFonts w:cstheme="minorHAnsi"/>
+        </w:rPr>
+        <w:t>We found that by applying scrum methodology and holding weekly scrums</w:t>
+      </w:r>
+      <w:r>
+        <w:rPr>
+          <w:rFonts w:cstheme="minorHAnsi"/>
+        </w:rPr>
+        <w:t>, we were able to</w:t>
+      </w:r>
+      <w:r>
+        <w:rPr>
+          <w:rFonts w:cstheme="minorHAnsi"/>
+        </w:rPr>
+        <w:t xml:space="preserve"> make a more accurate assessment </w:t>
+      </w:r>
+      <w:r>
+        <w:rPr>
+          <w:rFonts w:cstheme="minorHAnsi"/>
+        </w:rPr>
+        <w:t xml:space="preserve">of the state of the project, particularly what our expected completion during the next sprint would be.  </w:t>
+      </w:r>
+    </w:p>
+    <w:p>
+      <w:pPr>
+        <w:ind w:firstLine="720"/>
+        <w:rPr>
+          <w:rFonts w:cstheme="minorHAnsi"/>
+        </w:rPr>
+      </w:pPr>
+    </w:p>
+    <w:p>
+      <w:pPr>
+        <w:ind w:firstLine="720"/>
+        <w:rPr>
+          <w:rFonts w:cstheme="minorHAnsi"/>
+        </w:rPr>
+      </w:pPr>
+      <w:r>
+        <w:rPr>
+          <w:rFonts w:cstheme="minorHAnsi"/>
+        </w:rPr>
+        <w:t xml:space="preserve">and in particularly getting an accurate assessment of everyone’s current workload.  </w:t>
+      </w:r>
+    </w:p>
     <w:p/>
     <w:p>
       <w:pPr>
@@ -709,8 +950,8 @@
       </w:pPr>
     </w:p>
     <w:sectPr>
-      <w:headerReference w:type="default" r:id="rId9"/>
-      <w:footerReference w:type="default" r:id="rId10"/>
+      <w:headerReference w:type="default" r:id="rId14"/>
+      <w:footerReference w:type="default" r:id="rId15"/>
       <w:pgSz w:w="12240" w:h="15840"/>
       <w:pgMar w:top="1440" w:right="1440" w:bottom="1440" w:left="1440" w:header="0" w:footer="720" w:gutter="0"/>
       <w:cols w:space="720"/>
@@ -3334,7 +3575,7 @@
     <w:uiPriority w:val="9"/>
     <w:unhideWhenUsed/>
     <w:qFormat/>
-    <w:rsid w:val="00B80E65"/>
+    <w:rsid w:val="00C26C5D"/>
     <w:pPr>
       <w:keepNext/>
       <w:keepLines/>
@@ -3344,7 +3585,6 @@
     <w:rPr>
       <w:rFonts w:asciiTheme="majorHAnsi" w:eastAsiaTheme="majorEastAsia" w:hAnsiTheme="majorHAnsi" w:cstheme="majorBidi"/>
       <w:color w:val="C00000"/>
-      <w:sz w:val="20"/>
       <w:szCs w:val="26"/>
     </w:rPr>
   </w:style>
@@ -3677,11 +3917,10 @@
     <w:basedOn w:val="DefaultParagraphFont"/>
     <w:link w:val="Heading2"/>
     <w:uiPriority w:val="9"/>
-    <w:rsid w:val="00B80E65"/>
+    <w:rsid w:val="00C26C5D"/>
     <w:rPr>
       <w:rFonts w:asciiTheme="majorHAnsi" w:eastAsiaTheme="majorEastAsia" w:hAnsiTheme="majorHAnsi" w:cstheme="majorBidi"/>
       <w:color w:val="C00000"/>
-      <w:sz w:val="20"/>
       <w:szCs w:val="26"/>
     </w:rPr>
   </w:style>

</xml_diff>

<commit_message>
completed reflections on development in report #90
</commit_message>
<xml_diff>
--- a/report/report.docx
+++ b/report/report.docx
@@ -973,27 +973,37 @@
         <w:rPr>
           <w:rFonts w:cstheme="minorHAnsi"/>
         </w:rPr>
-        <w:t>as that it normalized the behaviour of demonstrating one’s work to the team.  By applying scrum, it normalized the expectation of demonstrating the completed items from the last sprint.  We found this to be particularly useful because it served as both an opportunity for everyone to demonstrate their work, but also as an opportunity to teach others how to utilize the completed work.  An example of this was the “</w:t>
-      </w:r>
-      <w:proofErr w:type="spellStart"/>
-      <w:r>
-        <w:rPr>
-          <w:rFonts w:cstheme="minorHAnsi"/>
-        </w:rPr>
-        <w:t>dockerization</w:t>
-      </w:r>
-      <w:proofErr w:type="spellEnd"/>
-      <w:r>
-        <w:rPr>
-          <w:rFonts w:cstheme="minorHAnsi"/>
-        </w:rPr>
-        <w:t xml:space="preserve">” of the application where each service was ported to work as deployable containers.  After demonstrating the applications running as containers, each team member became familiar with </w:t>
-      </w:r>
-      <w:r>
-        <w:rPr>
-          <w:rFonts w:cstheme="minorHAnsi"/>
-        </w:rPr>
-        <w:t>the process of running the application as a series of containers.</w:t>
+        <w:t xml:space="preserve">as that it normalized the behaviour of demonstrating one’s work to the team.  By applying scrum, it normalized the expectation of demonstrating the completed items from the last sprint.  We found this to be particularly useful because it served as both an opportunity for everyone to demonstrate their work, but also as an opportunity to teach others how to utilize the completed work.  An example of this was the </w:t>
+      </w:r>
+      <w:r>
+        <w:rPr>
+          <w:rFonts w:cstheme="minorHAnsi"/>
+        </w:rPr>
+        <w:t xml:space="preserve">containerization </w:t>
+      </w:r>
+      <w:r>
+        <w:rPr>
+          <w:rFonts w:cstheme="minorHAnsi"/>
+        </w:rPr>
+        <w:t xml:space="preserve">of the application where each service was ported to work as containers.  After demonstrating the applications running as containers, each team member became familiar with </w:t>
+      </w:r>
+      <w:r>
+        <w:rPr>
+          <w:rFonts w:cstheme="minorHAnsi"/>
+        </w:rPr>
+        <w:t xml:space="preserve">the process of </w:t>
+      </w:r>
+      <w:r>
+        <w:rPr>
+          <w:rFonts w:cstheme="minorHAnsi"/>
+        </w:rPr>
+        <w:t xml:space="preserve">building and </w:t>
+      </w:r>
+      <w:r>
+        <w:rPr>
+          <w:rFonts w:cstheme="minorHAnsi"/>
+        </w:rPr>
+        <w:t>running the application as a series of containers.</w:t>
       </w:r>
     </w:p>
     <w:p>
@@ -1098,20 +1108,79 @@
     <w:p>
       <w:pPr>
         <w:ind w:firstLine="720"/>
+      </w:pPr>
+      <w:r>
         <w:rPr>
           <w:rFonts w:cstheme="minorHAnsi"/>
           <w:color w:val="212529"/>
         </w:rPr>
-      </w:pPr>
+        <w:t>Moving on to the seventh reading that discussed micro-services, we found implementing our application as three micro-services enabled rapid parallel development.  Because of the isolated nature of each service, we were able to rapidly complete all of them in the span of approximately two weeks with minimal integration issues</w:t>
+      </w:r>
+      <w:r>
+        <w:rPr>
+          <w:rFonts w:cstheme="minorHAnsi"/>
+          <w:color w:val="212529"/>
+        </w:rPr>
+        <w:t xml:space="preserve"> and a continuous fashion as described in reading 8</w:t>
+      </w:r>
+      <w:r>
+        <w:rPr>
+          <w:rFonts w:cstheme="minorHAnsi"/>
+          <w:color w:val="212529"/>
+        </w:rPr>
+        <w:t>.</w:t>
+      </w:r>
+      <w:r>
+        <w:rPr>
+          <w:rFonts w:cstheme="minorHAnsi"/>
+          <w:color w:val="212529"/>
+        </w:rPr>
+        <w:t xml:space="preserve">  By having each developer merge their work into the </w:t>
+      </w:r>
+      <w:r>
+        <w:rPr>
+          <w:rFonts w:cstheme="minorHAnsi"/>
+          <w:color w:val="212529"/>
+        </w:rPr>
+        <w:t xml:space="preserve"> </w:t>
+      </w:r>
+      <w:r>
+        <w:t>“</w:t>
+      </w:r>
+      <w:hyperlink r:id="rId14" w:history="1">
+        <w:r>
+          <w:rPr>
+            <w:rStyle w:val="Hyperlink"/>
+          </w:rPr>
+          <w:t>music-service-port</w:t>
+        </w:r>
+      </w:hyperlink>
+      <w:r>
+        <w:t>”</w:t>
+      </w:r>
+      <w:r>
+        <w:t xml:space="preserve"> were are able to continually develop the application while maintaining a working and stable version.</w:t>
+      </w:r>
     </w:p>
     <w:p>
       <w:pPr>
         <w:ind w:firstLine="720"/>
         <w:rPr>
           <w:rFonts w:cstheme="minorHAnsi"/>
+          <w:b/>
+          <w:bCs/>
           <w:color w:val="212529"/>
         </w:rPr>
       </w:pPr>
+      <w:r>
+        <w:rPr>
+          <w:rFonts w:cstheme="minorHAnsi"/>
+          <w:b/>
+          <w:bCs/>
+          <w:color w:val="212529"/>
+        </w:rPr>
+        <w:t>If you have professional experience with scrum, how did your team perform in comparison to past teams?</w:t>
+      </w:r>
     </w:p>
     <w:p>
       <w:pPr>
@@ -1120,8 +1189,51 @@
           <w:rFonts w:cstheme="minorHAnsi"/>
         </w:rPr>
       </w:pPr>
+      <w:r>
+        <w:rPr>
+          <w:rFonts w:cstheme="minorHAnsi"/>
+          <w:color w:val="212529"/>
+        </w:rPr>
+        <w:t xml:space="preserve">Our team performed both well and poorly compared to our professional experiences with scrum.  From a cadence perspective our team performed quite poorly.  </w:t>
+      </w:r>
+      <w:r>
+        <w:rPr>
+          <w:rFonts w:cstheme="minorHAnsi"/>
+          <w:color w:val="212529"/>
+        </w:rPr>
+        <w:t xml:space="preserve">As discussed previously we were unable to maintain a consistent cadence that contrasts with our professional experiences.  In professional environments, our focus would often be on a single project and as a result we were able maintain a consistent cadence towards completing items in each sprint.  However, during times when our team was actively developing, utilizing scrum enabled us to </w:t>
+      </w:r>
+      <w:r>
+        <w:rPr>
+          <w:rFonts w:cstheme="minorHAnsi"/>
+          <w:color w:val="212529"/>
+        </w:rPr>
+        <w:t>ensure there was zero duplication of work.  This is in stark contrast to some of our professional experiences where we would often perform a significant amount of work but then find later that there was existing work that could have easily been utilized instead.</w:t>
+      </w:r>
+      <w:r>
+        <w:rPr>
+          <w:rFonts w:cstheme="minorHAnsi"/>
+          <w:color w:val="212529"/>
+        </w:rPr>
+        <w:t xml:space="preserve">  An example, of this is writing large portions of code only to find out that there were existing code bases that could have been easily ported over to the current project and used instead.</w:t>
+      </w:r>
     </w:p>
-    <w:p/>
+    <w:p>
+      <w:pPr>
+        <w:pStyle w:val="Heading2"/>
+      </w:pPr>
+      <w:r>
+        <w:t xml:space="preserve">Reflection on </w:t>
+      </w:r>
+      <w:r>
+        <w:t>Operating the Application</w:t>
+      </w:r>
+    </w:p>
+    <w:p>
+      <w:r>
+        <w:t>We are currently creating our gatling scripts.  This is expected to be completed within this current sprint (by March 21).  As a result, we cannot write this portion of the report yet.</w:t>
+      </w:r>
+    </w:p>
     <w:p>
       <w:pPr>
         <w:pStyle w:val="Heading1"/>
@@ -1142,9 +1254,70 @@
         </w:rPr>
       </w:pPr>
     </w:p>
+    <w:p>
+      <w:pPr>
+        <w:pStyle w:val="Heading2"/>
+        <w:rPr>
+          <w:lang w:val="en-CA"/>
+        </w:rPr>
+      </w:pPr>
+      <w:r>
+        <w:rPr>
+          <w:lang w:val="en-CA"/>
+        </w:rPr>
+        <w:t>Scaling Analysis</w:t>
+      </w:r>
+    </w:p>
+    <w:p>
+      <w:pPr>
+        <w:rPr>
+          <w:lang w:val="en-CA"/>
+        </w:rPr>
+      </w:pPr>
+      <w:r>
+        <w:rPr>
+          <w:lang w:val="en-CA"/>
+        </w:rPr>
+        <w:t>Because we are currently creating our gatling scripts, we are unable to complete this section yet.</w:t>
+      </w:r>
+    </w:p>
+    <w:p>
+      <w:pPr>
+        <w:pStyle w:val="Heading2"/>
+        <w:rPr>
+          <w:lang w:val="en-CA"/>
+        </w:rPr>
+      </w:pPr>
+      <w:r>
+        <w:rPr>
+          <w:lang w:val="en-CA"/>
+        </w:rPr>
+        <w:t>Failure Analysis</w:t>
+      </w:r>
+    </w:p>
+    <w:p>
+      <w:pPr>
+        <w:rPr>
+          <w:lang w:val="en-CA"/>
+        </w:rPr>
+      </w:pPr>
+      <w:r>
+        <w:rPr>
+          <w:lang w:val="en-CA"/>
+        </w:rPr>
+        <w:t>Because we are currently creating our gatling scripts, we are unable to complete this section yet.</w:t>
+      </w:r>
+    </w:p>
+    <w:p>
+      <w:pPr>
+        <w:rPr>
+          <w:lang w:val="en-CA"/>
+        </w:rPr>
+      </w:pPr>
+    </w:p>
     <w:sectPr>
-      <w:headerReference w:type="default" r:id="rId14"/>
-      <w:footerReference w:type="default" r:id="rId15"/>
+      <w:headerReference w:type="default" r:id="rId15"/>
+      <w:footerReference w:type="default" r:id="rId16"/>
       <w:pgSz w:w="12240" w:h="15840"/>
       <w:pgMar w:top="1440" w:right="1440" w:bottom="1440" w:left="1440" w:header="0" w:footer="720" w:gutter="0"/>
       <w:cols w:space="720"/>
@@ -3734,6 +3907,7 @@
   <w:style w:type="paragraph" w:default="1" w:styleId="Normal">
     <w:name w:val="Normal"/>
     <w:qFormat/>
+    <w:rsid w:val="006156AA"/>
     <w:pPr>
       <w:spacing w:after="160" w:line="259" w:lineRule="auto"/>
     </w:pPr>

</xml_diff>

<commit_message>
Completed edit 1 of milestone #96
</commit_message>
<xml_diff>
--- a/report/report.docx
+++ b/report/report.docx
@@ -506,7 +506,13 @@
     <w:p>
       <w:r>
         <w:tab/>
-        <w:t xml:space="preserve">Due to the large number of members in our group, and general interest we developed three original micro-services that </w:t>
+        <w:t xml:space="preserve">Due to the large number of members in our group, </w:t>
+      </w:r>
+      <w:r>
+        <w:t xml:space="preserve">as well as </w:t>
+      </w:r>
+      <w:r>
+        <w:t xml:space="preserve">general interest we developed three original micro-services that </w:t>
       </w:r>
       <w:r>
         <w:t>work together to form a playlist application with corresponding authentication and subscription services.  The application is visualized below</w:t>
@@ -591,16 +597,34 @@
         <w:ind w:firstLine="720"/>
       </w:pPr>
       <w:r>
-        <w:t>The architecture of the application has bee</w:t>
-      </w:r>
-      <w:r>
-        <w:t xml:space="preserve">n split into three separate micro-services that run on Kubernetes. </w:t>
+        <w:t>As stated above,</w:t>
+      </w:r>
+      <w:r>
+        <w:t xml:space="preserve"> the application </w:t>
+      </w:r>
+      <w:r>
+        <w:t xml:space="preserve">was designed to run as </w:t>
+      </w:r>
+      <w:r>
+        <w:t xml:space="preserve">three separate micro-services that run </w:t>
+      </w:r>
+      <w:r>
+        <w:t xml:space="preserve">as containers </w:t>
+      </w:r>
+      <w:r>
+        <w:t xml:space="preserve">on Kubernetes. </w:t>
       </w:r>
       <w:r>
         <w:t xml:space="preserve"> </w:t>
       </w:r>
       <w:r>
-        <w:t xml:space="preserve">Beginning with the Authentication service.  This service allows users to create or login into their account respectively and subsequently access the Playlist microservice that will be described shortly.  Like any normal application, accessing features often requires a paid subscription.  Our application is no different, </w:t>
+        <w:t>Beginning with the Authentication service.  This service allows users to create or login into their account respectively and subsequently access the Playlist service that will be described shortly.  Like any normal application, accessing features often requires a paid subscription.  Our application is no different</w:t>
+      </w:r>
+      <w:r>
+        <w:t>;</w:t>
+      </w:r>
+      <w:r>
+        <w:t xml:space="preserve"> </w:t>
       </w:r>
       <w:r>
         <w:t xml:space="preserve">accessing </w:t>
@@ -609,7 +633,13 @@
         <w:t xml:space="preserve">the </w:t>
       </w:r>
       <w:r>
-        <w:t>features in the playlist micro-service</w:t>
+        <w:t xml:space="preserve">features in the </w:t>
+      </w:r>
+      <w:r>
+        <w:t>P</w:t>
+      </w:r>
+      <w:r>
+        <w:t>laylist micro-service</w:t>
       </w:r>
       <w:r>
         <w:t xml:space="preserve"> require</w:t>
@@ -618,10 +648,22 @@
         <w:t>s</w:t>
       </w:r>
       <w:r>
-        <w:t xml:space="preserve"> a paid subscription.  We have implemented this in the Subscription service, where users after logging in </w:t>
-      </w:r>
-      <w:r>
-        <w:t>can subscribe</w:t>
+        <w:t xml:space="preserve"> a paid subscription.  We have implemented this in the Subscription service, where</w:t>
+      </w:r>
+      <w:r>
+        <w:t xml:space="preserve"> </w:t>
+      </w:r>
+      <w:r>
+        <w:t>after logging</w:t>
+      </w:r>
+      <w:r>
+        <w:t xml:space="preserve"> in </w:t>
+      </w:r>
+      <w:r>
+        <w:t xml:space="preserve"> or registering for an account users can choose their preferred subscription option and</w:t>
+      </w:r>
+      <w:r>
+        <w:t xml:space="preserve"> subscribe</w:t>
       </w:r>
       <w:r>
         <w:t xml:space="preserve"> by adding a credit card that passes through a simulated validation</w:t>
@@ -636,10 +678,13 @@
         <w:t xml:space="preserve"> users have logged in and subscri</w:t>
       </w:r>
       <w:r>
-        <w:t>bed to the service</w:t>
-      </w:r>
-      <w:r>
-        <w:t>, they can access the Playlist service</w:t>
+        <w:t>bed</w:t>
+      </w:r>
+      <w:r>
+        <w:t xml:space="preserve">, </w:t>
+      </w:r>
+      <w:r>
+        <w:t>they can access the Playlist service</w:t>
       </w:r>
       <w:r>
         <w:t xml:space="preserve"> that contains a variety of features</w:t>
@@ -648,22 +693,58 @@
         <w:t xml:space="preserve">.  </w:t>
       </w:r>
       <w:r>
-        <w:t xml:space="preserve">In this micro-service </w:t>
-      </w:r>
-      <w:r>
-        <w:t>users can create, view, and edit playlists</w:t>
-      </w:r>
-      <w:r>
-        <w:t>, as well as find information related to specific songs such as the lyrics, genre, and artist.</w:t>
-      </w:r>
-      <w:r>
-        <w:t xml:space="preserve">  All three services leverage Dynamo DB and independently query Dynamo DB to access information like users, song information, subscription status etc.</w:t>
+        <w:t xml:space="preserve">The features include </w:t>
+      </w:r>
+      <w:r>
+        <w:t>creat</w:t>
+      </w:r>
+      <w:r>
+        <w:t>ing</w:t>
+      </w:r>
+      <w:r>
+        <w:t>, view</w:t>
+      </w:r>
+      <w:r>
+        <w:t>ing</w:t>
+      </w:r>
+      <w:r>
+        <w:t>, and edit</w:t>
+      </w:r>
+      <w:r>
+        <w:t>ing</w:t>
+      </w:r>
+      <w:r>
+        <w:t xml:space="preserve"> playlists</w:t>
+      </w:r>
+      <w:r>
+        <w:t>, as well as find</w:t>
+      </w:r>
+      <w:r>
+        <w:t>ing</w:t>
+      </w:r>
+      <w:r>
+        <w:t xml:space="preserve"> information related to specific songs such as the lyrics, genre, and artist.</w:t>
+      </w:r>
+      <w:r>
+        <w:t xml:space="preserve">  </w:t>
+      </w:r>
+      <w:r>
+        <w:t>All</w:t>
+      </w:r>
+      <w:r>
+        <w:t xml:space="preserve"> three services leverage Dynamo DB and independently query </w:t>
+      </w:r>
+      <w:r>
+        <w:t>the database</w:t>
+      </w:r>
+      <w:r>
+        <w:t xml:space="preserve"> to access information like users, song information, subscription status etc.</w:t>
       </w:r>
       <w:r>
         <w:t xml:space="preserve">  Finally, f</w:t>
       </w:r>
       <w:r>
-        <w:t>rom the user perspective, we have modified the given MCLI application to make HTTP requests to each</w:t>
+        <w:t>rom the user perspective we have modified the given MCLI application to make HTTP requests to each</w:t>
       </w:r>
       <w:r>
         <w:t xml:space="preserve"> micro-service.  The MCLI application continues to run as a command line application.</w:t>
@@ -725,7 +806,11 @@
         <w:t>”</w:t>
       </w:r>
       <w:r>
-        <w:t xml:space="preserve"> branch will be merged into the </w:t>
+        <w:t xml:space="preserve"> branch will be merged </w:t>
+      </w:r>
+      <w:r>
+        <w:lastRenderedPageBreak/>
+        <w:t xml:space="preserve">into the </w:t>
       </w:r>
       <w:hyperlink r:id="rId11" w:history="1">
         <w:r>
@@ -739,11 +824,13 @@
         <w:t xml:space="preserve"> branch.  </w:t>
       </w:r>
       <w:r>
-        <w:t xml:space="preserve">Furthermore, we utilize branching extensively during the development process.  </w:t>
-      </w:r>
-      <w:r>
-        <w:lastRenderedPageBreak/>
-        <w:t xml:space="preserve">When a developer is actively working on a feature or bug, they create a new branch to use as their working copy and merge the branch into the </w:t>
+        <w:t xml:space="preserve">Furthermore, we utilize branching extensively during the development process.  When a </w:t>
+      </w:r>
+      <w:r>
+        <w:t>team member</w:t>
+      </w:r>
+      <w:r>
+        <w:t xml:space="preserve"> is actively working on a feature or bug, they create a new branch to use as their working copy and merge the branch into the </w:t>
       </w:r>
       <w:r>
         <w:t>“</w:t>
@@ -760,7 +847,16 @@
         <w:t>”</w:t>
       </w:r>
       <w:r>
-        <w:t xml:space="preserve"> branch once their work is complete.  This is reflected in at the time of writing, there are 15 separate branches within the repository.</w:t>
+        <w:t xml:space="preserve"> branch once their work is complete.  This is reflected </w:t>
+      </w:r>
+      <w:r>
+        <w:t>in the large number of branches that the repository contains that at the time of writing is</w:t>
+      </w:r>
+      <w:r>
+        <w:t xml:space="preserve"> </w:t>
+      </w:r>
+      <w:r>
+        <w:t>15</w:t>
       </w:r>
     </w:p>
     <w:p>
@@ -779,7 +875,13 @@
         </w:r>
       </w:hyperlink>
       <w:r>
-        <w:t xml:space="preserve">.  In this project, whenever a user embarks on a new piece of work, they create the corresponding tickets and place them in the “To do” column.  When the issue is actively being worked on, it is moved into the “In progress” column and finally once the issue is completed </w:t>
+        <w:t xml:space="preserve">.  In this project, whenever a user embarks on a new piece of work, they create the corresponding </w:t>
+      </w:r>
+      <w:r>
+        <w:t>issues</w:t>
+      </w:r>
+      <w:r>
+        <w:t xml:space="preserve"> and place them in the “To do” column.  When the issue is actively being worked on, it is moved into the “In progress” column and finally once the issue is completed </w:t>
       </w:r>
       <w:r>
         <w:t>it is moved to the “Done” column.  It should be noted, we do attempt to link our commits to the relevant issues, however we have found that remembering to do this a hit or miss.</w:t>
@@ -885,7 +987,19 @@
         <w:rPr>
           <w:rFonts w:cstheme="minorHAnsi"/>
         </w:rPr>
-        <w:t xml:space="preserve">After applying and using scrum methodology, we made three crucial observations.  The first is that it allowed us to assess more accurately our currently velocity towards completing the project.  Due to the nature of course work that often comes in waves, team members development capacity often significantly fluctuated week to week.  By having weekly scrums, we were able to properly define what </w:t>
+        <w:t xml:space="preserve">After applying and using scrum methodology, we made three </w:t>
+      </w:r>
+      <w:r>
+        <w:rPr>
+          <w:rFonts w:cstheme="minorHAnsi"/>
+        </w:rPr>
+        <w:t>significant</w:t>
+      </w:r>
+      <w:r>
+        <w:rPr>
+          <w:rFonts w:cstheme="minorHAnsi"/>
+        </w:rPr>
+        <w:t xml:space="preserve"> observations.  The first is that it allowed us to assess more accurately our currently velocity towards completing the project.  Due to the nature of course work that often comes in waves, team members development capacity often significantly fluctuated week to week.  By having weekly scrums, we were able to properly define what </w:t>
       </w:r>
       <w:r>
         <w:rPr>
@@ -973,7 +1087,19 @@
         <w:rPr>
           <w:rFonts w:cstheme="minorHAnsi"/>
         </w:rPr>
-        <w:t xml:space="preserve">as that it normalized the behaviour of demonstrating one’s work to the team.  By applying scrum, it normalized the expectation of demonstrating the completed items from the last sprint.  We found this to be particularly useful because it served as both an opportunity for everyone to demonstrate their work, but also as an opportunity to teach others how to utilize the completed work.  An example of this was the </w:t>
+        <w:t>as that it normalized the behaviour of demonstrating one’s work to the team.  By applying scrum, it normalized the expectation of demonstrating the completed items from the last sprint.  We found this to be particularly useful because it served as both an opportunity for everyone to demonstrate their work, but also as an opportunity to teach others how to utilize the</w:t>
+      </w:r>
+      <w:r>
+        <w:rPr>
+          <w:rFonts w:cstheme="minorHAnsi"/>
+        </w:rPr>
+        <w:t>ir</w:t>
+      </w:r>
+      <w:r>
+        <w:rPr>
+          <w:rFonts w:cstheme="minorHAnsi"/>
+        </w:rPr>
+        <w:t xml:space="preserve"> completed work.  An example of this was the </w:t>
       </w:r>
       <w:r>
         <w:rPr>
@@ -1039,32 +1165,51 @@
           <w:rFonts w:cstheme="minorHAnsi"/>
           <w:color w:val="212529"/>
         </w:rPr>
-        <w:t xml:space="preserve">Beginning with the second reading that featured a comparison between mono and poly repositories, we applied a mono-repository to great success.  Due to the size of the application, using a poly-repository would have created additional overhead in managing the location of each micro-service.  </w:t>
+        <w:lastRenderedPageBreak/>
+        <w:t>Beginning with the second reading that featured a comparison between mono and poly repositories, we applied a mono-repository to great success.  Due to the size of the application, using a poly-repository would have created additional overhead in managing the location of each micro-service.  In contrast, by using a mono-repository we were able to easily create a single source of truth that contained the application that facilitated rapid deployment and iteration.</w:t>
       </w:r>
       <w:r>
         <w:rPr>
           <w:rFonts w:cstheme="minorHAnsi"/>
           <w:color w:val="212529"/>
         </w:rPr>
-        <w:lastRenderedPageBreak/>
-        <w:t>In contrast, by using a mono-repository we were able to easily create a single source of truth that contained the application that facilitated rapid deployment and iteration.</w:t>
+        <w:t xml:space="preserve">  This, rapid deployment was further enhanced by the “infrastructure as code” ideas that were also presented in the second reading.  To implement this, we wrote a comprehensive make file that contains every command required to deploy the application from in both a local and cloud format.  This enabled a consistent deployment </w:t>
       </w:r>
       <w:r>
         <w:rPr>
           <w:rFonts w:cstheme="minorHAnsi"/>
           <w:color w:val="212529"/>
         </w:rPr>
-        <w:t xml:space="preserve">  This, rapid deployment was further enhanced by the “infrastructure as code” ideas that were also presented in the second reading.  To implement this, we wrote a comprehensive make file that contains every command required to deploy the application from in both a local and cloud format.  This enabled a consistent deployment for every team member that eliminated all confusion around the deployment.  It should be </w:t>
-      </w:r>
-      <w:proofErr w:type="gramStart"/>
+        <w:t xml:space="preserve">practice </w:t>
+      </w:r>
       <w:r>
         <w:rPr>
           <w:rFonts w:cstheme="minorHAnsi"/>
           <w:color w:val="212529"/>
         </w:rPr>
-        <w:t>noted,</w:t>
-      </w:r>
-      <w:proofErr w:type="gramEnd"/>
+        <w:t>that eliminated all confusion around the deployment</w:t>
+      </w:r>
+      <w:r>
+        <w:rPr>
+          <w:rFonts w:cstheme="minorHAnsi"/>
+          <w:color w:val="212529"/>
+        </w:rPr>
+        <w:t xml:space="preserve"> of the application</w:t>
+      </w:r>
+      <w:r>
+        <w:rPr>
+          <w:rFonts w:cstheme="minorHAnsi"/>
+          <w:color w:val="212529"/>
+        </w:rPr>
+        <w:t xml:space="preserve">.  It should be </w:t>
+      </w:r>
+      <w:r>
+        <w:rPr>
+          <w:rFonts w:cstheme="minorHAnsi"/>
+          <w:color w:val="212529"/>
+        </w:rPr>
+        <w:t>noted</w:t>
+      </w:r>
       <w:r>
         <w:rPr>
           <w:rFonts w:cstheme="minorHAnsi"/>
@@ -1086,23 +1231,7 @@
           <w:rFonts w:cstheme="minorHAnsi"/>
           <w:color w:val="212529"/>
         </w:rPr>
-        <w:t xml:space="preserve">TO BE DISCUSSED – KUBENETES IMPLEMENTATION – Reading 4 – The </w:t>
-      </w:r>
-      <w:proofErr w:type="gramStart"/>
-      <w:r>
-        <w:rPr>
-          <w:rFonts w:cstheme="minorHAnsi"/>
-          <w:color w:val="212529"/>
-        </w:rPr>
-        <w:t>cloud based</w:t>
-      </w:r>
-      <w:proofErr w:type="gramEnd"/>
-      <w:r>
-        <w:rPr>
-          <w:rFonts w:cstheme="minorHAnsi"/>
-          <w:color w:val="212529"/>
-        </w:rPr>
-        <w:t xml:space="preserve"> deployment is currently in progress.  We are waiting to see how Kubernetes works under load with gatling before adding this section.</w:t>
+        <w:t>TO BE DISCUSSED – KUBENETES IMPLEMENTATION – Reading 4 – The cloud based deployment is currently in progress.  We are waiting to see how Kubernetes works under load with gatling before adding this section.</w:t>
       </w:r>
     </w:p>
     <w:p>
@@ -1201,7 +1330,35 @@
           <w:rFonts w:cstheme="minorHAnsi"/>
           <w:color w:val="212529"/>
         </w:rPr>
-        <w:t xml:space="preserve">As discussed previously we were unable to maintain a consistent cadence that contrasts with our professional experiences.  In professional environments, our focus would often be on a single project and as a result we were able maintain a consistent cadence towards completing items in each sprint.  However, during times when our team was actively developing, utilizing scrum enabled us to </w:t>
+        <w:t xml:space="preserve">As discussed previously we were unable to maintain a consistent cadence that contrasts with our professional experiences.  In </w:t>
+      </w:r>
+      <w:r>
+        <w:rPr>
+          <w:rFonts w:cstheme="minorHAnsi"/>
+          <w:color w:val="212529"/>
+        </w:rPr>
+        <w:t xml:space="preserve">contrast, in our previous </w:t>
+      </w:r>
+      <w:r>
+        <w:rPr>
+          <w:rFonts w:cstheme="minorHAnsi"/>
+          <w:color w:val="212529"/>
+        </w:rPr>
+        <w:t xml:space="preserve">professional environments, our focus would often be on a single project and as a result we were able maintain a consistent cadence towards completing items in each sprint.  </w:t>
+      </w:r>
+      <w:r>
+        <w:rPr>
+          <w:rFonts w:cstheme="minorHAnsi"/>
+          <w:color w:val="212529"/>
+        </w:rPr>
+        <w:t xml:space="preserve">On a positive note, </w:t>
+      </w:r>
+      <w:r>
+        <w:rPr>
+          <w:rFonts w:cstheme="minorHAnsi"/>
+          <w:color w:val="212529"/>
+        </w:rPr>
+        <w:t xml:space="preserve"> during times when our team was actively developing, utilizing scrum enabled us to </w:t>
       </w:r>
       <w:r>
         <w:rPr>
@@ -1292,6 +1449,7 @@
         <w:rPr>
           <w:lang w:val="en-CA"/>
         </w:rPr>
+        <w:lastRenderedPageBreak/>
         <w:t>Failure Analysis</w:t>
       </w:r>
     </w:p>

</xml_diff>

<commit_message>
completed second milestone edit #95
</commit_message>
<xml_diff>
--- a/report/report.docx
+++ b/report/report.docx
@@ -48,22 +48,23 @@
     <w:tbl>
       <w:tblPr>
         <w:tblStyle w:val="TableGrid1"/>
-        <w:tblpPr w:leftFromText="180" w:rightFromText="180" w:vertAnchor="page" w:horzAnchor="margin" w:tblpY="4516"/>
+        <w:tblpPr w:leftFromText="180" w:rightFromText="180" w:vertAnchor="page" w:horzAnchor="margin" w:tblpY="5131"/>
         <w:tblW w:w="0" w:type="auto"/>
+        <w:tblLayout w:type="fixed"/>
         <w:tblLook w:val="04A0" w:firstRow="1" w:lastRow="0" w:firstColumn="1" w:lastColumn="0" w:noHBand="0" w:noVBand="1"/>
       </w:tblPr>
       <w:tblGrid>
-        <w:gridCol w:w="902"/>
-        <w:gridCol w:w="2639"/>
-        <w:gridCol w:w="1408"/>
-        <w:gridCol w:w="1531"/>
-        <w:gridCol w:w="1546"/>
-        <w:gridCol w:w="1324"/>
+        <w:gridCol w:w="1558"/>
+        <w:gridCol w:w="1558"/>
+        <w:gridCol w:w="1559"/>
+        <w:gridCol w:w="1558"/>
+        <w:gridCol w:w="1558"/>
+        <w:gridCol w:w="1559"/>
       </w:tblGrid>
       <w:tr>
         <w:tc>
           <w:tcPr>
-            <w:tcW w:w="902" w:type="dxa"/>
+            <w:tcW w:w="1558" w:type="dxa"/>
           </w:tcPr>
           <w:p>
             <w:pPr>
@@ -88,7 +89,7 @@
         </w:tc>
         <w:tc>
           <w:tcPr>
-            <w:tcW w:w="1928" w:type="dxa"/>
+            <w:tcW w:w="1558" w:type="dxa"/>
           </w:tcPr>
           <w:p>
             <w:proofErr w:type="spellStart"/>
@@ -103,25 +104,25 @@
         </w:tc>
         <w:tc>
           <w:tcPr>
-            <w:tcW w:w="2119" w:type="dxa"/>
+            <w:tcW w:w="1559" w:type="dxa"/>
           </w:tcPr>
           <w:p/>
         </w:tc>
         <w:tc>
           <w:tcPr>
-            <w:tcW w:w="1531" w:type="dxa"/>
+            <w:tcW w:w="1558" w:type="dxa"/>
           </w:tcPr>
           <w:p/>
         </w:tc>
         <w:tc>
           <w:tcPr>
-            <w:tcW w:w="1546" w:type="dxa"/>
+            <w:tcW w:w="1558" w:type="dxa"/>
           </w:tcPr>
           <w:p/>
         </w:tc>
         <w:tc>
           <w:tcPr>
-            <w:tcW w:w="1324" w:type="dxa"/>
+            <w:tcW w:w="1559" w:type="dxa"/>
           </w:tcPr>
           <w:p/>
         </w:tc>
@@ -129,7 +130,7 @@
       <w:tr>
         <w:tc>
           <w:tcPr>
-            <w:tcW w:w="902" w:type="dxa"/>
+            <w:tcW w:w="1558" w:type="dxa"/>
           </w:tcPr>
           <w:p>
             <w:pPr>
@@ -153,7 +154,7 @@
         </w:tc>
         <w:tc>
           <w:tcPr>
-            <w:tcW w:w="1928" w:type="dxa"/>
+            <w:tcW w:w="1558" w:type="dxa"/>
           </w:tcPr>
           <w:p>
             <w:r>
@@ -163,25 +164,26 @@
         </w:tc>
         <w:tc>
           <w:tcPr>
-            <w:tcW w:w="2119" w:type="dxa"/>
+            <w:tcW w:w="1559" w:type="dxa"/>
+          </w:tcPr>
+          <w:p/>
+          <w:p/>
+        </w:tc>
+        <w:tc>
+          <w:tcPr>
+            <w:tcW w:w="1558" w:type="dxa"/>
           </w:tcPr>
           <w:p/>
         </w:tc>
         <w:tc>
           <w:tcPr>
-            <w:tcW w:w="1531" w:type="dxa"/>
+            <w:tcW w:w="1558" w:type="dxa"/>
           </w:tcPr>
           <w:p/>
         </w:tc>
         <w:tc>
           <w:tcPr>
-            <w:tcW w:w="1546" w:type="dxa"/>
-          </w:tcPr>
-          <w:p/>
-        </w:tc>
-        <w:tc>
-          <w:tcPr>
-            <w:tcW w:w="1324" w:type="dxa"/>
+            <w:tcW w:w="1559" w:type="dxa"/>
           </w:tcPr>
           <w:p/>
         </w:tc>
@@ -189,7 +191,7 @@
       <w:tr>
         <w:tc>
           <w:tcPr>
-            <w:tcW w:w="902" w:type="dxa"/>
+            <w:tcW w:w="1558" w:type="dxa"/>
           </w:tcPr>
           <w:p>
             <w:pPr>
@@ -213,7 +215,7 @@
         </w:tc>
         <w:tc>
           <w:tcPr>
-            <w:tcW w:w="1928" w:type="dxa"/>
+            <w:tcW w:w="1558" w:type="dxa"/>
           </w:tcPr>
           <w:p>
             <w:r>
@@ -223,7 +225,7 @@
         </w:tc>
         <w:tc>
           <w:tcPr>
-            <w:tcW w:w="2119" w:type="dxa"/>
+            <w:tcW w:w="1559" w:type="dxa"/>
           </w:tcPr>
           <w:p>
             <w:r>
@@ -233,7 +235,7 @@
         </w:tc>
         <w:tc>
           <w:tcPr>
-            <w:tcW w:w="1531" w:type="dxa"/>
+            <w:tcW w:w="1558" w:type="dxa"/>
           </w:tcPr>
           <w:p>
             <w:r>
@@ -248,7 +250,7 @@
         </w:tc>
         <w:tc>
           <w:tcPr>
-            <w:tcW w:w="1546" w:type="dxa"/>
+            <w:tcW w:w="1558" w:type="dxa"/>
           </w:tcPr>
           <w:p>
             <w:r>
@@ -263,7 +265,7 @@
         </w:tc>
         <w:tc>
           <w:tcPr>
-            <w:tcW w:w="1324" w:type="dxa"/>
+            <w:tcW w:w="1559" w:type="dxa"/>
           </w:tcPr>
           <w:p>
             <w:r>
@@ -275,7 +277,7 @@
       <w:tr>
         <w:tc>
           <w:tcPr>
-            <w:tcW w:w="902" w:type="dxa"/>
+            <w:tcW w:w="1558" w:type="dxa"/>
           </w:tcPr>
           <w:p>
             <w:pPr>
@@ -299,7 +301,7 @@
         </w:tc>
         <w:tc>
           <w:tcPr>
-            <w:tcW w:w="1928" w:type="dxa"/>
+            <w:tcW w:w="1558" w:type="dxa"/>
           </w:tcPr>
           <w:p>
             <w:r>
@@ -309,7 +311,7 @@
         </w:tc>
         <w:tc>
           <w:tcPr>
-            <w:tcW w:w="2119" w:type="dxa"/>
+            <w:tcW w:w="1559" w:type="dxa"/>
           </w:tcPr>
           <w:p>
             <w:r>
@@ -319,7 +321,7 @@
         </w:tc>
         <w:tc>
           <w:tcPr>
-            <w:tcW w:w="1531" w:type="dxa"/>
+            <w:tcW w:w="1558" w:type="dxa"/>
           </w:tcPr>
           <w:p>
             <w:r>
@@ -329,7 +331,7 @@
         </w:tc>
         <w:tc>
           <w:tcPr>
-            <w:tcW w:w="1546" w:type="dxa"/>
+            <w:tcW w:w="1558" w:type="dxa"/>
           </w:tcPr>
           <w:p>
             <w:r>
@@ -339,7 +341,7 @@
         </w:tc>
         <w:tc>
           <w:tcPr>
-            <w:tcW w:w="1324" w:type="dxa"/>
+            <w:tcW w:w="1559" w:type="dxa"/>
           </w:tcPr>
           <w:p>
             <w:r>
@@ -351,7 +353,7 @@
       <w:tr>
         <w:tc>
           <w:tcPr>
-            <w:tcW w:w="902" w:type="dxa"/>
+            <w:tcW w:w="1558" w:type="dxa"/>
           </w:tcPr>
           <w:p>
             <w:pPr>
@@ -386,7 +388,7 @@
         </w:tc>
         <w:tc>
           <w:tcPr>
-            <w:tcW w:w="1928" w:type="dxa"/>
+            <w:tcW w:w="1558" w:type="dxa"/>
           </w:tcPr>
           <w:p>
             <w:r>
@@ -396,7 +398,7 @@
         </w:tc>
         <w:tc>
           <w:tcPr>
-            <w:tcW w:w="2119" w:type="dxa"/>
+            <w:tcW w:w="1559" w:type="dxa"/>
           </w:tcPr>
           <w:p>
             <w:r>
@@ -406,7 +408,7 @@
         </w:tc>
         <w:tc>
           <w:tcPr>
-            <w:tcW w:w="1531" w:type="dxa"/>
+            <w:tcW w:w="1558" w:type="dxa"/>
           </w:tcPr>
           <w:p>
             <w:r>
@@ -416,7 +418,7 @@
         </w:tc>
         <w:tc>
           <w:tcPr>
-            <w:tcW w:w="1546" w:type="dxa"/>
+            <w:tcW w:w="1558" w:type="dxa"/>
           </w:tcPr>
           <w:p>
             <w:proofErr w:type="spellStart"/>
@@ -428,7 +430,7 @@
         </w:tc>
         <w:tc>
           <w:tcPr>
-            <w:tcW w:w="1324" w:type="dxa"/>
+            <w:tcW w:w="1559" w:type="dxa"/>
           </w:tcPr>
           <w:p>
             <w:pPr>
@@ -445,7 +447,8 @@
       <w:tr>
         <w:tc>
           <w:tcPr>
-            <w:tcW w:w="902" w:type="dxa"/>
+            <w:tcW w:w="4675" w:type="dxa"/>
+            <w:gridSpan w:val="3"/>
           </w:tcPr>
           <w:p>
             <w:pPr>
@@ -469,8 +472,8 @@
         </w:tc>
         <w:tc>
           <w:tcPr>
-            <w:tcW w:w="8448" w:type="dxa"/>
-            <w:gridSpan w:val="5"/>
+            <w:tcW w:w="4675" w:type="dxa"/>
+            <w:gridSpan w:val="3"/>
           </w:tcPr>
           <w:p>
             <w:r>
@@ -606,7 +609,13 @@
         <w:t xml:space="preserve">was designed to run as </w:t>
       </w:r>
       <w:r>
-        <w:t xml:space="preserve">three separate micro-services that run </w:t>
+        <w:t xml:space="preserve">three </w:t>
+      </w:r>
+      <w:r>
+        <w:t>containerized</w:t>
+      </w:r>
+      <w:r>
+        <w:t xml:space="preserve"> micro-services that run </w:t>
       </w:r>
       <w:r>
         <w:t xml:space="preserve">as containers </w:t>
@@ -618,7 +627,13 @@
         <w:t xml:space="preserve"> </w:t>
       </w:r>
       <w:r>
-        <w:t>Beginning with the Authentication service.  This service allows users to create or login into their account respectively and subsequently access the Playlist service that will be described shortly.  Like any normal application, accessing features often requires a paid subscription.  Our application is no different</w:t>
+        <w:t xml:space="preserve">Beginning with the Authentication </w:t>
+      </w:r>
+      <w:r>
+        <w:t>service, this</w:t>
+      </w:r>
+      <w:r>
+        <w:t xml:space="preserve"> service allows users to create or login into their account respectively and subsequently access the Playlist service that will be described shortly.  Like any normal application, accessing features often requires a paid subscription.  Our application is no different</w:t>
       </w:r>
       <w:r>
         <w:t>;</w:t>
@@ -639,7 +654,7 @@
         <w:t>P</w:t>
       </w:r>
       <w:r>
-        <w:t>laylist micro-service</w:t>
+        <w:t>laylist service</w:t>
       </w:r>
       <w:r>
         <w:t xml:space="preserve"> require</w:t>
@@ -657,10 +672,13 @@
         <w:t>after logging</w:t>
       </w:r>
       <w:r>
-        <w:t xml:space="preserve"> in </w:t>
-      </w:r>
-      <w:r>
-        <w:t xml:space="preserve"> or registering for an account users can choose their preferred subscription option and</w:t>
+        <w:t xml:space="preserve"> </w:t>
+      </w:r>
+      <w:r>
+        <w:t>in or</w:t>
+      </w:r>
+      <w:r>
+        <w:t xml:space="preserve"> registering for an account users can choose their preferred subscription option and</w:t>
       </w:r>
       <w:r>
         <w:t xml:space="preserve"> subscribe</w:t>
@@ -693,7 +711,13 @@
         <w:t xml:space="preserve">.  </w:t>
       </w:r>
       <w:r>
-        <w:t xml:space="preserve">The features include </w:t>
+        <w:t>The</w:t>
+      </w:r>
+      <w:r>
+        <w:t>se</w:t>
+      </w:r>
+      <w:r>
+        <w:t xml:space="preserve"> features include </w:t>
       </w:r>
       <w:r>
         <w:t>creat</w:t>
@@ -732,13 +756,31 @@
         <w:t>All</w:t>
       </w:r>
       <w:r>
-        <w:t xml:space="preserve"> three services leverage Dynamo DB and independently query </w:t>
+        <w:t xml:space="preserve"> three services </w:t>
+      </w:r>
+      <w:r>
+        <w:t>use</w:t>
+      </w:r>
+      <w:r>
+        <w:t xml:space="preserve"> Dynamo DB </w:t>
+      </w:r>
+      <w:r>
+        <w:t xml:space="preserve">for storage </w:t>
+      </w:r>
+      <w:r>
+        <w:t xml:space="preserve">and independently query </w:t>
       </w:r>
       <w:r>
         <w:t>the database</w:t>
       </w:r>
       <w:r>
-        <w:t xml:space="preserve"> to access information like users, song information, subscription status etc.</w:t>
+        <w:t xml:space="preserve"> to access information like user</w:t>
+      </w:r>
+      <w:r>
+        <w:t xml:space="preserve"> accounts</w:t>
+      </w:r>
+      <w:r>
+        <w:t>, song information, subscription status etc.</w:t>
       </w:r>
       <w:r>
         <w:t xml:space="preserve">  Finally, f</w:t>
@@ -771,14 +813,9 @@
       <w:r>
         <w:t>branch is “</w:t>
       </w:r>
-      <w:hyperlink r:id="rId9" w:history="1">
-        <w:r>
-          <w:rPr>
-            <w:rStyle w:val="Hyperlink"/>
-          </w:rPr>
-          <w:t>music-service-port</w:t>
-        </w:r>
-      </w:hyperlink>
+      <w:r>
+        <w:t>music-service-port</w:t>
+      </w:r>
       <w:r>
         <w:t xml:space="preserve">” that contains the </w:t>
       </w:r>
@@ -789,37 +826,21 @@
         <w:t xml:space="preserve">into </w:t>
       </w:r>
       <w:r>
-        <w:t xml:space="preserve">this branch, verifies that the branch remains in an error free condition.   It should be noted that once the application is completed, the </w:t>
-      </w:r>
-      <w:r>
-        <w:t>“</w:t>
-      </w:r>
-      <w:hyperlink r:id="rId10" w:history="1">
-        <w:r>
-          <w:rPr>
-            <w:rStyle w:val="Hyperlink"/>
-          </w:rPr>
-          <w:t>music-service-port</w:t>
-        </w:r>
-      </w:hyperlink>
-      <w:r>
-        <w:t>”</w:t>
-      </w:r>
-      <w:r>
-        <w:t xml:space="preserve"> branch will be merged </w:t>
+        <w:t>this branch, verifies that the branch remains in an error free condition.   It should be noted that once the application is completed, the “</w:t>
+      </w:r>
+      <w:r>
+        <w:t>music-service-port</w:t>
+      </w:r>
+      <w:r>
+        <w:t xml:space="preserve">” branch will be merged </w:t>
       </w:r>
       <w:r>
         <w:lastRenderedPageBreak/>
         <w:t xml:space="preserve">into the </w:t>
       </w:r>
-      <w:hyperlink r:id="rId11" w:history="1">
-        <w:r>
-          <w:rPr>
-            <w:rStyle w:val="Hyperlink"/>
-          </w:rPr>
-          <w:t>“main”</w:t>
-        </w:r>
-      </w:hyperlink>
+      <w:r>
+        <w:t>“main”</w:t>
+      </w:r>
       <w:r>
         <w:t xml:space="preserve"> branch.  </w:t>
       </w:r>
@@ -830,24 +851,25 @@
         <w:t>team member</w:t>
       </w:r>
       <w:r>
-        <w:t xml:space="preserve"> is actively working on a feature or bug, they create a new branch to use as their working copy and merge the branch into the </w:t>
-      </w:r>
-      <w:r>
-        <w:t>“</w:t>
-      </w:r>
-      <w:hyperlink r:id="rId12" w:history="1">
-        <w:r>
-          <w:rPr>
-            <w:rStyle w:val="Hyperlink"/>
-          </w:rPr>
-          <w:t>music-service-port</w:t>
-        </w:r>
-      </w:hyperlink>
-      <w:r>
-        <w:t>”</w:t>
-      </w:r>
-      <w:r>
-        <w:t xml:space="preserve"> branch once their work is complete.  This is reflected </w:t>
+        <w:t xml:space="preserve"> is actively working on a feature or bug, they create a new branch to use as their working copy and merge th</w:t>
+      </w:r>
+      <w:r>
+        <w:t>eir work</w:t>
+      </w:r>
+      <w:r>
+        <w:t xml:space="preserve"> into the “</w:t>
+      </w:r>
+      <w:r>
+        <w:t>music-service-port</w:t>
+      </w:r>
+      <w:r>
+        <w:t>” branch</w:t>
+      </w:r>
+      <w:r>
+        <w:t xml:space="preserve"> when ready</w:t>
+      </w:r>
+      <w:r>
+        <w:t xml:space="preserve">.  This is reflected </w:t>
       </w:r>
       <w:r>
         <w:t>in the large number of branches that the repository contains that at the time of writing is</w:t>
@@ -857,6 +879,9 @@
       </w:r>
       <w:r>
         <w:t>15</w:t>
+      </w:r>
+      <w:r>
+        <w:t>.</w:t>
       </w:r>
     </w:p>
     <w:p>
@@ -864,47 +889,131 @@
         <w:ind w:firstLine="720"/>
       </w:pPr>
       <w:r>
-        <w:t xml:space="preserve">To augment our development, we make extensive use of GitHub’s Project features and log every item of work as an issue in the repository.  The project we use to visualize the to be completed, in progress and completed work is the </w:t>
-      </w:r>
-      <w:hyperlink r:id="rId13" w:history="1">
-        <w:r>
-          <w:rPr>
-            <w:rStyle w:val="Hyperlink"/>
-          </w:rPr>
-          <w:t>“756 Project”</w:t>
-        </w:r>
-      </w:hyperlink>
-      <w:r>
-        <w:t xml:space="preserve">.  In this project, whenever a user embarks on a new piece of work, they create the corresponding </w:t>
-      </w:r>
-      <w:r>
-        <w:t>issues</w:t>
-      </w:r>
-      <w:r>
-        <w:t xml:space="preserve"> and place them in the “To do” column.  When the issue is actively being worked on, it is moved into the “In progress” column and finally once the issue is completed </w:t>
-      </w:r>
-      <w:r>
-        <w:t>it is moved to the “Done” column.  It should be noted, we do attempt to link our commits to the relevant issues, however we have found that remembering to do this a hit or miss.</w:t>
+        <w:t xml:space="preserve">To augment our development, we make extensive use of GitHub’s </w:t>
+      </w:r>
+      <w:r>
+        <w:t>p</w:t>
+      </w:r>
+      <w:r>
+        <w:t>roject</w:t>
+      </w:r>
+      <w:r>
+        <w:t>s</w:t>
+      </w:r>
+      <w:r>
+        <w:t xml:space="preserve"> and log every item of work as an issue in the</w:t>
+      </w:r>
+      <w:r>
+        <w:t xml:space="preserve"> ”756 Project” that contains our active </w:t>
+      </w:r>
+      <w:r>
+        <w:t>k</w:t>
+      </w:r>
+      <w:r>
+        <w:t>anban board</w:t>
+      </w:r>
+      <w:r>
+        <w:t xml:space="preserve">.  </w:t>
+      </w:r>
+      <w:r>
+        <w:t xml:space="preserve">In this board, </w:t>
+      </w:r>
+      <w:r>
+        <w:t>there are</w:t>
+      </w:r>
+      <w:r>
+        <w:t xml:space="preserve"> four separate columns </w:t>
+      </w:r>
+      <w:r>
+        <w:t>that contain the</w:t>
+      </w:r>
+      <w:r>
+        <w:t xml:space="preserve"> backlog, </w:t>
+      </w:r>
+      <w:r>
+        <w:t xml:space="preserve">to do, in progress and done items.  In our typical workflow, team members will freely add issues to the backlog that likely need to be completed later.  In our weekly scrum backlog items are moved into the to do column when as a team we feel they need to be completed in the coming sprint and are subsequently assigned to a team member.  At the same time, </w:t>
+      </w:r>
+      <w:r>
+        <w:t xml:space="preserve">other backlog items are often removed from the board entirely when the team decides they are obsolete.  </w:t>
       </w:r>
     </w:p>
     <w:p>
       <w:pPr>
-        <w:pStyle w:val="Heading1"/>
-      </w:pPr>
-      <w:r>
-        <w:t>Observations</w:t>
+        <w:ind w:firstLine="720"/>
+      </w:pPr>
+      <w:r>
+        <w:t xml:space="preserve">Whenever </w:t>
+      </w:r>
+      <w:r>
+        <w:t>a user embarks on a new piece of work, they</w:t>
+      </w:r>
+      <w:r>
+        <w:t xml:space="preserve"> move the corresponding issue into</w:t>
+      </w:r>
+      <w:r>
+        <w:t xml:space="preserve"> the “</w:t>
+      </w:r>
+      <w:r>
+        <w:t>i</w:t>
+      </w:r>
+      <w:r>
+        <w:t xml:space="preserve">n progress” column </w:t>
+      </w:r>
+      <w:r>
+        <w:t>or if the issue has not already been created, they create the issue first before continuing.  Finally,</w:t>
+      </w:r>
+      <w:r>
+        <w:t xml:space="preserve"> once the issue is completed </w:t>
+      </w:r>
+      <w:r>
+        <w:t>it is moved to the “</w:t>
+      </w:r>
+      <w:r>
+        <w:t>d</w:t>
+      </w:r>
+      <w:r>
+        <w:t>one” column</w:t>
+      </w:r>
+      <w:r>
+        <w:t xml:space="preserve">.  At the time of writing there are 72 issues in the </w:t>
+      </w:r>
+      <w:r>
+        <w:t>“</w:t>
+      </w:r>
+      <w:r>
+        <w:t>done</w:t>
+      </w:r>
+      <w:r>
+        <w:t>”</w:t>
+      </w:r>
+      <w:r>
+        <w:t xml:space="preserve"> column</w:t>
+      </w:r>
+      <w:r>
+        <w:t xml:space="preserve">.  It should be noted, we do attempt to link our commits to the relevant issues, however we have found that remembering to do this </w:t>
+      </w:r>
+      <w:r>
+        <w:t>rather difficult.</w:t>
       </w:r>
     </w:p>
     <w:p>
       <w:pPr>
-        <w:pStyle w:val="Heading2"/>
-      </w:pPr>
-      <w:r>
-        <w:t>Reflection on Development</w:t>
+        <w:pStyle w:val="Heading1"/>
+      </w:pPr>
+      <w:r>
+        <w:t>Observations</w:t>
       </w:r>
     </w:p>
     <w:p>
       <w:pPr>
+        <w:pStyle w:val="Heading2"/>
+      </w:pPr>
+      <w:r>
+        <w:t>Reflection on Development</w:t>
+      </w:r>
+    </w:p>
+    <w:p>
+      <w:pPr>
         <w:rPr>
           <w:rFonts w:cstheme="minorHAnsi"/>
           <w:b/>
@@ -1111,7 +1220,14 @@
         <w:rPr>
           <w:rFonts w:cstheme="minorHAnsi"/>
         </w:rPr>
-        <w:t xml:space="preserve">of the application where each service was ported to work as containers.  After demonstrating the applications running as containers, each team member became familiar with </w:t>
+        <w:t xml:space="preserve">of the application where each service was ported to work as containers.  After demonstrating the applications running as </w:t>
+      </w:r>
+      <w:r>
+        <w:rPr>
+          <w:rFonts w:cstheme="minorHAnsi"/>
+        </w:rPr>
+        <w:lastRenderedPageBreak/>
+        <w:t xml:space="preserve">containers, each team member became familiar with </w:t>
       </w:r>
       <w:r>
         <w:rPr>
@@ -1129,7 +1245,7 @@
         <w:rPr>
           <w:rFonts w:cstheme="minorHAnsi"/>
         </w:rPr>
-        <w:t>running the application as a series of containers.</w:t>
+        <w:t>running the application.</w:t>
       </w:r>
     </w:p>
     <w:p>
@@ -1165,7 +1281,6 @@
           <w:rFonts w:cstheme="minorHAnsi"/>
           <w:color w:val="212529"/>
         </w:rPr>
-        <w:lastRenderedPageBreak/>
         <w:t>Beginning with the second reading that featured a comparison between mono and poly repositories, we applied a mono-repository to great success.  Due to the size of the application, using a poly-repository would have created additional overhead in managing the location of each micro-service.  In contrast, by using a mono-repository we were able to easily create a single source of truth that contained the application that facilitated rapid deployment and iteration.</w:t>
       </w:r>
       <w:r>
@@ -1173,7 +1288,21 @@
           <w:rFonts w:cstheme="minorHAnsi"/>
           <w:color w:val="212529"/>
         </w:rPr>
-        <w:t xml:space="preserve">  This, rapid deployment was further enhanced by the “infrastructure as code” ideas that were also presented in the second reading.  To implement this, we wrote a comprehensive make file that contains every command required to deploy the application from in both a local and cloud format.  This enabled a consistent deployment </w:t>
+        <w:t xml:space="preserve">  This, rapid deployment was further enhanced by the “infrastructure as code” ideas that were also presented in the second reading.  To implement this, we wrote a comprehensive make</w:t>
+      </w:r>
+      <w:r>
+        <w:rPr>
+          <w:rFonts w:cstheme="minorHAnsi"/>
+          <w:color w:val="212529"/>
+        </w:rPr>
+        <w:t>-</w:t>
+      </w:r>
+      <w:r>
+        <w:rPr>
+          <w:rFonts w:cstheme="minorHAnsi"/>
+          <w:color w:val="212529"/>
+        </w:rPr>
+        <w:t xml:space="preserve">file that contains every command required to deploy the application in both a local and cloud format.  This enabled a consistent deployment </w:t>
       </w:r>
       <w:r>
         <w:rPr>
@@ -1215,7 +1344,21 @@
           <w:rFonts w:cstheme="minorHAnsi"/>
           <w:color w:val="212529"/>
         </w:rPr>
-        <w:t xml:space="preserve"> that our use of containers and make files to facilitate deployment captures ideas from the third reading as well that discusses containerization and make files.</w:t>
+        <w:t xml:space="preserve"> that our use of containers and make files to facilitate deployment captures ideas from the third reading as well that discusses containerization and make</w:t>
+      </w:r>
+      <w:r>
+        <w:rPr>
+          <w:rFonts w:cstheme="minorHAnsi"/>
+          <w:color w:val="212529"/>
+        </w:rPr>
+        <w:t>-</w:t>
+      </w:r>
+      <w:r>
+        <w:rPr>
+          <w:rFonts w:cstheme="minorHAnsi"/>
+          <w:color w:val="212529"/>
+        </w:rPr>
+        <w:t>files.</w:t>
       </w:r>
     </w:p>
     <w:p>
@@ -1231,7 +1374,28 @@
           <w:rFonts w:cstheme="minorHAnsi"/>
           <w:color w:val="212529"/>
         </w:rPr>
-        <w:t>TO BE DISCUSSED – KUBENETES IMPLEMENTATION – Reading 4 – The cloud based deployment is currently in progress.  We are waiting to see how Kubernetes works under load with gatling before adding this section.</w:t>
+        <w:t xml:space="preserve">TO BE DISCUSSED – KUBENETES IMPLEMENTATION – </w:t>
+      </w:r>
+      <w:r>
+        <w:rPr>
+          <w:rFonts w:cstheme="minorHAnsi"/>
+          <w:color w:val="212529"/>
+        </w:rPr>
+        <w:t>READING</w:t>
+      </w:r>
+      <w:r>
+        <w:rPr>
+          <w:rFonts w:cstheme="minorHAnsi"/>
+          <w:color w:val="212529"/>
+        </w:rPr>
+        <w:t xml:space="preserve"> 4 – </w:t>
+      </w:r>
+      <w:r>
+        <w:rPr>
+          <w:rFonts w:cstheme="minorHAnsi"/>
+          <w:color w:val="212529"/>
+        </w:rPr>
+        <w:t>While the application has been configured to run on Kubernetes, we are waiting to test the application under load before discussing this.  This section will be completed in the final report.</w:t>
       </w:r>
     </w:p>
     <w:p>
@@ -1250,7 +1414,21 @@
           <w:rFonts w:cstheme="minorHAnsi"/>
           <w:color w:val="212529"/>
         </w:rPr>
-        <w:t xml:space="preserve"> and a continuous fashion as described in reading 8</w:t>
+        <w:t xml:space="preserve"> and </w:t>
+      </w:r>
+      <w:r>
+        <w:rPr>
+          <w:rFonts w:cstheme="minorHAnsi"/>
+          <w:color w:val="212529"/>
+        </w:rPr>
+        <w:t xml:space="preserve">in </w:t>
+      </w:r>
+      <w:r>
+        <w:rPr>
+          <w:rFonts w:cstheme="minorHAnsi"/>
+          <w:color w:val="212529"/>
+        </w:rPr>
+        <w:t>a continuous fashion as described in reading 8</w:t>
       </w:r>
       <w:r>
         <w:rPr>
@@ -1264,7 +1442,15 @@
           <w:rFonts w:cstheme="minorHAnsi"/>
           <w:color w:val="212529"/>
         </w:rPr>
-        <w:t xml:space="preserve">  By having each developer merge their work into the </w:t>
+        <w:t xml:space="preserve">  By having each developer merge their work into </w:t>
+      </w:r>
+      <w:proofErr w:type="gramStart"/>
+      <w:r>
+        <w:rPr>
+          <w:rFonts w:cstheme="minorHAnsi"/>
+          <w:color w:val="212529"/>
+        </w:rPr>
+        <w:t xml:space="preserve">the </w:t>
       </w:r>
       <w:r>
         <w:rPr>
@@ -1276,19 +1462,18 @@
       <w:r>
         <w:t>“</w:t>
       </w:r>
-      <w:hyperlink r:id="rId14" w:history="1">
-        <w:r>
-          <w:rPr>
-            <w:rStyle w:val="Hyperlink"/>
-          </w:rPr>
-          <w:t>music-service-port</w:t>
-        </w:r>
-      </w:hyperlink>
-      <w:r>
-        <w:t>”</w:t>
-      </w:r>
-      <w:r>
-        <w:t xml:space="preserve"> were are able to continually develop the application while maintaining a working and stable version.</w:t>
+      <w:proofErr w:type="gramEnd"/>
+      <w:r>
+        <w:t>music-service-port</w:t>
+      </w:r>
+      <w:r>
+        <w:t xml:space="preserve">” </w:t>
+      </w:r>
+      <w:r>
+        <w:t xml:space="preserve">branch, we </w:t>
+      </w:r>
+      <w:r>
+        <w:t>were able to continually develop the application while maintaining a working and stable version.</w:t>
       </w:r>
     </w:p>
     <w:p>
@@ -1330,14 +1515,14 @@
           <w:rFonts w:cstheme="minorHAnsi"/>
           <w:color w:val="212529"/>
         </w:rPr>
-        <w:t xml:space="preserve">As discussed previously we were unable to maintain a consistent cadence that contrasts with our professional experiences.  In </w:t>
-      </w:r>
-      <w:r>
-        <w:rPr>
-          <w:rFonts w:cstheme="minorHAnsi"/>
-          <w:color w:val="212529"/>
-        </w:rPr>
-        <w:t xml:space="preserve">contrast, in our previous </w:t>
+        <w:t>As discussed previously we were unable to maintain a consistent cadence that contrasts with our professional experiences.  I</w:t>
+      </w:r>
+      <w:r>
+        <w:rPr>
+          <w:rFonts w:cstheme="minorHAnsi"/>
+          <w:color w:val="212529"/>
+        </w:rPr>
+        <w:t xml:space="preserve">n our previous </w:t>
       </w:r>
       <w:r>
         <w:rPr>
@@ -1351,28 +1536,77 @@
           <w:rFonts w:cstheme="minorHAnsi"/>
           <w:color w:val="212529"/>
         </w:rPr>
-        <w:t xml:space="preserve">On a positive note, </w:t>
-      </w:r>
-      <w:r>
-        <w:rPr>
-          <w:rFonts w:cstheme="minorHAnsi"/>
-          <w:color w:val="212529"/>
-        </w:rPr>
-        <w:t xml:space="preserve"> during times when our team was actively developing, utilizing scrum enabled us to </w:t>
-      </w:r>
-      <w:r>
-        <w:rPr>
-          <w:rFonts w:cstheme="minorHAnsi"/>
-          <w:color w:val="212529"/>
-        </w:rPr>
-        <w:t>ensure there was zero duplication of work.  This is in stark contrast to some of our professional experiences where we would often perform a significant amount of work but then find later that there was existing work that could have easily been utilized instead.</w:t>
-      </w:r>
-      <w:r>
-        <w:rPr>
-          <w:rFonts w:cstheme="minorHAnsi"/>
-          <w:color w:val="212529"/>
-        </w:rPr>
-        <w:t xml:space="preserve">  An example, of this is writing large portions of code only to find out that there were existing code bases that could have been easily ported over to the current project and used instead.</w:t>
+        <w:t xml:space="preserve">On a positive </w:t>
+      </w:r>
+      <w:r>
+        <w:rPr>
+          <w:rFonts w:cstheme="minorHAnsi"/>
+          <w:color w:val="212529"/>
+        </w:rPr>
+        <w:t>note, during</w:t>
+      </w:r>
+      <w:r>
+        <w:rPr>
+          <w:rFonts w:cstheme="minorHAnsi"/>
+          <w:color w:val="212529"/>
+        </w:rPr>
+        <w:t xml:space="preserve"> times when our team was actively developing, utilizing scrum enabled us to </w:t>
+      </w:r>
+      <w:r>
+        <w:rPr>
+          <w:rFonts w:cstheme="minorHAnsi"/>
+          <w:color w:val="212529"/>
+        </w:rPr>
+        <w:t xml:space="preserve">ensure there was </w:t>
+      </w:r>
+      <w:r>
+        <w:rPr>
+          <w:rFonts w:cstheme="minorHAnsi"/>
+          <w:color w:val="212529"/>
+        </w:rPr>
+        <w:t>no</w:t>
+      </w:r>
+      <w:r>
+        <w:rPr>
+          <w:rFonts w:cstheme="minorHAnsi"/>
+          <w:color w:val="212529"/>
+        </w:rPr>
+        <w:t xml:space="preserve"> duplication of work.  This is in stark contrast to some of our professional experiences where we would often perform a significant amount of work </w:t>
+      </w:r>
+      <w:r>
+        <w:rPr>
+          <w:rFonts w:cstheme="minorHAnsi"/>
+          <w:color w:val="212529"/>
+        </w:rPr>
+        <w:t>only to</w:t>
+      </w:r>
+      <w:r>
+        <w:rPr>
+          <w:rFonts w:cstheme="minorHAnsi"/>
+          <w:color w:val="212529"/>
+        </w:rPr>
+        <w:t xml:space="preserve"> find later that there was existing work that could have easily been utilized instead.</w:t>
+      </w:r>
+      <w:r>
+        <w:rPr>
+          <w:rFonts w:cstheme="minorHAnsi"/>
+          <w:color w:val="212529"/>
+        </w:rPr>
+        <w:t xml:space="preserve">  An example, of this is writing large portions of code only to find out that there w</w:t>
+      </w:r>
+      <w:r>
+        <w:rPr>
+          <w:rFonts w:cstheme="minorHAnsi"/>
+          <w:color w:val="212529"/>
+        </w:rPr>
+        <w:t>as</w:t>
+      </w:r>
+      <w:r>
+        <w:rPr>
+          <w:rFonts w:cstheme="minorHAnsi"/>
+          <w:color w:val="212529"/>
+        </w:rPr>
+        <w:t xml:space="preserve"> existing code base that could have been easily ported over to the current project.</w:t>
       </w:r>
     </w:p>
     <w:p>
@@ -1380,15 +1614,18 @@
         <w:pStyle w:val="Heading2"/>
       </w:pPr>
       <w:r>
-        <w:t xml:space="preserve">Reflection on </w:t>
-      </w:r>
-      <w:r>
-        <w:t>Operating the Application</w:t>
+        <w:t>Reflection on Operating the Application</w:t>
       </w:r>
     </w:p>
     <w:p>
       <w:r>
-        <w:t>We are currently creating our gatling scripts.  This is expected to be completed within this current sprint (by March 21).  As a result, we cannot write this portion of the report yet.</w:t>
+        <w:t>We are currently configuring Gatling to apply load to our application.</w:t>
+      </w:r>
+      <w:r>
+        <w:t xml:space="preserve">  This is expected to be completed within this current sprint (by March 21).  As a result, we cannot write this portion of the report yet.</w:t>
+      </w:r>
+      <w:r>
+        <w:t xml:space="preserve">  This will be completed in the final report.</w:t>
       </w:r>
     </w:p>
     <w:p>
@@ -1396,6 +1633,7 @@
         <w:pStyle w:val="Heading1"/>
       </w:pPr>
       <w:r>
+        <w:lastRenderedPageBreak/>
         <w:t>Analysis</w:t>
       </w:r>
     </w:p>
@@ -1426,16 +1664,14 @@
       </w:r>
     </w:p>
     <w:p>
-      <w:pPr>
-        <w:rPr>
-          <w:lang w:val="en-CA"/>
-        </w:rPr>
-      </w:pPr>
-      <w:r>
-        <w:rPr>
-          <w:lang w:val="en-CA"/>
-        </w:rPr>
-        <w:t>Because we are currently creating our gatling scripts, we are unable to complete this section yet.</w:t>
+      <w:r>
+        <w:t>We are currently configuring Gatling to apply load to our application</w:t>
+      </w:r>
+      <w:r>
+        <w:t>, as well as Grafana to monitor our application</w:t>
+      </w:r>
+      <w:r>
+        <w:t>.  This is expected to be completed within this current sprint (by March 21).  As a result, we cannot write this portion of the report yet.  This will be completed in the final report.</w:t>
       </w:r>
     </w:p>
     <w:p>
@@ -1449,21 +1685,12 @@
         <w:rPr>
           <w:lang w:val="en-CA"/>
         </w:rPr>
-        <w:lastRenderedPageBreak/>
         <w:t>Failure Analysis</w:t>
       </w:r>
     </w:p>
     <w:p>
-      <w:pPr>
-        <w:rPr>
-          <w:lang w:val="en-CA"/>
-        </w:rPr>
-      </w:pPr>
-      <w:r>
-        <w:rPr>
-          <w:lang w:val="en-CA"/>
-        </w:rPr>
-        <w:t>Because we are currently creating our gatling scripts, we are unable to complete this section yet.</w:t>
+      <w:r>
+        <w:t>We are currently configuring Gatling to apply load to our application, as well as Grafana to monitor our application.  This is expected to be completed within this current sprint (by March 21).  As a result, we cannot write this portion of the report yet.  This will be completed in the final report.</w:t>
       </w:r>
     </w:p>
     <w:p>
@@ -1474,8 +1701,8 @@
       </w:pPr>
     </w:p>
     <w:sectPr>
-      <w:headerReference w:type="default" r:id="rId15"/>
-      <w:footerReference w:type="default" r:id="rId16"/>
+      <w:headerReference w:type="default" r:id="rId9"/>
+      <w:footerReference w:type="default" r:id="rId10"/>
       <w:pgSz w:w="12240" w:h="15840"/>
       <w:pgMar w:top="1440" w:right="1440" w:bottom="1440" w:left="1440" w:header="0" w:footer="720" w:gutter="0"/>
       <w:cols w:space="720"/>
@@ -4065,7 +4292,7 @@
   <w:style w:type="paragraph" w:default="1" w:styleId="Normal">
     <w:name w:val="Normal"/>
     <w:qFormat/>
-    <w:rsid w:val="006156AA"/>
+    <w:rsid w:val="008F2412"/>
     <w:pPr>
       <w:spacing w:after="160" w:line="259" w:lineRule="auto"/>
     </w:pPr>

</xml_diff>

<commit_message>
Completed 3rd milestone edit #94
</commit_message>
<xml_diff>
--- a/report/report.docx
+++ b/report/report.docx
@@ -35,13 +35,8 @@
       <w:r>
         <w:t xml:space="preserve"> </w:t>
       </w:r>
-      <w:proofErr w:type="spellStart"/>
-      <w:r>
-        <w:t>Kube</w:t>
-      </w:r>
-      <w:proofErr w:type="spellEnd"/>
-      <w:r>
-        <w:t xml:space="preserve"> Squad/Square Term Project Report</w:t>
+      <w:r>
+        <w:t>Kube Squad/Square Term Project Report</w:t>
       </w:r>
     </w:p>
     <w:p/>
@@ -92,13 +87,76 @@
             <w:tcW w:w="1558" w:type="dxa"/>
           </w:tcPr>
           <w:p>
-            <w:proofErr w:type="spellStart"/>
             <w:r>
-              <w:t>Kube</w:t>
+              <w:t>Kube Squad/Square</w:t>
             </w:r>
-            <w:proofErr w:type="spellEnd"/>
+          </w:p>
+        </w:tc>
+        <w:tc>
+          <w:tcPr>
+            <w:tcW w:w="1559" w:type="dxa"/>
+          </w:tcPr>
+          <w:p/>
+        </w:tc>
+        <w:tc>
+          <w:tcPr>
+            <w:tcW w:w="1558" w:type="dxa"/>
+          </w:tcPr>
+          <w:p/>
+        </w:tc>
+        <w:tc>
+          <w:tcPr>
+            <w:tcW w:w="1558" w:type="dxa"/>
+          </w:tcPr>
+          <w:p/>
+        </w:tc>
+        <w:tc>
+          <w:tcPr>
+            <w:tcW w:w="1559" w:type="dxa"/>
+          </w:tcPr>
+          <w:p/>
+        </w:tc>
+      </w:tr>
+      <w:tr>
+        <w:tc>
+          <w:tcPr>
+            <w:tcW w:w="1558" w:type="dxa"/>
+          </w:tcPr>
+          <w:p>
+            <w:pPr>
+              <w:jc w:val="center"/>
+              <w:rPr>
+                <w:rFonts w:cstheme="minorHAnsi"/>
+                <w:b/>
+                <w:bCs/>
+                <w:sz w:val="24"/>
+                <w:szCs w:val="24"/>
+              </w:rPr>
+            </w:pPr>
             <w:r>
-              <w:t xml:space="preserve"> Squad/Square</w:t>
+              <w:rPr>
+                <w:rFonts w:cstheme="minorHAnsi"/>
+                <w:b/>
+                <w:bCs/>
+                <w:color w:val="000000"/>
+                <w:sz w:val="24"/>
+                <w:szCs w:val="24"/>
+              </w:rPr>
+              <w:t>CourSys team URL</w:t>
+            </w:r>
+          </w:p>
+        </w:tc>
+        <w:tc>
+          <w:tcPr>
+            <w:tcW w:w="1558" w:type="dxa"/>
+          </w:tcPr>
+          <w:p>
+            <w:r>
+              <w:rPr>
+                <w:rFonts w:ascii="Arial" w:hAnsi="Arial" w:cs="Arial"/>
+                <w:color w:val="000000"/>
+              </w:rPr>
+              <w:t>https://coursys.sfu.ca/2022sp-cmpt-756-g1/groups/g-kube-square</w:t>
             </w:r>
           </w:p>
         </w:tc>
@@ -239,13 +297,8 @@
           </w:tcPr>
           <w:p>
             <w:r>
-              <w:t xml:space="preserve">Anant </w:t>
+              <w:t>Anant Awasthy</w:t>
             </w:r>
-            <w:proofErr w:type="spellStart"/>
-            <w:r>
-              <w:t>Awasthy</w:t>
-            </w:r>
-            <w:proofErr w:type="spellEnd"/>
           </w:p>
         </w:tc>
         <w:tc>
@@ -254,13 +307,8 @@
           </w:tcPr>
           <w:p>
             <w:r>
-              <w:t xml:space="preserve">Karthik </w:t>
+              <w:t>Karthik Srinatha</w:t>
             </w:r>
-            <w:proofErr w:type="spellStart"/>
-            <w:r>
-              <w:t>Srinatha</w:t>
-            </w:r>
-            <w:proofErr w:type="spellEnd"/>
           </w:p>
         </w:tc>
         <w:tc>
@@ -364,7 +412,6 @@
                 <w:szCs w:val="24"/>
               </w:rPr>
             </w:pPr>
-            <w:proofErr w:type="spellStart"/>
             <w:r>
               <w:rPr>
                 <w:b/>
@@ -372,17 +419,7 @@
                 <w:sz w:val="24"/>
                 <w:szCs w:val="24"/>
               </w:rPr>
-              <w:t>Github</w:t>
-            </w:r>
-            <w:proofErr w:type="spellEnd"/>
-            <w:r>
-              <w:rPr>
-                <w:b/>
-                <w:bCs/>
-                <w:sz w:val="24"/>
-                <w:szCs w:val="24"/>
-              </w:rPr>
-              <w:t xml:space="preserve"> ID</w:t>
+              <w:t>Github ID</w:t>
             </w:r>
           </w:p>
         </w:tc>
@@ -421,11 +458,9 @@
             <w:tcW w:w="1558" w:type="dxa"/>
           </w:tcPr>
           <w:p>
-            <w:proofErr w:type="spellStart"/>
             <w:r>
               <w:t>Karthiksrinatha</w:t>
             </w:r>
-            <w:proofErr w:type="spellEnd"/>
           </w:p>
         </w:tc>
         <w:tc>
@@ -490,23 +525,18 @@
     <w:p/>
     <w:p/>
     <w:p>
-      <w:r>
-        <w:tab/>
+      <w:pPr>
+        <w:pStyle w:val="Heading1"/>
+      </w:pPr>
+      <w:r>
+        <w:br w:type="page"/>
+      </w:r>
+      <w:r>
+        <w:lastRenderedPageBreak/>
+        <w:t>Summary of Application</w:t>
       </w:r>
     </w:p>
     <w:p>
-      <w:pPr>
-        <w:pStyle w:val="Heading1"/>
-      </w:pPr>
-      <w:r>
-        <w:br w:type="page"/>
-      </w:r>
-      <w:r>
-        <w:lastRenderedPageBreak/>
-        <w:t>Summary of Application</w:t>
-      </w:r>
-    </w:p>
-    <w:p>
       <w:r>
         <w:tab/>
         <w:t xml:space="preserve">Due to the large number of members in our group, </w:t>
@@ -518,7 +548,7 @@
         <w:t xml:space="preserve">general interest we developed three original micro-services that </w:t>
       </w:r>
       <w:r>
-        <w:t>work together to form a playlist application with corresponding authentication and subscription services.  The application is visualized below</w:t>
+        <w:t>work together to form a playlist application with authentication and subscription services.  The application is visualized below</w:t>
       </w:r>
       <w:r>
         <w:t xml:space="preserve"> in Figure 1</w:t>
@@ -615,13 +645,7 @@
         <w:t>containerized</w:t>
       </w:r>
       <w:r>
-        <w:t xml:space="preserve"> micro-services that run </w:t>
-      </w:r>
-      <w:r>
-        <w:t xml:space="preserve">as containers </w:t>
-      </w:r>
-      <w:r>
-        <w:t xml:space="preserve">on Kubernetes. </w:t>
+        <w:t xml:space="preserve"> micro-services that run on Kubernetes. </w:t>
       </w:r>
       <w:r>
         <w:t xml:space="preserve"> </w:t>
@@ -975,7 +999,13 @@
         <w:t>one” column</w:t>
       </w:r>
       <w:r>
-        <w:t xml:space="preserve">.  At the time of writing there are 72 issues in the </w:t>
+        <w:t xml:space="preserve">.  At the time of writing there are </w:t>
+      </w:r>
+      <w:r>
+        <w:t>77</w:t>
+      </w:r>
+      <w:r>
+        <w:t xml:space="preserve"> issues in the </w:t>
       </w:r>
       <w:r>
         <w:t>“</w:t>
@@ -990,7 +1020,13 @@
         <w:t xml:space="preserve"> column</w:t>
       </w:r>
       <w:r>
-        <w:t xml:space="preserve">.  It should be noted, we do attempt to link our commits to the relevant issues, however we have found that remembering to do this </w:t>
+        <w:t>.  It should be noted, we do attempt to link our commits to the relevant issues, however we have found that remembering to do this</w:t>
+      </w:r>
+      <w:r>
+        <w:t xml:space="preserve"> is</w:t>
+      </w:r>
+      <w:r>
+        <w:t xml:space="preserve"> </w:t>
       </w:r>
       <w:r>
         <w:t>rather difficult.</w:t>
@@ -1344,7 +1380,63 @@
           <w:rFonts w:cstheme="minorHAnsi"/>
           <w:color w:val="212529"/>
         </w:rPr>
-        <w:t xml:space="preserve"> that our use of containers and make files to facilitate deployment captures ideas from the third reading as well that discusses containerization and make</w:t>
+        <w:t xml:space="preserve"> that our use of containers and make files to facilitate </w:t>
+      </w:r>
+      <w:r>
+        <w:rPr>
+          <w:rFonts w:cstheme="minorHAnsi"/>
+          <w:color w:val="212529"/>
+        </w:rPr>
+        <w:t xml:space="preserve">the </w:t>
+      </w:r>
+      <w:r>
+        <w:rPr>
+          <w:rFonts w:cstheme="minorHAnsi"/>
+          <w:color w:val="212529"/>
+        </w:rPr>
+        <w:t xml:space="preserve">deployment </w:t>
+      </w:r>
+      <w:r>
+        <w:rPr>
+          <w:rFonts w:cstheme="minorHAnsi"/>
+          <w:color w:val="212529"/>
+        </w:rPr>
+        <w:t xml:space="preserve">of the application </w:t>
+      </w:r>
+      <w:r>
+        <w:rPr>
+          <w:rFonts w:cstheme="minorHAnsi"/>
+          <w:color w:val="212529"/>
+        </w:rPr>
+        <w:t>capture</w:t>
+      </w:r>
+      <w:r>
+        <w:rPr>
+          <w:rFonts w:cstheme="minorHAnsi"/>
+          <w:color w:val="212529"/>
+        </w:rPr>
+        <w:t>d</w:t>
+      </w:r>
+      <w:r>
+        <w:rPr>
+          <w:rFonts w:cstheme="minorHAnsi"/>
+          <w:color w:val="212529"/>
+        </w:rPr>
+        <w:t xml:space="preserve"> ideas from the third reading as well that discusse</w:t>
+      </w:r>
+      <w:r>
+        <w:rPr>
+          <w:rFonts w:cstheme="minorHAnsi"/>
+          <w:color w:val="212529"/>
+        </w:rPr>
+        <w:t>d</w:t>
+      </w:r>
+      <w:r>
+        <w:rPr>
+          <w:rFonts w:cstheme="minorHAnsi"/>
+          <w:color w:val="212529"/>
+        </w:rPr>
+        <w:t xml:space="preserve"> containerization and make</w:t>
       </w:r>
       <w:r>
         <w:rPr>
@@ -1442,15 +1534,7 @@
           <w:rFonts w:cstheme="minorHAnsi"/>
           <w:color w:val="212529"/>
         </w:rPr>
-        <w:t xml:space="preserve">  By having each developer merge their work into </w:t>
-      </w:r>
-      <w:proofErr w:type="gramStart"/>
-      <w:r>
-        <w:rPr>
-          <w:rFonts w:cstheme="minorHAnsi"/>
-          <w:color w:val="212529"/>
-        </w:rPr>
-        <w:t xml:space="preserve">the </w:t>
+        <w:t xml:space="preserve">  By having each developer merge their work into the </w:t>
       </w:r>
       <w:r>
         <w:rPr>
@@ -1462,7 +1546,6 @@
       <w:r>
         <w:t>“</w:t>
       </w:r>
-      <w:proofErr w:type="gramEnd"/>
       <w:r>
         <w:t>music-service-port</w:t>
       </w:r>
@@ -1665,13 +1748,7 @@
     </w:p>
     <w:p>
       <w:r>
-        <w:t>We are currently configuring Gatling to apply load to our application</w:t>
-      </w:r>
-      <w:r>
-        <w:t>, as well as Grafana to monitor our application</w:t>
-      </w:r>
-      <w:r>
-        <w:t>.  This is expected to be completed within this current sprint (by March 21).  As a result, we cannot write this portion of the report yet.  This will be completed in the final report.</w:t>
+        <w:t>We are currently configuring Gatling to apply load to our application, as well as Grafana to monitor our application.  This is expected to be completed within this current sprint (by March 21).  As a result, we cannot write this portion of the report yet.  This will be completed in the final report.</w:t>
       </w:r>
     </w:p>
     <w:p>

</xml_diff>